<commit_message>
Usecase with cucumber test
</commit_message>
<xml_diff>
--- a/Documentation and Planning/Use-Case Login.docx
+++ b/Documentation and Planning/Use-Case Login.docx
@@ -1,10 +1,10 @@
 
 <file path=word/document.xml><?xml version="1.0" encoding="utf-8"?>
-<w:document xmlns:wpc="http://schemas.microsoft.com/office/word/2010/wordprocessingCanvas" xmlns:mc="http://schemas.openxmlformats.org/markup-compatibility/2006" xmlns:o="urn:schemas-microsoft-com:office:office" xmlns:r="http://schemas.openxmlformats.org/officeDocument/2006/relationships" xmlns:m="http://schemas.openxmlformats.org/officeDocument/2006/math" xmlns:v="urn:schemas-microsoft-com:vml" xmlns:wp14="http://schemas.microsoft.com/office/word/2010/wordprocessingDrawing" xmlns:wp="http://schemas.openxmlformats.org/drawingml/2006/wordprocessingDrawing" xmlns:w10="urn:schemas-microsoft-com:office:word" xmlns:w="http://schemas.openxmlformats.org/wordprocessingml/2006/main" xmlns:w14="http://schemas.microsoft.com/office/word/2010/wordml" xmlns:wpg="http://schemas.microsoft.com/office/word/2010/wordprocessingGroup" xmlns:wpi="http://schemas.microsoft.com/office/word/2010/wordprocessingInk" xmlns:wne="http://schemas.microsoft.com/office/word/2006/wordml" xmlns:wps="http://schemas.microsoft.com/office/word/2010/wordprocessingShape" mc:Ignorable="w14 wp14">
+<w:document xmlns:wpc="http://schemas.microsoft.com/office/word/2010/wordprocessingCanvas" xmlns:mc="http://schemas.openxmlformats.org/markup-compatibility/2006" xmlns:o="urn:schemas-microsoft-com:office:office" xmlns:r="http://schemas.openxmlformats.org/officeDocument/2006/relationships" xmlns:m="http://schemas.openxmlformats.org/officeDocument/2006/math" xmlns:v="urn:schemas-microsoft-com:vml" xmlns:wp14="http://schemas.microsoft.com/office/word/2010/wordprocessingDrawing" xmlns:wp="http://schemas.openxmlformats.org/drawingml/2006/wordprocessingDrawing" xmlns:w="http://schemas.openxmlformats.org/wordprocessingml/2006/main" xmlns:w14="http://schemas.microsoft.com/office/word/2010/wordml" xmlns:w10="urn:schemas-microsoft-com:office:word" xmlns:w15="http://schemas.microsoft.com/office/word/2012/wordml" xmlns:wpg="http://schemas.microsoft.com/office/word/2010/wordprocessingGroup" xmlns:wpi="http://schemas.microsoft.com/office/word/2010/wordprocessingInk" xmlns:wne="http://schemas.microsoft.com/office/word/2006/wordml" xmlns:wps="http://schemas.microsoft.com/office/word/2010/wordprocessingShape" xmlns:wpsCustomData="http://www.wps.cn/officeDocument/2013/wpsCustomData" mc:Ignorable="w14 w15 wp14">
   <w:body>
     <w:p>
       <w:pPr>
-        <w:pStyle w:val="Titel"/>
+        <w:pStyle w:val="22"/>
         <w:jc w:val="right"/>
       </w:pPr>
       <w:r>
@@ -13,7 +13,7 @@
     </w:p>
     <w:p>
       <w:pPr>
-        <w:pStyle w:val="Titel"/>
+        <w:pStyle w:val="22"/>
         <w:wordWrap w:val="0"/>
         <w:jc w:val="right"/>
       </w:pPr>
@@ -38,13 +38,13 @@
     </w:p>
     <w:p>
       <w:pPr>
-        <w:pStyle w:val="Titel"/>
+        <w:pStyle w:val="22"/>
         <w:jc w:val="right"/>
       </w:pPr>
     </w:p>
     <w:p>
       <w:pPr>
-        <w:pStyle w:val="Titel"/>
+        <w:pStyle w:val="22"/>
         <w:jc w:val="right"/>
         <w:rPr>
           <w:sz w:val="28"/>
@@ -54,19 +54,13 @@
         <w:rPr>
           <w:sz w:val="28"/>
         </w:rPr>
-        <w:t xml:space="preserve">Version </w:t>
-      </w:r>
-      <w:r>
-        <w:rPr>
-          <w:sz w:val="28"/>
-        </w:rPr>
-        <w:t>1.0</w:t>
+        <w:t>Version 1.0</w:t>
       </w:r>
     </w:p>
     <w:p/>
     <w:p>
       <w:pPr>
-        <w:pStyle w:val="InfoBlue"/>
+        <w:pStyle w:val="47"/>
       </w:pPr>
       <w:r>
         <w:t xml:space="preserve"> </w:t>
@@ -75,49 +69,55 @@
     <w:p/>
     <w:p>
       <w:pPr>
-        <w:pStyle w:val="Textkrper"/>
-      </w:pPr>
-    </w:p>
-    <w:p>
-      <w:pPr>
-        <w:pStyle w:val="Textkrper"/>
+        <w:pStyle w:val="12"/>
+      </w:pPr>
+    </w:p>
+    <w:p>
+      <w:pPr>
+        <w:pStyle w:val="12"/>
       </w:pPr>
     </w:p>
     <w:p>
       <w:pPr>
         <w:sectPr>
-          <w:headerReference w:type="default" r:id="rId9"/>
+          <w:headerReference r:id="rId3" w:type="default"/>
           <w:endnotePr>
             <w:numFmt w:val="decimal"/>
           </w:endnotePr>
           <w:pgSz w:w="12240" w:h="15840"/>
           <w:pgMar w:top="1440" w:right="1440" w:bottom="1440" w:left="1440" w:header="720" w:footer="720" w:gutter="0"/>
-          <w:cols w:space="720"/>
+          <w:cols w:space="720" w:num="1"/>
         </w:sectPr>
       </w:pPr>
     </w:p>
     <w:p>
       <w:pPr>
-        <w:pStyle w:val="Titel"/>
-      </w:pPr>
-      <w:r>
-        <w:lastRenderedPageBreak/>
+        <w:pStyle w:val="22"/>
+      </w:pPr>
+      <w:r>
         <w:t>Revision History</w:t>
       </w:r>
     </w:p>
     <w:tbl>
       <w:tblPr>
+        <w:tblStyle w:val="36"/>
         <w:tblW w:w="9504" w:type="dxa"/>
+        <w:tblInd w:w="0" w:type="dxa"/>
         <w:tblBorders>
-          <w:top w:val="single" w:sz="6" w:space="0" w:color="auto"/>
-          <w:left w:val="single" w:sz="6" w:space="0" w:color="auto"/>
-          <w:bottom w:val="single" w:sz="6" w:space="0" w:color="auto"/>
-          <w:right w:val="single" w:sz="6" w:space="0" w:color="auto"/>
-          <w:insideH w:val="single" w:sz="6" w:space="0" w:color="auto"/>
-          <w:insideV w:val="single" w:sz="6" w:space="0" w:color="auto"/>
+          <w:top w:val="single" w:color="auto" w:sz="6" w:space="0"/>
+          <w:left w:val="single" w:color="auto" w:sz="6" w:space="0"/>
+          <w:bottom w:val="single" w:color="auto" w:sz="6" w:space="0"/>
+          <w:right w:val="single" w:color="auto" w:sz="6" w:space="0"/>
+          <w:insideH w:val="single" w:color="auto" w:sz="6" w:space="0"/>
+          <w:insideV w:val="single" w:color="auto" w:sz="6" w:space="0"/>
         </w:tblBorders>
         <w:tblLayout w:type="fixed"/>
-        <w:tblLook w:val="04A0" w:firstRow="1" w:lastRow="0" w:firstColumn="1" w:lastColumn="0" w:noHBand="0" w:noVBand="1"/>
+        <w:tblCellMar>
+          <w:top w:w="0" w:type="dxa"/>
+          <w:left w:w="108" w:type="dxa"/>
+          <w:bottom w:w="0" w:type="dxa"/>
+          <w:right w:w="108" w:type="dxa"/>
+        </w:tblCellMar>
       </w:tblPr>
       <w:tblGrid>
         <w:gridCol w:w="2304"/>
@@ -126,13 +126,30 @@
         <w:gridCol w:w="2445"/>
       </w:tblGrid>
       <w:tr>
+        <w:tblPrEx>
+          <w:tblBorders>
+            <w:top w:val="single" w:color="auto" w:sz="6" w:space="0"/>
+            <w:left w:val="single" w:color="auto" w:sz="6" w:space="0"/>
+            <w:bottom w:val="single" w:color="auto" w:sz="6" w:space="0"/>
+            <w:right w:val="single" w:color="auto" w:sz="6" w:space="0"/>
+            <w:insideH w:val="single" w:color="auto" w:sz="6" w:space="0"/>
+            <w:insideV w:val="single" w:color="auto" w:sz="6" w:space="0"/>
+          </w:tblBorders>
+          <w:tblLayout w:type="fixed"/>
+          <w:tblCellMar>
+            <w:top w:w="0" w:type="dxa"/>
+            <w:left w:w="108" w:type="dxa"/>
+            <w:bottom w:w="0" w:type="dxa"/>
+            <w:right w:w="108" w:type="dxa"/>
+          </w:tblCellMar>
+        </w:tblPrEx>
         <w:tc>
           <w:tcPr>
             <w:tcW w:w="2304" w:type="dxa"/>
           </w:tcPr>
           <w:p>
             <w:pPr>
-              <w:pStyle w:val="Tabletext"/>
+              <w:pStyle w:val="40"/>
               <w:jc w:val="center"/>
               <w:rPr>
                 <w:b/>
@@ -152,7 +169,7 @@
           </w:tcPr>
           <w:p>
             <w:pPr>
-              <w:pStyle w:val="Tabletext"/>
+              <w:pStyle w:val="40"/>
               <w:jc w:val="center"/>
               <w:rPr>
                 <w:b/>
@@ -172,7 +189,7 @@
           </w:tcPr>
           <w:p>
             <w:pPr>
-              <w:pStyle w:val="Tabletext"/>
+              <w:pStyle w:val="40"/>
               <w:jc w:val="center"/>
               <w:rPr>
                 <w:b/>
@@ -192,7 +209,7 @@
           </w:tcPr>
           <w:p>
             <w:pPr>
-              <w:pStyle w:val="Tabletext"/>
+              <w:pStyle w:val="40"/>
               <w:jc w:val="center"/>
               <w:rPr>
                 <w:b/>
@@ -208,13 +225,30 @@
         </w:tc>
       </w:tr>
       <w:tr>
+        <w:tblPrEx>
+          <w:tblBorders>
+            <w:top w:val="single" w:color="auto" w:sz="6" w:space="0"/>
+            <w:left w:val="single" w:color="auto" w:sz="6" w:space="0"/>
+            <w:bottom w:val="single" w:color="auto" w:sz="6" w:space="0"/>
+            <w:right w:val="single" w:color="auto" w:sz="6" w:space="0"/>
+            <w:insideH w:val="single" w:color="auto" w:sz="6" w:space="0"/>
+            <w:insideV w:val="single" w:color="auto" w:sz="6" w:space="0"/>
+          </w:tblBorders>
+          <w:tblLayout w:type="fixed"/>
+          <w:tblCellMar>
+            <w:top w:w="0" w:type="dxa"/>
+            <w:left w:w="108" w:type="dxa"/>
+            <w:bottom w:w="0" w:type="dxa"/>
+            <w:right w:w="108" w:type="dxa"/>
+          </w:tblCellMar>
+        </w:tblPrEx>
         <w:tc>
           <w:tcPr>
             <w:tcW w:w="2304" w:type="dxa"/>
           </w:tcPr>
           <w:p>
             <w:pPr>
-              <w:pStyle w:val="Tabletext"/>
+              <w:pStyle w:val="40"/>
               <w:rPr>
                 <w:lang w:val="de-DE"/>
               </w:rPr>
@@ -233,7 +267,7 @@
           </w:tcPr>
           <w:p>
             <w:pPr>
-              <w:pStyle w:val="Tabletext"/>
+              <w:pStyle w:val="40"/>
               <w:rPr>
                 <w:lang w:val="de-DE"/>
               </w:rPr>
@@ -252,7 +286,7 @@
           </w:tcPr>
           <w:p>
             <w:pPr>
-              <w:pStyle w:val="Tabletext"/>
+              <w:pStyle w:val="40"/>
               <w:rPr>
                 <w:lang w:val="de-DE"/>
               </w:rPr>
@@ -261,13 +295,7 @@
               <w:rPr>
                 <w:lang w:val="de-DE"/>
               </w:rPr>
-              <w:t xml:space="preserve">Initial </w:t>
-            </w:r>
-            <w:r>
-              <w:rPr>
-                <w:lang w:val="de-DE"/>
-              </w:rPr>
-              <w:t>Version</w:t>
+              <w:t>Initial Version</w:t>
             </w:r>
           </w:p>
         </w:tc>
@@ -277,43 +305,39 @@
           </w:tcPr>
           <w:p>
             <w:pPr>
-              <w:pStyle w:val="Tabletext"/>
+              <w:pStyle w:val="40"/>
             </w:pPr>
             <w:r>
-              <w:t xml:space="preserve">Damian Pistorius, </w:t>
+              <w:t>Damian Pistorius, Lior Olszewski, Sara Olszewski</w:t>
             </w:r>
-            <w:proofErr w:type="spellStart"/>
-            <w:r>
-              <w:t>Lior</w:t>
-            </w:r>
-            <w:proofErr w:type="spellEnd"/>
-            <w:r>
-              <w:t xml:space="preserve"> </w:t>
-            </w:r>
-            <w:proofErr w:type="spellStart"/>
-            <w:r>
-              <w:t>Olszewski</w:t>
-            </w:r>
-            <w:proofErr w:type="spellEnd"/>
-            <w:r>
-              <w:t xml:space="preserve">, Sara </w:t>
-            </w:r>
-            <w:proofErr w:type="spellStart"/>
-            <w:r>
-              <w:t>Olszewski</w:t>
-            </w:r>
-            <w:proofErr w:type="spellEnd"/>
           </w:p>
         </w:tc>
       </w:tr>
       <w:tr>
+        <w:tblPrEx>
+          <w:tblBorders>
+            <w:top w:val="single" w:color="auto" w:sz="6" w:space="0"/>
+            <w:left w:val="single" w:color="auto" w:sz="6" w:space="0"/>
+            <w:bottom w:val="single" w:color="auto" w:sz="6" w:space="0"/>
+            <w:right w:val="single" w:color="auto" w:sz="6" w:space="0"/>
+            <w:insideH w:val="single" w:color="auto" w:sz="6" w:space="0"/>
+            <w:insideV w:val="single" w:color="auto" w:sz="6" w:space="0"/>
+          </w:tblBorders>
+          <w:tblLayout w:type="fixed"/>
+          <w:tblCellMar>
+            <w:top w:w="0" w:type="dxa"/>
+            <w:left w:w="108" w:type="dxa"/>
+            <w:bottom w:w="0" w:type="dxa"/>
+            <w:right w:w="108" w:type="dxa"/>
+          </w:tblCellMar>
+        </w:tblPrEx>
         <w:tc>
           <w:tcPr>
             <w:tcW w:w="2304" w:type="dxa"/>
           </w:tcPr>
           <w:p>
             <w:pPr>
-              <w:pStyle w:val="Tabletext"/>
+              <w:pStyle w:val="40"/>
             </w:pPr>
           </w:p>
         </w:tc>
@@ -323,7 +347,7 @@
           </w:tcPr>
           <w:p>
             <w:pPr>
-              <w:pStyle w:val="Tabletext"/>
+              <w:pStyle w:val="40"/>
             </w:pPr>
           </w:p>
         </w:tc>
@@ -333,7 +357,7 @@
           </w:tcPr>
           <w:p>
             <w:pPr>
-              <w:pStyle w:val="Tabletext"/>
+              <w:pStyle w:val="40"/>
             </w:pPr>
           </w:p>
         </w:tc>
@@ -343,19 +367,36 @@
           </w:tcPr>
           <w:p>
             <w:pPr>
-              <w:pStyle w:val="Tabletext"/>
+              <w:pStyle w:val="40"/>
             </w:pPr>
           </w:p>
         </w:tc>
       </w:tr>
       <w:tr>
+        <w:tblPrEx>
+          <w:tblBorders>
+            <w:top w:val="single" w:color="auto" w:sz="6" w:space="0"/>
+            <w:left w:val="single" w:color="auto" w:sz="6" w:space="0"/>
+            <w:bottom w:val="single" w:color="auto" w:sz="6" w:space="0"/>
+            <w:right w:val="single" w:color="auto" w:sz="6" w:space="0"/>
+            <w:insideH w:val="single" w:color="auto" w:sz="6" w:space="0"/>
+            <w:insideV w:val="single" w:color="auto" w:sz="6" w:space="0"/>
+          </w:tblBorders>
+          <w:tblLayout w:type="fixed"/>
+          <w:tblCellMar>
+            <w:top w:w="0" w:type="dxa"/>
+            <w:left w:w="108" w:type="dxa"/>
+            <w:bottom w:w="0" w:type="dxa"/>
+            <w:right w:w="108" w:type="dxa"/>
+          </w:tblCellMar>
+        </w:tblPrEx>
         <w:tc>
           <w:tcPr>
             <w:tcW w:w="2304" w:type="dxa"/>
           </w:tcPr>
           <w:p>
             <w:pPr>
-              <w:pStyle w:val="Tabletext"/>
+              <w:pStyle w:val="40"/>
             </w:pPr>
           </w:p>
         </w:tc>
@@ -365,7 +406,7 @@
           </w:tcPr>
           <w:p>
             <w:pPr>
-              <w:pStyle w:val="Tabletext"/>
+              <w:pStyle w:val="40"/>
             </w:pPr>
           </w:p>
         </w:tc>
@@ -375,7 +416,7 @@
           </w:tcPr>
           <w:p>
             <w:pPr>
-              <w:pStyle w:val="Tabletext"/>
+              <w:pStyle w:val="40"/>
             </w:pPr>
           </w:p>
         </w:tc>
@@ -385,19 +426,36 @@
           </w:tcPr>
           <w:p>
             <w:pPr>
-              <w:pStyle w:val="Tabletext"/>
+              <w:pStyle w:val="40"/>
             </w:pPr>
           </w:p>
         </w:tc>
       </w:tr>
       <w:tr>
+        <w:tblPrEx>
+          <w:tblBorders>
+            <w:top w:val="single" w:color="auto" w:sz="6" w:space="0"/>
+            <w:left w:val="single" w:color="auto" w:sz="6" w:space="0"/>
+            <w:bottom w:val="single" w:color="auto" w:sz="6" w:space="0"/>
+            <w:right w:val="single" w:color="auto" w:sz="6" w:space="0"/>
+            <w:insideH w:val="single" w:color="auto" w:sz="6" w:space="0"/>
+            <w:insideV w:val="single" w:color="auto" w:sz="6" w:space="0"/>
+          </w:tblBorders>
+          <w:tblLayout w:type="fixed"/>
+          <w:tblCellMar>
+            <w:top w:w="0" w:type="dxa"/>
+            <w:left w:w="108" w:type="dxa"/>
+            <w:bottom w:w="0" w:type="dxa"/>
+            <w:right w:w="108" w:type="dxa"/>
+          </w:tblCellMar>
+        </w:tblPrEx>
         <w:tc>
           <w:tcPr>
             <w:tcW w:w="2304" w:type="dxa"/>
           </w:tcPr>
           <w:p>
             <w:pPr>
-              <w:pStyle w:val="Tabletext"/>
+              <w:pStyle w:val="40"/>
             </w:pPr>
           </w:p>
         </w:tc>
@@ -407,7 +465,7 @@
           </w:tcPr>
           <w:p>
             <w:pPr>
-              <w:pStyle w:val="Tabletext"/>
+              <w:pStyle w:val="40"/>
             </w:pPr>
           </w:p>
         </w:tc>
@@ -417,7 +475,7 @@
           </w:tcPr>
           <w:p>
             <w:pPr>
-              <w:pStyle w:val="Tabletext"/>
+              <w:pStyle w:val="40"/>
             </w:pPr>
           </w:p>
         </w:tc>
@@ -427,7 +485,7 @@
           </w:tcPr>
           <w:p>
             <w:pPr>
-              <w:pStyle w:val="Tabletext"/>
+              <w:pStyle w:val="40"/>
             </w:pPr>
           </w:p>
         </w:tc>
@@ -436,19 +494,18 @@
     <w:p/>
     <w:p>
       <w:pPr>
-        <w:pStyle w:val="Titel"/>
+        <w:pStyle w:val="22"/>
       </w:pPr>
       <w:r>
         <w:br w:type="page"/>
       </w:r>
       <w:r>
-        <w:lastRenderedPageBreak/>
         <w:t>Table of Contents</w:t>
       </w:r>
     </w:p>
     <w:p>
       <w:pPr>
-        <w:pStyle w:val="Verzeichnis1"/>
+        <w:pStyle w:val="23"/>
         <w:tabs>
           <w:tab w:val="right" w:leader="dot" w:pos="9360"/>
         </w:tabs>
@@ -510,7 +567,7 @@
     </w:p>
     <w:p>
       <w:pPr>
-        <w:pStyle w:val="Verzeichnis2"/>
+        <w:pStyle w:val="24"/>
         <w:tabs>
           <w:tab w:val="right" w:leader="dot" w:pos="9360"/>
         </w:tabs>
@@ -563,7 +620,7 @@
     </w:p>
     <w:p>
       <w:pPr>
-        <w:pStyle w:val="Verzeichnis1"/>
+        <w:pStyle w:val="23"/>
         <w:tabs>
           <w:tab w:val="right" w:leader="dot" w:pos="9360"/>
         </w:tabs>
@@ -616,7 +673,7 @@
     </w:p>
     <w:p>
       <w:pPr>
-        <w:pStyle w:val="Verzeichnis2"/>
+        <w:pStyle w:val="24"/>
         <w:tabs>
           <w:tab w:val="right" w:leader="dot" w:pos="9360"/>
         </w:tabs>
@@ -669,7 +726,7 @@
     </w:p>
     <w:p>
       <w:pPr>
-        <w:pStyle w:val="Verzeichnis1"/>
+        <w:pStyle w:val="23"/>
         <w:tabs>
           <w:tab w:val="right" w:leader="dot" w:pos="9360"/>
         </w:tabs>
@@ -711,7 +768,7 @@
         <w:rPr>
           <w:rFonts w:ascii="Arial" w:hAnsi="Arial"/>
         </w:rPr>
-        <w:t>4</w:t>
+        <w:t>6</w:t>
       </w:r>
       <w:r>
         <w:rPr>
@@ -722,7 +779,7 @@
     </w:p>
     <w:p>
       <w:pPr>
-        <w:pStyle w:val="Verzeichnis2"/>
+        <w:pStyle w:val="24"/>
         <w:tabs>
           <w:tab w:val="right" w:leader="dot" w:pos="9360"/>
         </w:tabs>
@@ -734,13 +791,7 @@
         <w:rPr>
           <w:rFonts w:ascii="Arial" w:hAnsi="Arial"/>
         </w:rPr>
-        <w:t>3</w:t>
-      </w:r>
-      <w:r>
-        <w:rPr>
-          <w:rFonts w:ascii="Arial" w:hAnsi="Arial"/>
-        </w:rPr>
-        <w:t>.1 Functionality in the Browser</w:t>
+        <w:t>3.1 Functionality in the Browser</w:t>
       </w:r>
       <w:r>
         <w:rPr>
@@ -770,7 +821,7 @@
         <w:rPr>
           <w:rFonts w:ascii="Arial" w:hAnsi="Arial"/>
         </w:rPr>
-        <w:t>4</w:t>
+        <w:t>6</w:t>
       </w:r>
       <w:r>
         <w:rPr>
@@ -781,7 +832,7 @@
     </w:p>
     <w:p>
       <w:pPr>
-        <w:pStyle w:val="Verzeichnis1"/>
+        <w:pStyle w:val="23"/>
         <w:tabs>
           <w:tab w:val="right" w:leader="dot" w:pos="9360"/>
         </w:tabs>
@@ -823,7 +874,7 @@
         <w:rPr>
           <w:rFonts w:ascii="Arial" w:hAnsi="Arial"/>
         </w:rPr>
-        <w:t>4</w:t>
+        <w:t>6</w:t>
       </w:r>
       <w:r>
         <w:rPr>
@@ -834,7 +885,7 @@
     </w:p>
     <w:p>
       <w:pPr>
-        <w:pStyle w:val="Verzeichnis2"/>
+        <w:pStyle w:val="24"/>
         <w:tabs>
           <w:tab w:val="right" w:leader="dot" w:pos="9360"/>
         </w:tabs>
@@ -846,13 +897,7 @@
         <w:rPr>
           <w:rFonts w:ascii="Arial" w:hAnsi="Arial"/>
         </w:rPr>
-        <w:t>4</w:t>
-      </w:r>
-      <w:r>
-        <w:rPr>
-          <w:rFonts w:ascii="Arial" w:hAnsi="Arial"/>
-        </w:rPr>
-        <w:t>.1 Log-In</w:t>
+        <w:t>4.1 Log-In</w:t>
       </w:r>
       <w:r>
         <w:rPr>
@@ -882,7 +927,7 @@
         <w:rPr>
           <w:rFonts w:ascii="Arial" w:hAnsi="Arial"/>
         </w:rPr>
-        <w:t>4</w:t>
+        <w:t>6</w:t>
       </w:r>
       <w:r>
         <w:rPr>
@@ -893,7 +938,7 @@
     </w:p>
     <w:p>
       <w:pPr>
-        <w:pStyle w:val="Verzeichnis1"/>
+        <w:pStyle w:val="23"/>
         <w:tabs>
           <w:tab w:val="right" w:leader="dot" w:pos="9360"/>
         </w:tabs>
@@ -935,7 +980,7 @@
         <w:rPr>
           <w:rFonts w:ascii="Arial" w:hAnsi="Arial"/>
         </w:rPr>
-        <w:t>5</w:t>
+        <w:t>6</w:t>
       </w:r>
       <w:r>
         <w:rPr>
@@ -946,7 +991,7 @@
     </w:p>
     <w:p>
       <w:pPr>
-        <w:pStyle w:val="Verzeichnis2"/>
+        <w:pStyle w:val="24"/>
         <w:tabs>
           <w:tab w:val="right" w:leader="dot" w:pos="9360"/>
         </w:tabs>
@@ -958,13 +1003,7 @@
         <w:rPr>
           <w:rFonts w:ascii="Arial" w:hAnsi="Arial"/>
         </w:rPr>
-        <w:t>5</w:t>
-      </w:r>
-      <w:r>
-        <w:rPr>
-          <w:rFonts w:ascii="Arial" w:hAnsi="Arial"/>
-        </w:rPr>
-        <w:t>.1 Submit</w:t>
+        <w:t>5.1 Submit</w:t>
       </w:r>
       <w:r>
         <w:rPr>
@@ -994,7 +1033,7 @@
         <w:rPr>
           <w:rFonts w:ascii="Arial" w:hAnsi="Arial"/>
         </w:rPr>
-        <w:t>5</w:t>
+        <w:t>6</w:t>
       </w:r>
       <w:r>
         <w:rPr>
@@ -1005,7 +1044,7 @@
     </w:p>
     <w:p>
       <w:pPr>
-        <w:pStyle w:val="Verzeichnis1"/>
+        <w:pStyle w:val="23"/>
         <w:tabs>
           <w:tab w:val="right" w:leader="dot" w:pos="9360"/>
         </w:tabs>
@@ -1047,7 +1086,7 @@
         <w:rPr>
           <w:rFonts w:ascii="Arial" w:hAnsi="Arial"/>
         </w:rPr>
-        <w:t>5</w:t>
+        <w:t>6</w:t>
       </w:r>
       <w:r>
         <w:rPr>
@@ -1058,7 +1097,7 @@
     </w:p>
     <w:p>
       <w:pPr>
-        <w:pStyle w:val="Titel"/>
+        <w:pStyle w:val="22"/>
       </w:pPr>
       <w:r>
         <w:rPr>
@@ -1070,7 +1109,6 @@
         <w:br w:type="page"/>
       </w:r>
       <w:r>
-        <w:lastRenderedPageBreak/>
         <w:fldChar w:fldCharType="begin"/>
       </w:r>
       <w:r>
@@ -1101,12 +1139,12 @@
     </w:p>
     <w:p>
       <w:pPr>
-        <w:pStyle w:val="InfoBlue"/>
-      </w:pPr>
-    </w:p>
-    <w:p>
-      <w:pPr>
-        <w:pStyle w:val="berschrift1"/>
+        <w:pStyle w:val="47"/>
+      </w:pPr>
+    </w:p>
+    <w:p>
+      <w:pPr>
+        <w:pStyle w:val="2"/>
       </w:pPr>
       <w:bookmarkStart w:id="2" w:name="_Toc16212"/>
       <w:bookmarkStart w:id="3" w:name="_Toc425054504"/>
@@ -1121,7 +1159,7 @@
     </w:p>
     <w:p>
       <w:pPr>
-        <w:pStyle w:val="berschrift2"/>
+        <w:pStyle w:val="3"/>
       </w:pPr>
       <w:bookmarkStart w:id="5" w:name="_Toc13597"/>
       <w:r>
@@ -1138,12 +1176,12 @@
     </w:p>
     <w:p>
       <w:pPr>
-        <w:pStyle w:val="berschrift1"/>
+        <w:pStyle w:val="2"/>
         <w:widowControl/>
       </w:pPr>
-      <w:bookmarkStart w:id="6" w:name="_Toc425054505"/>
-      <w:bookmarkStart w:id="7" w:name="_Toc423410239"/>
-      <w:bookmarkStart w:id="8" w:name="_Toc6272"/>
+      <w:bookmarkStart w:id="6" w:name="_Toc423410239"/>
+      <w:bookmarkStart w:id="7" w:name="_Toc6272"/>
+      <w:bookmarkStart w:id="8" w:name="_Toc425054505"/>
       <w:r>
         <w:t>Flow of Events</w:t>
       </w:r>
@@ -1153,7 +1191,7 @@
     </w:p>
     <w:p>
       <w:pPr>
-        <w:pStyle w:val="berschrift2"/>
+        <w:pStyle w:val="3"/>
         <w:widowControl/>
       </w:pPr>
       <w:bookmarkStart w:id="9" w:name="_Toc425054506"/>
@@ -1175,101 +1213,51 @@
           <w:lang w:val="de-DE"/>
         </w:rPr>
       </w:pPr>
-      <w:proofErr w:type="spellStart"/>
       <w:r>
         <w:rPr>
           <w:b/>
           <w:bCs/>
           <w:lang w:val="de-DE"/>
         </w:rPr>
-        <w:t>Activity</w:t>
-      </w:r>
-      <w:proofErr w:type="spellEnd"/>
+        <w:t xml:space="preserve">Activity Diagram: </w:t>
+      </w:r>
       <w:r>
         <w:rPr>
           <w:b/>
           <w:bCs/>
           <w:lang w:val="de-DE"/>
         </w:rPr>
-        <w:t xml:space="preserve"> </w:t>
-      </w:r>
-      <w:proofErr w:type="spellStart"/>
-      <w:r>
+        <w:object>
+          <v:shape id="_x0000_i1025" o:spt="75" type="#_x0000_t75" style="height:447.05pt;width:380.1pt;" o:ole="t" filled="f" o:preferrelative="t" stroked="f" coordsize="21600,21600">
+            <v:path/>
+            <v:fill on="f" focussize="0,0"/>
+            <v:stroke on="f" joinstyle="miter"/>
+            <v:imagedata r:id="rId8" o:title=""/>
+            <o:lock v:ext="edit" aspectratio="f"/>
+            <w10:wrap type="none"/>
+            <w10:anchorlock/>
+          </v:shape>
+          <o:OLEObject Type="Embed" ProgID="Visio.Drawing.15" ShapeID="_x0000_i1025" DrawAspect="Content" ObjectID="_1468075725" r:id="rId7">
+            <o:LockedField>false</o:LockedField>
+          </o:OLEObject>
+        </w:object>
+      </w:r>
+    </w:p>
+    <w:p>
+      <w:pPr>
+        <w:ind w:firstLine="720"/>
         <w:rPr>
           <w:b/>
           <w:bCs/>
           <w:lang w:val="de-DE"/>
         </w:rPr>
-        <w:t>Diagram</w:t>
-      </w:r>
-      <w:proofErr w:type="spellEnd"/>
-      <w:r>
-        <w:rPr>
-          <w:b/>
-          <w:bCs/>
-          <w:lang w:val="de-DE"/>
-        </w:rPr>
-        <w:t>:</w:t>
-      </w:r>
-      <w:r>
-        <w:rPr>
-          <w:b/>
-          <w:bCs/>
-          <w:lang w:val="de-DE"/>
-        </w:rPr>
-        <w:t xml:space="preserve"> </w:t>
-      </w:r>
-      <w:r>
-        <w:rPr>
-          <w:b/>
-          <w:bCs/>
-          <w:lang w:val="de-DE"/>
-        </w:rPr>
-        <w:object w:dxaOrig="9208" w:dyaOrig="10181">
-          <v:shapetype id="_x0000_t75" coordsize="21600,21600" o:spt="75" o:preferrelative="t" path="m@4@5l@4@11@9@11@9@5xe" filled="f" stroked="f">
-            <v:stroke joinstyle="miter"/>
-            <v:formulas>
-              <v:f eqn="if lineDrawn pixelLineWidth 0"/>
-              <v:f eqn="sum @0 1 0"/>
-              <v:f eqn="sum 0 0 @1"/>
-              <v:f eqn="prod @2 1 2"/>
-              <v:f eqn="prod @3 21600 pixelWidth"/>
-              <v:f eqn="prod @3 21600 pixelHeight"/>
-              <v:f eqn="sum @0 0 1"/>
-              <v:f eqn="prod @6 1 2"/>
-              <v:f eqn="prod @7 21600 pixelWidth"/>
-              <v:f eqn="sum @8 21600 0"/>
-              <v:f eqn="prod @7 21600 pixelHeight"/>
-              <v:f eqn="sum @10 21600 0"/>
-            </v:formulas>
-            <v:path o:extrusionok="f" gradientshapeok="t" o:connecttype="rect"/>
-            <o:lock v:ext="edit" aspectratio="t"/>
-          </v:shapetype>
-          <v:shape id="_x0000_i1025" type="#_x0000_t75" style="width:380.1pt;height:447.05pt" o:ole="">
-            <v:imagedata r:id="rId10" o:title=""/>
-            <o:lock v:ext="edit" aspectratio="f"/>
-          </v:shape>
-          <o:OLEObject Type="Embed" ProgID="Visio.Drawing.15" ShapeID="_x0000_i1025" DrawAspect="Content" ObjectID="_1540384436" r:id="rId11"/>
-        </w:object>
-      </w:r>
-    </w:p>
-    <w:p>
-      <w:pPr>
-        <w:ind w:firstLine="720"/>
-        <w:rPr>
-          <w:b/>
-          <w:bCs/>
-          <w:lang w:val="de-DE"/>
-        </w:rPr>
-      </w:pPr>
-      <w:r>
-        <w:rPr>
-          <w:noProof/>
+      </w:pPr>
+      <w:r>
+        <w:rPr>
           <w:lang w:val="de-DE" w:eastAsia="de-DE"/>
         </w:rPr>
-        <w:lastRenderedPageBreak/>
         <w:drawing>
-          <wp:anchor distT="0" distB="0" distL="114300" distR="114300" simplePos="0" relativeHeight="251660288" behindDoc="0" locked="0" layoutInCell="1" allowOverlap="1" wp14:anchorId="6C461267" wp14:editId="573CDE92">
+          <wp:anchor distT="0" distB="0" distL="114300" distR="114300" simplePos="0" relativeHeight="251660288" behindDoc="0" locked="0" layoutInCell="1" allowOverlap="1">
             <wp:simplePos x="0" y="0"/>
             <wp:positionH relativeFrom="column">
               <wp:posOffset>3903345</wp:posOffset>
@@ -1294,7 +1282,7 @@
                     </pic:cNvPicPr>
                   </pic:nvPicPr>
                   <pic:blipFill>
-                    <a:blip r:embed="rId12"/>
+                    <a:blip r:embed="rId9"/>
                     <a:srcRect l="20951" t="26093" r="53725" b="5074"/>
                     <a:stretch>
                       <a:fillRect/>
@@ -1325,25 +1313,7 @@
           <w:bCs/>
           <w:lang w:val="de-DE"/>
         </w:rPr>
-        <w:t>Mock-</w:t>
-      </w:r>
-      <w:proofErr w:type="spellStart"/>
-      <w:r>
-        <w:rPr>
-          <w:b/>
-          <w:bCs/>
-          <w:lang w:val="de-DE"/>
-        </w:rPr>
-        <w:t>Up</w:t>
-      </w:r>
-      <w:proofErr w:type="spellEnd"/>
-      <w:r>
-        <w:rPr>
-          <w:b/>
-          <w:bCs/>
-          <w:lang w:val="de-DE"/>
-        </w:rPr>
-        <w:t>:</w:t>
+        <w:t>Mock-Up:</w:t>
       </w:r>
     </w:p>
     <w:p>
@@ -1352,7 +1322,6 @@
       </w:pPr>
       <w:r>
         <w:rPr>
-          <w:noProof/>
           <w:lang w:val="de-DE" w:eastAsia="de-DE"/>
         </w:rPr>
         <w:drawing>
@@ -1381,7 +1350,7 @@
                     </pic:cNvPicPr>
                   </pic:nvPicPr>
                   <pic:blipFill>
-                    <a:blip r:embed="rId12"/>
+                    <a:blip r:embed="rId9"/>
                     <a:srcRect l="48605" t="26093" r="26221" b="5074"/>
                     <a:stretch>
                       <a:fillRect/>
@@ -1468,7 +1437,6 @@
       </w:pPr>
       <w:r>
         <w:rPr>
-          <w:noProof/>
           <w:lang w:val="de-DE" w:eastAsia="de-DE"/>
         </w:rPr>
         <w:drawing>
@@ -1497,7 +1465,7 @@
                     </pic:cNvPicPr>
                   </pic:nvPicPr>
                   <pic:blipFill>
-                    <a:blip r:embed="rId13"/>
+                    <a:blip r:embed="rId10"/>
                     <a:srcRect l="23517" t="14937" r="51021" b="14956"/>
                     <a:stretch>
                       <a:fillRect/>
@@ -1534,13 +1502,12 @@
       </w:pPr>
       <w:r>
         <w:rPr>
-          <w:noProof/>
           <w:lang w:val="de-DE" w:eastAsia="de-DE"/>
         </w:rPr>
         <mc:AlternateContent>
           <mc:Choice Requires="wps">
             <w:drawing>
-              <wp:anchor distT="0" distB="0" distL="114300" distR="114300" simplePos="0" relativeHeight="251666432" behindDoc="0" locked="0" layoutInCell="1" allowOverlap="1" wp14:anchorId="53CF0337" wp14:editId="47BB247B">
+              <wp:anchor distT="0" distB="0" distL="114300" distR="114300" simplePos="0" relativeHeight="251666432" behindDoc="0" locked="0" layoutInCell="1" allowOverlap="1">
                 <wp:simplePos x="0" y="0"/>
                 <wp:positionH relativeFrom="column">
                   <wp:posOffset>2947035</wp:posOffset>
@@ -1583,8 +1550,11 @@
           </mc:Choice>
           <mc:Fallback>
             <w:pict>
-              <v:line id="Line 3" o:spid="_x0000_s1026" style="position:absolute;z-index:251666432;visibility:visible;mso-wrap-style:square;mso-wrap-distance-left:9pt;mso-wrap-distance-top:0;mso-wrap-distance-right:9pt;mso-wrap-distance-bottom:0;mso-position-horizontal:absolute;mso-position-horizontal-relative:text;mso-position-vertical:absolute;mso-position-vertical-relative:text" from="232.05pt,10pt" to="295.35pt,10.05pt" o:gfxdata="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">
-                <v:stroke endarrow="open"/>
+              <v:line id="Line 3" o:spid="_x0000_s1026" o:spt="20" style="position:absolute;left:0pt;margin-left:232.05pt;margin-top:10pt;height:0.05pt;width:63.3pt;z-index:251666432;mso-width-relative:page;mso-height-relative:page;" filled="f" stroked="t" coordsize="21600,21600" o:gfxdata="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">
+                <v:fill on="f" focussize="0,0"/>
+                <v:stroke color="#000000" joinstyle="round" endarrow="open"/>
+                <v:imagedata o:title=""/>
+                <o:lock v:ext="edit" aspectratio="f"/>
               </v:line>
             </w:pict>
           </mc:Fallback>
@@ -1662,13 +1632,12 @@
       </w:pPr>
       <w:r>
         <w:rPr>
-          <w:noProof/>
           <w:lang w:val="de-DE" w:eastAsia="de-DE"/>
         </w:rPr>
         <mc:AlternateContent>
           <mc:Choice Requires="wps">
             <w:drawing>
-              <wp:anchor distT="0" distB="0" distL="114300" distR="114300" simplePos="0" relativeHeight="251659264" behindDoc="0" locked="0" layoutInCell="1" allowOverlap="1" wp14:anchorId="34EC87F9" wp14:editId="71292DCD">
+              <wp:anchor distT="0" distB="0" distL="114300" distR="114300" simplePos="0" relativeHeight="251659264" behindDoc="0" locked="0" layoutInCell="1" allowOverlap="1">
                 <wp:simplePos x="0" y="0"/>
                 <wp:positionH relativeFrom="column">
                   <wp:posOffset>2929890</wp:posOffset>
@@ -1709,9 +1678,9 @@
               </wp:anchor>
             </w:drawing>
           </mc:Choice>
-          <mc:Fallback xmlns:wpsCustomData="http://www.wps.cn/officeDocument/2013/wpsCustomData" xmlns:w15="http://schemas.microsoft.com/office/word/2012/wordml">
+          <mc:Fallback>
             <w:pict>
-              <v:line id="Line 3" o:spid="_x0000_s1026" o:spt="20" style="position:absolute;left:0pt;margin-left:230.7pt;margin-top:8.4pt;height:0.05pt;width:63.3pt;z-index:251659264;mso-width-relative:page;mso-height-relative:page;" filled="f" stroked="t" coordsize="21600,21600" o:gfxdata="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">
+              <v:line id="Line 3" o:spid="_x0000_s1026" o:spt="20" style="position:absolute;left:0pt;margin-left:230.7pt;margin-top:8.4pt;height:0.05pt;width:63.3pt;z-index:251659264;mso-width-relative:page;mso-height-relative:page;" filled="f" stroked="t" coordsize="21600,21600" o:gfxdata="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">
                 <v:fill on="f" focussize="0,0"/>
                 <v:stroke color="#000000" joinstyle="round" endarrow="open"/>
                 <v:imagedata o:title=""/>
@@ -1834,171 +1803,188 @@
     </w:p>
     <w:p>
       <w:pPr>
+        <w:ind w:firstLine="720"/>
         <w:rPr>
           <w:b/>
           <w:bCs/>
           <w:lang w:val="de-DE"/>
         </w:rPr>
       </w:pPr>
-      <w:bookmarkStart w:id="12" w:name="_GoBack"/>
+    </w:p>
+    <w:p>
+      <w:pPr>
+        <w:ind w:firstLine="720"/>
+        <w:rPr>
+          <w:b/>
+          <w:bCs/>
+          <w:lang w:val="de-DE"/>
+        </w:rPr>
+      </w:pPr>
+      <w:r>
+        <w:rPr>
+          <w:b/>
+          <w:bCs/>
+          <w:lang w:val="de-DE"/>
+        </w:rPr>
+        <w:drawing>
+          <wp:anchor distT="0" distB="0" distL="114300" distR="114300" simplePos="0" relativeHeight="251667456" behindDoc="0" locked="0" layoutInCell="1" allowOverlap="1">
+            <wp:simplePos x="0" y="0"/>
+            <wp:positionH relativeFrom="column">
+              <wp:posOffset>-101600</wp:posOffset>
+            </wp:positionH>
+            <wp:positionV relativeFrom="paragraph">
+              <wp:posOffset>339725</wp:posOffset>
+            </wp:positionV>
+            <wp:extent cx="5941695" cy="1477645"/>
+            <wp:effectExtent l="0" t="0" r="1905" b="635"/>
+            <wp:wrapSquare wrapText="bothSides"/>
+            <wp:docPr id="1" name="Picture 1" descr="cucumber screenshot"/>
+            <wp:cNvGraphicFramePr>
+              <a:graphicFrameLocks xmlns:a="http://schemas.openxmlformats.org/drawingml/2006/main" noChangeAspect="1"/>
+            </wp:cNvGraphicFramePr>
+            <a:graphic xmlns:a="http://schemas.openxmlformats.org/drawingml/2006/main">
+              <a:graphicData uri="http://schemas.openxmlformats.org/drawingml/2006/picture">
+                <pic:pic xmlns:pic="http://schemas.openxmlformats.org/drawingml/2006/picture">
+                  <pic:nvPicPr>
+                    <pic:cNvPr id="1" name="Picture 1" descr="cucumber screenshot"/>
+                    <pic:cNvPicPr>
+                      <a:picLocks noChangeAspect="1"/>
+                    </pic:cNvPicPr>
+                  </pic:nvPicPr>
+                  <pic:blipFill>
+                    <a:blip r:embed="rId11"/>
+                    <a:stretch>
+                      <a:fillRect/>
+                    </a:stretch>
+                  </pic:blipFill>
+                  <pic:spPr>
+                    <a:xfrm>
+                      <a:off x="0" y="0"/>
+                      <a:ext cx="5941695" cy="1477645"/>
+                    </a:xfrm>
+                    <a:prstGeom prst="rect">
+                      <a:avLst/>
+                    </a:prstGeom>
+                  </pic:spPr>
+                </pic:pic>
+              </a:graphicData>
+            </a:graphic>
+          </wp:anchor>
+        </w:drawing>
+      </w:r>
+      <w:r>
+        <w:rPr>
+          <w:b/>
+          <w:bCs/>
+          <w:lang w:val="de-DE"/>
+        </w:rPr>
+        <w:t>Cucumber test:</w:t>
+      </w:r>
+    </w:p>
+    <w:p>
+      <w:pPr>
+        <w:ind w:firstLine="720"/>
+        <w:rPr>
+          <w:b/>
+          <w:bCs/>
+          <w:lang w:val="de-DE"/>
+        </w:rPr>
+      </w:pPr>
+    </w:p>
+    <w:p>
+      <w:pPr>
+        <w:rPr>
+          <w:b/>
+          <w:bCs/>
+          <w:lang w:val="de-DE"/>
+        </w:rPr>
+      </w:pPr>
+      <w:bookmarkStart w:id="27" w:name="_GoBack"/>
+      <w:bookmarkEnd w:id="27"/>
+    </w:p>
+    <w:p>
+      <w:pPr>
+        <w:pStyle w:val="2"/>
+      </w:pPr>
+      <w:bookmarkStart w:id="12" w:name="_Toc425054510"/>
+      <w:bookmarkStart w:id="13" w:name="_Toc423410251"/>
+      <w:bookmarkStart w:id="14" w:name="_Toc9819"/>
+      <w:r>
+        <w:t>Special Requirements</w:t>
+      </w:r>
       <w:bookmarkEnd w:id="12"/>
-    </w:p>
-    <w:p>
-      <w:pPr>
-        <w:pStyle w:val="berschrift1"/>
-      </w:pPr>
-      <w:bookmarkStart w:id="13" w:name="_Toc425054510"/>
-      <w:bookmarkStart w:id="14" w:name="_Toc423410251"/>
-      <w:bookmarkStart w:id="15" w:name="_Toc9819"/>
-      <w:r>
-        <w:lastRenderedPageBreak/>
-        <w:t>Special Requirements</w:t>
-      </w:r>
       <w:bookmarkEnd w:id="13"/>
       <w:bookmarkEnd w:id="14"/>
+    </w:p>
+    <w:p>
+      <w:pPr>
+        <w:pStyle w:val="3"/>
+        <w:widowControl/>
+      </w:pPr>
+      <w:bookmarkStart w:id="15" w:name="_Toc1644"/>
+      <w:r>
+        <w:rPr>
+          <w:lang w:val="de-DE"/>
+        </w:rPr>
+        <w:t>Functionality in the Browser</w:t>
+      </w:r>
       <w:bookmarkEnd w:id="15"/>
-    </w:p>
-    <w:p>
-      <w:pPr>
-        <w:pStyle w:val="berschrift2"/>
+      <w:r>
+        <w:rPr>
+          <w:lang w:val="de-DE"/>
+        </w:rPr>
+        <w:t xml:space="preserve"> </w:t>
+      </w:r>
+    </w:p>
+    <w:p>
+      <w:pPr>
+        <w:rPr>
+          <w:lang w:val="de-DE"/>
+        </w:rPr>
+      </w:pPr>
+      <w:r>
+        <w:t xml:space="preserve">Since it will be a web application, it should fit every browser. </w:t>
+      </w:r>
+      <w:r>
+        <w:rPr>
+          <w:lang w:val="de-DE"/>
+        </w:rPr>
+        <w:t>It should have a responsive design.</w:t>
+      </w:r>
+    </w:p>
+    <w:p/>
+    <w:p>
+      <w:pPr>
+        <w:pStyle w:val="2"/>
         <w:widowControl/>
       </w:pPr>
-      <w:bookmarkStart w:id="16" w:name="_Toc1644"/>
-      <w:proofErr w:type="spellStart"/>
-      <w:r>
-        <w:rPr>
-          <w:lang w:val="de-DE"/>
-        </w:rPr>
-        <w:t>Functionality</w:t>
-      </w:r>
-      <w:proofErr w:type="spellEnd"/>
-      <w:r>
-        <w:rPr>
-          <w:lang w:val="de-DE"/>
-        </w:rPr>
-        <w:t xml:space="preserve"> in </w:t>
-      </w:r>
-      <w:proofErr w:type="spellStart"/>
-      <w:r>
-        <w:rPr>
-          <w:lang w:val="de-DE"/>
-        </w:rPr>
-        <w:t>the</w:t>
-      </w:r>
-      <w:proofErr w:type="spellEnd"/>
-      <w:r>
-        <w:rPr>
-          <w:lang w:val="de-DE"/>
-        </w:rPr>
-        <w:t xml:space="preserve"> Browser</w:t>
+      <w:bookmarkStart w:id="16" w:name="_Toc28587"/>
+      <w:bookmarkStart w:id="17" w:name="_Toc425054512"/>
+      <w:bookmarkStart w:id="18" w:name="_Toc423410253"/>
+      <w:r>
+        <w:t>Preconditions</w:t>
       </w:r>
       <w:bookmarkEnd w:id="16"/>
-      <w:r>
-        <w:rPr>
-          <w:lang w:val="de-DE"/>
-        </w:rPr>
-        <w:t xml:space="preserve"> </w:t>
-      </w:r>
-    </w:p>
-    <w:p>
-      <w:pPr>
-        <w:rPr>
-          <w:lang w:val="de-DE"/>
-        </w:rPr>
-      </w:pPr>
-      <w:r>
-        <w:t xml:space="preserve">Since it will be a web application, it should fit every browser. </w:t>
-      </w:r>
-      <w:proofErr w:type="spellStart"/>
-      <w:r>
-        <w:rPr>
-          <w:lang w:val="de-DE"/>
-        </w:rPr>
-        <w:t>It</w:t>
-      </w:r>
-      <w:proofErr w:type="spellEnd"/>
-      <w:r>
-        <w:rPr>
-          <w:lang w:val="de-DE"/>
-        </w:rPr>
-        <w:t xml:space="preserve"> </w:t>
-      </w:r>
-      <w:proofErr w:type="spellStart"/>
-      <w:r>
-        <w:rPr>
-          <w:lang w:val="de-DE"/>
-        </w:rPr>
-        <w:t>should</w:t>
-      </w:r>
-      <w:proofErr w:type="spellEnd"/>
-      <w:r>
-        <w:rPr>
-          <w:lang w:val="de-DE"/>
-        </w:rPr>
-        <w:t xml:space="preserve"> </w:t>
-      </w:r>
-      <w:proofErr w:type="spellStart"/>
-      <w:r>
-        <w:rPr>
-          <w:lang w:val="de-DE"/>
-        </w:rPr>
-        <w:t>have</w:t>
-      </w:r>
-      <w:proofErr w:type="spellEnd"/>
-      <w:r>
-        <w:rPr>
-          <w:lang w:val="de-DE"/>
-        </w:rPr>
-        <w:t xml:space="preserve"> a </w:t>
-      </w:r>
-      <w:proofErr w:type="spellStart"/>
-      <w:r>
-        <w:rPr>
-          <w:lang w:val="de-DE"/>
-        </w:rPr>
-        <w:t>responsive</w:t>
-      </w:r>
-      <w:proofErr w:type="spellEnd"/>
-      <w:r>
-        <w:rPr>
-          <w:lang w:val="de-DE"/>
-        </w:rPr>
-        <w:t xml:space="preserve"> design.</w:t>
-      </w:r>
-    </w:p>
-    <w:p/>
-    <w:p>
-      <w:pPr>
-        <w:pStyle w:val="berschrift1"/>
-        <w:widowControl/>
-      </w:pPr>
-      <w:bookmarkStart w:id="17" w:name="_Toc28587"/>
-      <w:bookmarkStart w:id="18" w:name="_Toc423410253"/>
-      <w:bookmarkStart w:id="19" w:name="_Toc425054512"/>
-      <w:r>
-        <w:t>Preconditions</w:t>
-      </w:r>
       <w:bookmarkEnd w:id="17"/>
       <w:bookmarkEnd w:id="18"/>
+    </w:p>
+    <w:p>
+      <w:pPr>
+        <w:pStyle w:val="3"/>
+        <w:widowControl/>
+      </w:pPr>
+      <w:bookmarkStart w:id="19" w:name="_Toc423410254"/>
+      <w:bookmarkStart w:id="20" w:name="_Toc16454"/>
+      <w:bookmarkStart w:id="21" w:name="_Toc425054513"/>
+      <w:r>
+        <w:rPr>
+          <w:lang w:val="de-DE"/>
+        </w:rPr>
+        <w:t>Log-In</w:t>
+      </w:r>
       <w:bookmarkEnd w:id="19"/>
-    </w:p>
-    <w:p>
-      <w:pPr>
-        <w:pStyle w:val="berschrift2"/>
-        <w:widowControl/>
-      </w:pPr>
-      <w:bookmarkStart w:id="20" w:name="_Toc423410254"/>
-      <w:bookmarkStart w:id="21" w:name="_Toc16454"/>
-      <w:bookmarkStart w:id="22" w:name="_Toc425054513"/>
-      <w:r>
-        <w:rPr>
-          <w:lang w:val="de-DE"/>
-        </w:rPr>
-        <w:t>Log-In</w:t>
-      </w:r>
       <w:bookmarkEnd w:id="20"/>
       <w:bookmarkEnd w:id="21"/>
-      <w:bookmarkEnd w:id="22"/>
     </w:p>
     <w:p>
       <w:r>
@@ -2008,51 +1994,47 @@
     <w:p/>
     <w:p>
       <w:pPr>
-        <w:pStyle w:val="berschrift1"/>
+        <w:pStyle w:val="2"/>
         <w:widowControl/>
       </w:pPr>
+      <w:bookmarkStart w:id="22" w:name="_Toc423410255"/>
       <w:bookmarkStart w:id="23" w:name="_Toc28508"/>
       <w:bookmarkStart w:id="24" w:name="_Toc425054514"/>
-      <w:bookmarkStart w:id="25" w:name="_Toc423410255"/>
-      <w:proofErr w:type="spellStart"/>
       <w:r>
         <w:t>Postconditions</w:t>
       </w:r>
+      <w:bookmarkEnd w:id="22"/>
       <w:bookmarkEnd w:id="23"/>
       <w:bookmarkEnd w:id="24"/>
+    </w:p>
+    <w:p>
+      <w:pPr>
+        <w:pStyle w:val="3"/>
+        <w:widowControl/>
+      </w:pPr>
+      <w:bookmarkStart w:id="25" w:name="_Toc28056"/>
+      <w:r>
+        <w:rPr>
+          <w:lang w:val="de-DE"/>
+        </w:rPr>
+        <w:t>Submit</w:t>
+      </w:r>
       <w:bookmarkEnd w:id="25"/>
-      <w:proofErr w:type="spellEnd"/>
-    </w:p>
-    <w:p>
-      <w:pPr>
-        <w:pStyle w:val="berschrift2"/>
-        <w:widowControl/>
-      </w:pPr>
-      <w:bookmarkStart w:id="26" w:name="_Toc28056"/>
-      <w:proofErr w:type="spellStart"/>
-      <w:r>
-        <w:rPr>
-          <w:lang w:val="de-DE"/>
-        </w:rPr>
-        <w:t>Submit</w:t>
+    </w:p>
+    <w:p>
+      <w:r>
+        <w:t>The student has to press the submit button.</w:t>
+      </w:r>
+    </w:p>
+    <w:p>
+      <w:pPr>
+        <w:pStyle w:val="2"/>
+      </w:pPr>
+      <w:bookmarkStart w:id="26" w:name="_Toc17880"/>
+      <w:r>
+        <w:t>Extension Points</w:t>
       </w:r>
       <w:bookmarkEnd w:id="26"/>
-      <w:proofErr w:type="spellEnd"/>
-    </w:p>
-    <w:p>
-      <w:r>
-        <w:t>The student has to press the submit button.</w:t>
-      </w:r>
-    </w:p>
-    <w:p>
-      <w:pPr>
-        <w:pStyle w:val="berschrift1"/>
-      </w:pPr>
-      <w:bookmarkStart w:id="27" w:name="_Toc17880"/>
-      <w:r>
-        <w:t>Extension Points</w:t>
-      </w:r>
-      <w:bookmarkEnd w:id="27"/>
     </w:p>
     <w:p>
       <w:pPr>
@@ -2068,59 +2050,41 @@
       </w:r>
     </w:p>
     <w:sectPr>
-      <w:headerReference w:type="default" r:id="rId14"/>
-      <w:footerReference w:type="default" r:id="rId15"/>
+      <w:headerReference r:id="rId4" w:type="default"/>
+      <w:footerReference r:id="rId5" w:type="default"/>
       <w:endnotePr>
         <w:numFmt w:val="decimal"/>
       </w:endnotePr>
       <w:pgSz w:w="12240" w:h="15840"/>
       <w:pgMar w:top="1440" w:right="1440" w:bottom="1440" w:left="1440" w:header="720" w:footer="720" w:gutter="0"/>
-      <w:cols w:space="720"/>
+      <w:cols w:space="720" w:num="1"/>
     </w:sectPr>
   </w:body>
 </w:document>
 </file>
 
-<file path=word/endnotes.xml><?xml version="1.0" encoding="utf-8"?>
-<w:endnotes xmlns:wpc="http://schemas.microsoft.com/office/word/2010/wordprocessingCanvas" xmlns:mc="http://schemas.openxmlformats.org/markup-compatibility/2006" xmlns:o="urn:schemas-microsoft-com:office:office" xmlns:r="http://schemas.openxmlformats.org/officeDocument/2006/relationships" xmlns:m="http://schemas.openxmlformats.org/officeDocument/2006/math" xmlns:v="urn:schemas-microsoft-com:vml" xmlns:wp14="http://schemas.microsoft.com/office/word/2010/wordprocessingDrawing" xmlns:wp="http://schemas.openxmlformats.org/drawingml/2006/wordprocessingDrawing" xmlns:w10="urn:schemas-microsoft-com:office:word" xmlns:w="http://schemas.openxmlformats.org/wordprocessingml/2006/main" xmlns:w14="http://schemas.microsoft.com/office/word/2010/wordml" xmlns:wpg="http://schemas.microsoft.com/office/word/2010/wordprocessingGroup" xmlns:wpi="http://schemas.microsoft.com/office/word/2010/wordprocessingInk" xmlns:wne="http://schemas.microsoft.com/office/word/2006/wordml" xmlns:wps="http://schemas.microsoft.com/office/word/2010/wordprocessingShape" mc:Ignorable="w14 wp14">
-  <w:endnote w:type="separator" w:id="-1">
-    <w:p>
-      <w:pPr>
-        <w:spacing w:after="0" w:line="240" w:lineRule="auto"/>
-      </w:pPr>
-      <w:r>
-        <w:separator/>
-      </w:r>
-    </w:p>
-  </w:endnote>
-  <w:endnote w:type="continuationSeparator" w:id="0">
-    <w:p>
-      <w:pPr>
-        <w:spacing w:after="0" w:line="240" w:lineRule="auto"/>
-      </w:pPr>
-      <w:r>
-        <w:continuationSeparator/>
-      </w:r>
-    </w:p>
-  </w:endnote>
-</w:endnotes>
-</file>
-
 <file path=word/footer1.xml><?xml version="1.0" encoding="utf-8"?>
-<w:ftr xmlns:wpc="http://schemas.microsoft.com/office/word/2010/wordprocessingCanvas" xmlns:mc="http://schemas.openxmlformats.org/markup-compatibility/2006" xmlns:o="urn:schemas-microsoft-com:office:office" xmlns:r="http://schemas.openxmlformats.org/officeDocument/2006/relationships" xmlns:m="http://schemas.openxmlformats.org/officeDocument/2006/math" xmlns:v="urn:schemas-microsoft-com:vml" xmlns:wp14="http://schemas.microsoft.com/office/word/2010/wordprocessingDrawing" xmlns:wp="http://schemas.openxmlformats.org/drawingml/2006/wordprocessingDrawing" xmlns:w10="urn:schemas-microsoft-com:office:word" xmlns:w="http://schemas.openxmlformats.org/wordprocessingml/2006/main" xmlns:w14="http://schemas.microsoft.com/office/word/2010/wordml" xmlns:wpg="http://schemas.microsoft.com/office/word/2010/wordprocessingGroup" xmlns:wpi="http://schemas.microsoft.com/office/word/2010/wordprocessingInk" xmlns:wne="http://schemas.microsoft.com/office/word/2006/wordml" xmlns:wps="http://schemas.microsoft.com/office/word/2010/wordprocessingShape" mc:Ignorable="w14 wp14">
+<w:ftr xmlns:wpc="http://schemas.microsoft.com/office/word/2010/wordprocessingCanvas" xmlns:mc="http://schemas.openxmlformats.org/markup-compatibility/2006" xmlns:o="urn:schemas-microsoft-com:office:office" xmlns:r="http://schemas.openxmlformats.org/officeDocument/2006/relationships" xmlns:m="http://schemas.openxmlformats.org/officeDocument/2006/math" xmlns:v="urn:schemas-microsoft-com:vml" xmlns:wp14="http://schemas.microsoft.com/office/word/2010/wordprocessingDrawing" xmlns:wp="http://schemas.openxmlformats.org/drawingml/2006/wordprocessingDrawing" xmlns:w10="urn:schemas-microsoft-com:office:word" xmlns:w="http://schemas.openxmlformats.org/wordprocessingml/2006/main" xmlns:w14="http://schemas.microsoft.com/office/word/2010/wordml" xmlns:w15="http://schemas.microsoft.com/office/word/2012/wordml" xmlns:wpg="http://schemas.microsoft.com/office/word/2010/wordprocessingGroup" xmlns:wpi="http://schemas.microsoft.com/office/word/2010/wordprocessingInk" xmlns:wne="http://schemas.microsoft.com/office/word/2006/wordml" xmlns:wps="http://schemas.microsoft.com/office/word/2010/wordprocessingShape" xmlns:wpsCustomData="http://www.wps.cn/officeDocument/2013/wpsCustomData" mc:Ignorable="w14 w15 wp14">
   <w:tbl>
     <w:tblPr>
+      <w:tblStyle w:val="36"/>
       <w:tblW w:w="9486" w:type="dxa"/>
+      <w:tblInd w:w="0" w:type="dxa"/>
       <w:tblBorders>
-        <w:top w:val="single" w:sz="6" w:space="0" w:color="auto"/>
-        <w:left w:val="single" w:sz="6" w:space="0" w:color="auto"/>
-        <w:bottom w:val="single" w:sz="6" w:space="0" w:color="auto"/>
-        <w:right w:val="single" w:sz="6" w:space="0" w:color="auto"/>
-        <w:insideH w:val="single" w:sz="6" w:space="0" w:color="auto"/>
-        <w:insideV w:val="single" w:sz="6" w:space="0" w:color="auto"/>
+        <w:top w:val="single" w:color="auto" w:sz="6" w:space="0"/>
+        <w:left w:val="single" w:color="auto" w:sz="6" w:space="0"/>
+        <w:bottom w:val="single" w:color="auto" w:sz="6" w:space="0"/>
+        <w:right w:val="single" w:color="auto" w:sz="6" w:space="0"/>
+        <w:insideH w:val="single" w:color="auto" w:sz="6" w:space="0"/>
+        <w:insideV w:val="single" w:color="auto" w:sz="6" w:space="0"/>
       </w:tblBorders>
       <w:tblLayout w:type="fixed"/>
-      <w:tblLook w:val="04A0" w:firstRow="1" w:lastRow="0" w:firstColumn="1" w:lastColumn="0" w:noHBand="0" w:noVBand="1"/>
+      <w:tblCellMar>
+        <w:top w:w="0" w:type="dxa"/>
+        <w:left w:w="108" w:type="dxa"/>
+        <w:bottom w:w="0" w:type="dxa"/>
+        <w:right w:w="108" w:type="dxa"/>
+      </w:tblCellMar>
     </w:tblPr>
     <w:tblGrid>
       <w:gridCol w:w="3162"/>
@@ -2128,6 +2092,23 @@
       <w:gridCol w:w="3162"/>
     </w:tblGrid>
     <w:tr>
+      <w:tblPrEx>
+        <w:tblBorders>
+          <w:top w:val="single" w:color="auto" w:sz="6" w:space="0"/>
+          <w:left w:val="single" w:color="auto" w:sz="6" w:space="0"/>
+          <w:bottom w:val="single" w:color="auto" w:sz="6" w:space="0"/>
+          <w:right w:val="single" w:color="auto" w:sz="6" w:space="0"/>
+          <w:insideH w:val="single" w:color="auto" w:sz="6" w:space="0"/>
+          <w:insideV w:val="single" w:color="auto" w:sz="6" w:space="0"/>
+        </w:tblBorders>
+        <w:tblLayout w:type="fixed"/>
+        <w:tblCellMar>
+          <w:top w:w="0" w:type="dxa"/>
+          <w:left w:w="108" w:type="dxa"/>
+          <w:bottom w:w="0" w:type="dxa"/>
+          <w:right w:w="108" w:type="dxa"/>
+        </w:tblCellMar>
+      </w:tblPrEx>
       <w:tc>
         <w:tcPr>
           <w:tcW w:w="3162" w:type="dxa"/>
@@ -2168,7 +2149,7 @@
             <w:fldChar w:fldCharType="begin"/>
           </w:r>
           <w:r>
-            <w:instrText>symbol 211 \f "Symbol" \s 10</w:instrText>
+            <w:instrText xml:space="preserve">symbol 211 \f "Symbol" \s 10</w:instrText>
           </w:r>
           <w:r>
             <w:fldChar w:fldCharType="separate"/>
@@ -2182,14 +2163,12 @@
           <w:r>
             <w:fldChar w:fldCharType="end"/>
           </w:r>
-          <w:proofErr w:type="spellStart"/>
           <w:r>
             <w:rPr>
               <w:lang w:val="de-DE"/>
             </w:rPr>
             <w:t>Cheetah</w:t>
           </w:r>
-          <w:proofErr w:type="spellEnd"/>
           <w:r>
             <w:t xml:space="preserve">, </w:t>
           </w:r>
@@ -2203,9 +2182,6 @@
             <w:fldChar w:fldCharType="separate"/>
           </w:r>
           <w:r>
-            <w:rPr>
-              <w:noProof/>
-            </w:rPr>
             <w:t>2016</w:t>
           </w:r>
           <w:r>
@@ -2232,32 +2208,31 @@
           </w:r>
           <w:r>
             <w:rPr>
-              <w:rStyle w:val="Seitenzahl"/>
+              <w:rStyle w:val="35"/>
             </w:rPr>
             <w:fldChar w:fldCharType="begin"/>
           </w:r>
           <w:r>
             <w:rPr>
-              <w:rStyle w:val="Seitenzahl"/>
+              <w:rStyle w:val="35"/>
             </w:rPr>
             <w:instrText xml:space="preserve">page </w:instrText>
           </w:r>
           <w:r>
             <w:rPr>
-              <w:rStyle w:val="Seitenzahl"/>
+              <w:rStyle w:val="35"/>
             </w:rPr>
             <w:fldChar w:fldCharType="separate"/>
           </w:r>
           <w:r>
             <w:rPr>
-              <w:rStyle w:val="Seitenzahl"/>
-              <w:noProof/>
+              <w:rStyle w:val="35"/>
             </w:rPr>
             <w:t>2</w:t>
           </w:r>
           <w:r>
             <w:rPr>
-              <w:rStyle w:val="Seitenzahl"/>
+              <w:rStyle w:val="35"/>
             </w:rPr>
             <w:fldChar w:fldCharType="end"/>
           </w:r>
@@ -2267,39 +2242,14 @@
   </w:tbl>
   <w:p>
     <w:pPr>
-      <w:pStyle w:val="Fuzeile"/>
+      <w:pStyle w:val="16"/>
     </w:pPr>
   </w:p>
 </w:ftr>
 </file>
 
-<file path=word/footnotes.xml><?xml version="1.0" encoding="utf-8"?>
-<w:footnotes xmlns:wpc="http://schemas.microsoft.com/office/word/2010/wordprocessingCanvas" xmlns:mc="http://schemas.openxmlformats.org/markup-compatibility/2006" xmlns:o="urn:schemas-microsoft-com:office:office" xmlns:r="http://schemas.openxmlformats.org/officeDocument/2006/relationships" xmlns:m="http://schemas.openxmlformats.org/officeDocument/2006/math" xmlns:v="urn:schemas-microsoft-com:vml" xmlns:wp14="http://schemas.microsoft.com/office/word/2010/wordprocessingDrawing" xmlns:wp="http://schemas.openxmlformats.org/drawingml/2006/wordprocessingDrawing" xmlns:w10="urn:schemas-microsoft-com:office:word" xmlns:w="http://schemas.openxmlformats.org/wordprocessingml/2006/main" xmlns:w14="http://schemas.microsoft.com/office/word/2010/wordml" xmlns:wpg="http://schemas.microsoft.com/office/word/2010/wordprocessingGroup" xmlns:wpi="http://schemas.microsoft.com/office/word/2010/wordprocessingInk" xmlns:wne="http://schemas.microsoft.com/office/word/2006/wordml" xmlns:wps="http://schemas.microsoft.com/office/word/2010/wordprocessingShape" mc:Ignorable="w14 wp14">
-  <w:footnote w:type="separator" w:id="-1">
-    <w:p>
-      <w:pPr>
-        <w:spacing w:after="0" w:line="240" w:lineRule="auto"/>
-      </w:pPr>
-      <w:r>
-        <w:separator/>
-      </w:r>
-    </w:p>
-  </w:footnote>
-  <w:footnote w:type="continuationSeparator" w:id="0">
-    <w:p>
-      <w:pPr>
-        <w:spacing w:after="0" w:line="240" w:lineRule="auto"/>
-      </w:pPr>
-      <w:r>
-        <w:continuationSeparator/>
-      </w:r>
-    </w:p>
-  </w:footnote>
-</w:footnotes>
-</file>
-
 <file path=word/header1.xml><?xml version="1.0" encoding="utf-8"?>
-<w:hdr xmlns:wpc="http://schemas.microsoft.com/office/word/2010/wordprocessingCanvas" xmlns:mc="http://schemas.openxmlformats.org/markup-compatibility/2006" xmlns:o="urn:schemas-microsoft-com:office:office" xmlns:r="http://schemas.openxmlformats.org/officeDocument/2006/relationships" xmlns:m="http://schemas.openxmlformats.org/officeDocument/2006/math" xmlns:v="urn:schemas-microsoft-com:vml" xmlns:wp14="http://schemas.microsoft.com/office/word/2010/wordprocessingDrawing" xmlns:wp="http://schemas.openxmlformats.org/drawingml/2006/wordprocessingDrawing" xmlns:w10="urn:schemas-microsoft-com:office:word" xmlns:w="http://schemas.openxmlformats.org/wordprocessingml/2006/main" xmlns:w14="http://schemas.microsoft.com/office/word/2010/wordml" xmlns:wpg="http://schemas.microsoft.com/office/word/2010/wordprocessingGroup" xmlns:wpi="http://schemas.microsoft.com/office/word/2010/wordprocessingInk" xmlns:wne="http://schemas.microsoft.com/office/word/2006/wordml" xmlns:wps="http://schemas.microsoft.com/office/word/2010/wordprocessingShape" mc:Ignorable="w14 wp14">
+<w:hdr xmlns:wpc="http://schemas.microsoft.com/office/word/2010/wordprocessingCanvas" xmlns:mc="http://schemas.openxmlformats.org/markup-compatibility/2006" xmlns:o="urn:schemas-microsoft-com:office:office" xmlns:r="http://schemas.openxmlformats.org/officeDocument/2006/relationships" xmlns:m="http://schemas.openxmlformats.org/officeDocument/2006/math" xmlns:v="urn:schemas-microsoft-com:vml" xmlns:wp14="http://schemas.microsoft.com/office/word/2010/wordprocessingDrawing" xmlns:wp="http://schemas.openxmlformats.org/drawingml/2006/wordprocessingDrawing" xmlns:w10="urn:schemas-microsoft-com:office:word" xmlns:w="http://schemas.openxmlformats.org/wordprocessingml/2006/main" xmlns:w14="http://schemas.microsoft.com/office/word/2010/wordml" xmlns:w15="http://schemas.microsoft.com/office/word/2012/wordml" xmlns:wpg="http://schemas.microsoft.com/office/word/2010/wordprocessingGroup" xmlns:wpi="http://schemas.microsoft.com/office/word/2010/wordprocessingInk" xmlns:wne="http://schemas.microsoft.com/office/word/2006/wordml" xmlns:wps="http://schemas.microsoft.com/office/word/2010/wordprocessingShape" xmlns:wpsCustomData="http://www.wps.cn/officeDocument/2013/wpsCustomData" mc:Ignorable="w14 w15 wp14">
   <w:p>
     <w:pPr>
       <w:rPr>
@@ -2310,7 +2260,7 @@
   <w:p>
     <w:pPr>
       <w:pBdr>
-        <w:top w:val="single" w:sz="6" w:space="1" w:color="auto"/>
+        <w:top w:val="single" w:color="auto" w:sz="6" w:space="1"/>
       </w:pBdr>
       <w:rPr>
         <w:sz w:val="24"/>
@@ -2320,7 +2270,7 @@
   <w:p>
     <w:pPr>
       <w:pBdr>
-        <w:bottom w:val="single" w:sz="6" w:space="1" w:color="auto"/>
+        <w:bottom w:val="single" w:color="auto" w:sz="6" w:space="1"/>
       </w:pBdr>
       <w:jc w:val="right"/>
       <w:rPr>
@@ -2330,7 +2280,6 @@
         <w:lang w:val="de-DE"/>
       </w:rPr>
     </w:pPr>
-    <w:proofErr w:type="spellStart"/>
     <w:r>
       <w:rPr>
         <w:rFonts w:ascii="Arial" w:hAnsi="Arial"/>
@@ -2340,12 +2289,11 @@
       </w:rPr>
       <w:t>Cheetah</w:t>
     </w:r>
-    <w:proofErr w:type="spellEnd"/>
   </w:p>
   <w:p>
     <w:pPr>
       <w:pBdr>
-        <w:bottom w:val="single" w:sz="6" w:space="1" w:color="auto"/>
+        <w:bottom w:val="single" w:color="auto" w:sz="6" w:space="1"/>
       </w:pBdr>
       <w:jc w:val="right"/>
       <w:rPr>
@@ -2355,33 +2303,31 @@
   </w:p>
   <w:p>
     <w:pPr>
-      <w:pStyle w:val="Kopfzeile"/>
+      <w:pStyle w:val="18"/>
     </w:pPr>
   </w:p>
 </w:hdr>
 </file>
 
 <file path=word/header2.xml><?xml version="1.0" encoding="utf-8"?>
-<w:hdr xmlns:wpc="http://schemas.microsoft.com/office/word/2010/wordprocessingCanvas" xmlns:mc="http://schemas.openxmlformats.org/markup-compatibility/2006" xmlns:o="urn:schemas-microsoft-com:office:office" xmlns:r="http://schemas.openxmlformats.org/officeDocument/2006/relationships" xmlns:m="http://schemas.openxmlformats.org/officeDocument/2006/math" xmlns:v="urn:schemas-microsoft-com:vml" xmlns:wp14="http://schemas.microsoft.com/office/word/2010/wordprocessingDrawing" xmlns:wp="http://schemas.openxmlformats.org/drawingml/2006/wordprocessingDrawing" xmlns:w10="urn:schemas-microsoft-com:office:word" xmlns:w="http://schemas.openxmlformats.org/wordprocessingml/2006/main" xmlns:w14="http://schemas.microsoft.com/office/word/2010/wordml" xmlns:wpg="http://schemas.microsoft.com/office/word/2010/wordprocessingGroup" xmlns:wpi="http://schemas.microsoft.com/office/word/2010/wordprocessingInk" xmlns:wne="http://schemas.microsoft.com/office/word/2006/wordml" xmlns:wps="http://schemas.microsoft.com/office/word/2010/wordprocessingShape" mc:Ignorable="w14 wp14">
+<w:hdr xmlns:wpc="http://schemas.microsoft.com/office/word/2010/wordprocessingCanvas" xmlns:mc="http://schemas.openxmlformats.org/markup-compatibility/2006" xmlns:o="urn:schemas-microsoft-com:office:office" xmlns:r="http://schemas.openxmlformats.org/officeDocument/2006/relationships" xmlns:m="http://schemas.openxmlformats.org/officeDocument/2006/math" xmlns:v="urn:schemas-microsoft-com:vml" xmlns:wp14="http://schemas.microsoft.com/office/word/2010/wordprocessingDrawing" xmlns:wp="http://schemas.openxmlformats.org/drawingml/2006/wordprocessingDrawing" xmlns:w10="urn:schemas-microsoft-com:office:word" xmlns:w="http://schemas.openxmlformats.org/wordprocessingml/2006/main" xmlns:w14="http://schemas.microsoft.com/office/word/2010/wordml" xmlns:w15="http://schemas.microsoft.com/office/word/2012/wordml" xmlns:wpg="http://schemas.microsoft.com/office/word/2010/wordprocessingGroup" xmlns:wpi="http://schemas.microsoft.com/office/word/2010/wordprocessingInk" xmlns:wne="http://schemas.microsoft.com/office/word/2006/wordml" xmlns:wps="http://schemas.microsoft.com/office/word/2010/wordprocessingShape" xmlns:wpsCustomData="http://www.wps.cn/officeDocument/2013/wpsCustomData" mc:Ignorable="w14 w15 wp14">
   <w:p>
     <w:pPr>
-      <w:pStyle w:val="Kopfzeile"/>
+      <w:pStyle w:val="18"/>
       <w:rPr>
         <w:lang w:val="de-DE"/>
       </w:rPr>
     </w:pPr>
-    <w:proofErr w:type="spellStart"/>
     <w:r>
       <w:rPr>
         <w:lang w:val="de-DE"/>
       </w:rPr>
       <w:t>Cheetah</w:t>
     </w:r>
-    <w:proofErr w:type="spellEnd"/>
   </w:p>
   <w:p>
     <w:pPr>
-      <w:pStyle w:val="Kopfzeile"/>
+      <w:pStyle w:val="18"/>
       <w:rPr>
         <w:lang w:val="de-DE"/>
       </w:rPr>
@@ -2395,7 +2341,7 @@
   </w:p>
   <w:p>
     <w:pPr>
-      <w:pStyle w:val="Kopfzeile"/>
+      <w:pStyle w:val="18"/>
       <w:rPr>
         <w:lang w:val="de-DE"/>
       </w:rPr>
@@ -2416,74 +2362,74 @@
     <w:nsid w:val="FFFFFFFB"/>
     <w:multiLevelType w:val="multilevel"/>
     <w:tmpl w:val="FFFFFFFB"/>
-    <w:lvl w:ilvl="0">
+    <w:lvl w:ilvl="0" w:tentative="0">
       <w:start w:val="1"/>
       <w:numFmt w:val="decimal"/>
-      <w:pStyle w:val="berschrift1"/>
+      <w:pStyle w:val="2"/>
       <w:lvlText w:val="%1."/>
       <w:legacy w:legacy="1" w:legacySpace="144" w:legacyIndent="0"/>
       <w:lvlJc w:val="left"/>
     </w:lvl>
-    <w:lvl w:ilvl="1">
+    <w:lvl w:ilvl="1" w:tentative="0">
       <w:start w:val="1"/>
       <w:numFmt w:val="decimal"/>
-      <w:pStyle w:val="berschrift2"/>
+      <w:pStyle w:val="3"/>
       <w:lvlText w:val="%1.%2"/>
       <w:legacy w:legacy="1" w:legacySpace="144" w:legacyIndent="0"/>
       <w:lvlJc w:val="left"/>
     </w:lvl>
-    <w:lvl w:ilvl="2">
+    <w:lvl w:ilvl="2" w:tentative="0">
       <w:start w:val="1"/>
       <w:numFmt w:val="decimal"/>
-      <w:pStyle w:val="berschrift3"/>
+      <w:pStyle w:val="4"/>
       <w:lvlText w:val="%1.%2.%3"/>
       <w:legacy w:legacy="1" w:legacySpace="144" w:legacyIndent="0"/>
       <w:lvlJc w:val="left"/>
     </w:lvl>
-    <w:lvl w:ilvl="3">
+    <w:lvl w:ilvl="3" w:tentative="0">
       <w:start w:val="1"/>
       <w:numFmt w:val="decimal"/>
-      <w:pStyle w:val="berschrift4"/>
+      <w:pStyle w:val="5"/>
       <w:lvlText w:val="%1.%2.%3.%4"/>
       <w:legacy w:legacy="1" w:legacySpace="144" w:legacyIndent="0"/>
       <w:lvlJc w:val="left"/>
     </w:lvl>
-    <w:lvl w:ilvl="4">
+    <w:lvl w:ilvl="4" w:tentative="0">
       <w:start w:val="1"/>
       <w:numFmt w:val="decimal"/>
-      <w:pStyle w:val="berschrift5"/>
+      <w:pStyle w:val="6"/>
       <w:lvlText w:val="%1.%2.%3.%4.%5"/>
       <w:legacy w:legacy="1" w:legacySpace="144" w:legacyIndent="0"/>
       <w:lvlJc w:val="left"/>
     </w:lvl>
-    <w:lvl w:ilvl="5">
+    <w:lvl w:ilvl="5" w:tentative="0">
       <w:start w:val="1"/>
       <w:numFmt w:val="decimal"/>
-      <w:pStyle w:val="berschrift6"/>
+      <w:pStyle w:val="7"/>
       <w:lvlText w:val="%1.%2.%3.%4.%5.%6"/>
       <w:legacy w:legacy="1" w:legacySpace="144" w:legacyIndent="0"/>
       <w:lvlJc w:val="left"/>
     </w:lvl>
-    <w:lvl w:ilvl="6">
+    <w:lvl w:ilvl="6" w:tentative="0">
       <w:start w:val="1"/>
       <w:numFmt w:val="decimal"/>
-      <w:pStyle w:val="berschrift7"/>
+      <w:pStyle w:val="8"/>
       <w:lvlText w:val="%1.%2.%3.%4.%5.%6.%7"/>
       <w:legacy w:legacy="1" w:legacySpace="144" w:legacyIndent="0"/>
       <w:lvlJc w:val="left"/>
     </w:lvl>
-    <w:lvl w:ilvl="7">
+    <w:lvl w:ilvl="7" w:tentative="0">
       <w:start w:val="1"/>
       <w:numFmt w:val="decimal"/>
-      <w:pStyle w:val="berschrift8"/>
+      <w:pStyle w:val="9"/>
       <w:lvlText w:val="%1.%2.%3.%4.%5.%6.%7.%8"/>
       <w:legacy w:legacy="1" w:legacySpace="144" w:legacyIndent="0"/>
       <w:lvlJc w:val="left"/>
     </w:lvl>
-    <w:lvl w:ilvl="8">
+    <w:lvl w:ilvl="8" w:tentative="0">
       <w:start w:val="1"/>
       <w:numFmt w:val="decimal"/>
-      <w:pStyle w:val="berschrift9"/>
+      <w:pStyle w:val="10"/>
       <w:lvlText w:val="%1.%2.%3.%4.%5.%6.%7.%8.%9"/>
       <w:legacy w:legacy="1" w:legacySpace="144" w:legacyIndent="0"/>
       <w:lvlJc w:val="left"/>
@@ -2496,196 +2442,286 @@
 </file>
 
 <file path=word/styles.xml><?xml version="1.0" encoding="utf-8"?>
-<w:styles xmlns:mc="http://schemas.openxmlformats.org/markup-compatibility/2006" xmlns:r="http://schemas.openxmlformats.org/officeDocument/2006/relationships" xmlns:w="http://schemas.openxmlformats.org/wordprocessingml/2006/main" xmlns:w14="http://schemas.microsoft.com/office/word/2010/wordml" mc:Ignorable="w14">
+<w:styles xmlns:mc="http://schemas.openxmlformats.org/markup-compatibility/2006" xmlns:o="urn:schemas-microsoft-com:office:office" xmlns:r="http://schemas.openxmlformats.org/officeDocument/2006/relationships" xmlns:m="http://schemas.openxmlformats.org/officeDocument/2006/math" xmlns:v="urn:schemas-microsoft-com:vml" xmlns:w="http://schemas.openxmlformats.org/wordprocessingml/2006/main" xmlns:w14="http://schemas.microsoft.com/office/word/2010/wordml" xmlns:w10="urn:schemas-microsoft-com:office:word" xmlns:sl="http://schemas.openxmlformats.org/schemaLibrary/2006/main" mc:Ignorable="w14">
   <w:docDefaults>
     <w:rPrDefault>
       <w:rPr>
-        <w:rFonts w:ascii="Times New Roman" w:eastAsia="Times New Roman" w:hAnsi="Times New Roman" w:cs="Times New Roman"/>
-        <w:lang w:val="de-DE" w:eastAsia="de-DE" w:bidi="ar-SA"/>
+        <w:rFonts w:ascii="Times New Roman" w:hAnsi="Times New Roman" w:eastAsia="Times New Roman" w:cs="Times New Roman"/>
       </w:rPr>
     </w:rPrDefault>
-    <w:pPrDefault>
-      <w:pPr>
-        <w:spacing w:after="200" w:line="276" w:lineRule="auto"/>
-      </w:pPr>
-    </w:pPrDefault>
   </w:docDefaults>
-  <w:latentStyles w:defLockedState="0" w:defUIPriority="0" w:defSemiHidden="0" w:defUnhideWhenUsed="0" w:defQFormat="0" w:count="267">
-    <w:lsdException w:name="Normal" w:uiPriority="7"/>
-    <w:lsdException w:name="heading 1" w:uiPriority="6"/>
-    <w:lsdException w:name="heading 2" w:uiPriority="6"/>
-    <w:lsdException w:name="heading 3" w:uiPriority="6"/>
-    <w:lsdException w:name="heading 4" w:uiPriority="6"/>
-    <w:lsdException w:name="heading 5" w:uiPriority="6"/>
-    <w:lsdException w:name="heading 6" w:uiPriority="6"/>
-    <w:lsdException w:name="heading 7" w:uiPriority="6" w:qFormat="1"/>
-    <w:lsdException w:name="heading 8" w:uiPriority="6"/>
-    <w:lsdException w:name="heading 9" w:uiPriority="6" w:qFormat="1"/>
-    <w:lsdException w:name="toc 1" w:uiPriority="4"/>
-    <w:lsdException w:name="toc 2" w:uiPriority="4" w:qFormat="1"/>
-    <w:lsdException w:name="toc 3" w:uiPriority="4"/>
-    <w:lsdException w:name="toc 4" w:uiPriority="4" w:qFormat="1"/>
-    <w:lsdException w:name="toc 5" w:uiPriority="4" w:qFormat="1"/>
-    <w:lsdException w:name="toc 6" w:uiPriority="4" w:qFormat="1"/>
-    <w:lsdException w:name="toc 7" w:uiPriority="4" w:qFormat="1"/>
-    <w:lsdException w:name="toc 8" w:uiPriority="4" w:qFormat="1"/>
-    <w:lsdException w:name="toc 9" w:uiPriority="4" w:qFormat="1"/>
-    <w:lsdException w:name="Normal Indent" w:uiPriority="7" w:qFormat="1"/>
-    <w:lsdException w:name="footnote text" w:uiPriority="6"/>
-    <w:lsdException w:name="header" w:uiPriority="6" w:qFormat="1"/>
-    <w:lsdException w:name="footer" w:uiPriority="6"/>
-    <w:lsdException w:name="caption" w:semiHidden="1" w:unhideWhenUsed="1" w:qFormat="1"/>
-    <w:lsdException w:name="footnote reference" w:uiPriority="6"/>
-    <w:lsdException w:name="page number" w:uiPriority="6"/>
-    <w:lsdException w:name="Title" w:uiPriority="7"/>
-    <w:lsdException w:name="Default Paragraph Font" w:uiPriority="6"/>
-    <w:lsdException w:name="Body Text" w:uiPriority="6"/>
-    <w:lsdException w:name="Body Text Indent" w:uiPriority="6"/>
-    <w:lsdException w:name="Subtitle" w:uiPriority="6"/>
-    <w:lsdException w:name="Body Text 2" w:uiPriority="6"/>
-    <w:lsdException w:name="Hyperlink" w:uiPriority="7" w:qFormat="1"/>
-    <w:lsdException w:name="Strong" w:qFormat="1"/>
-    <w:lsdException w:name="Emphasis" w:qFormat="1"/>
-    <w:lsdException w:name="Document Map" w:uiPriority="6"/>
-    <w:lsdException w:name="HTML Top of Form" w:semiHidden="1" w:uiPriority="99" w:unhideWhenUsed="1"/>
-    <w:lsdException w:name="HTML Bottom of Form" w:semiHidden="1" w:uiPriority="99" w:unhideWhenUsed="1"/>
-    <w:lsdException w:name="Normal (Web)" w:uiPriority="7"/>
-    <w:lsdException w:name="Normal Table" w:semiHidden="1"/>
-    <w:lsdException w:name="No List" w:semiHidden="1" w:uiPriority="99" w:unhideWhenUsed="1"/>
-    <w:lsdException w:name="Outline List 1" w:semiHidden="1" w:uiPriority="99" w:unhideWhenUsed="1"/>
-    <w:lsdException w:name="Outline List 2" w:semiHidden="1" w:uiPriority="99" w:unhideWhenUsed="1"/>
-    <w:lsdException w:name="Outline List 3" w:semiHidden="1" w:uiPriority="99" w:unhideWhenUsed="1"/>
-    <w:lsdException w:name="Placeholder Text" w:semiHidden="1" w:uiPriority="99" w:unhideWhenUsed="1"/>
-    <w:lsdException w:name="No Spacing" w:semiHidden="1" w:uiPriority="99" w:unhideWhenUsed="1"/>
-    <w:lsdException w:name="Light Shading" w:uiPriority="60"/>
-    <w:lsdException w:name="Light List" w:uiPriority="61"/>
-    <w:lsdException w:name="Light Grid" w:uiPriority="62"/>
-    <w:lsdException w:name="Medium Shading 1" w:uiPriority="63"/>
-    <w:lsdException w:name="Medium Shading 2" w:uiPriority="64"/>
-    <w:lsdException w:name="Medium List 1" w:uiPriority="65"/>
-    <w:lsdException w:name="Medium List 2" w:uiPriority="66"/>
-    <w:lsdException w:name="Medium Grid 1" w:uiPriority="67"/>
-    <w:lsdException w:name="Medium Grid 2" w:uiPriority="68"/>
-    <w:lsdException w:name="Medium Grid 3" w:uiPriority="69"/>
-    <w:lsdException w:name="Dark List" w:uiPriority="70"/>
-    <w:lsdException w:name="Colorful Shading" w:uiPriority="71"/>
-    <w:lsdException w:name="Colorful List" w:uiPriority="72"/>
-    <w:lsdException w:name="Colorful Grid" w:uiPriority="73"/>
-    <w:lsdException w:name="Light Shading Accent 1" w:uiPriority="60"/>
-    <w:lsdException w:name="Light List Accent 1" w:uiPriority="61"/>
-    <w:lsdException w:name="Light Grid Accent 1" w:uiPriority="62"/>
-    <w:lsdException w:name="Medium Shading 1 Accent 1" w:uiPriority="63"/>
-    <w:lsdException w:name="Medium Shading 2 Accent 1" w:uiPriority="64"/>
-    <w:lsdException w:name="Medium List 1 Accent 1" w:uiPriority="65"/>
-    <w:lsdException w:name="Revision" w:semiHidden="1" w:uiPriority="99" w:unhideWhenUsed="1"/>
-    <w:lsdException w:name="List Paragraph" w:semiHidden="1" w:uiPriority="99" w:unhideWhenUsed="1"/>
-    <w:lsdException w:name="Quote" w:semiHidden="1" w:uiPriority="99" w:unhideWhenUsed="1"/>
-    <w:lsdException w:name="Intense Quote" w:semiHidden="1" w:uiPriority="99" w:unhideWhenUsed="1"/>
-    <w:lsdException w:name="Medium List 2 Accent 1" w:uiPriority="66"/>
-    <w:lsdException w:name="Medium Grid 1 Accent 1" w:uiPriority="67"/>
-    <w:lsdException w:name="Medium Grid 2 Accent 1" w:uiPriority="68"/>
-    <w:lsdException w:name="Medium Grid 3 Accent 1" w:uiPriority="69"/>
-    <w:lsdException w:name="Dark List Accent 1" w:uiPriority="70"/>
-    <w:lsdException w:name="Colorful Shading Accent 1" w:uiPriority="71"/>
-    <w:lsdException w:name="Colorful List Accent 1" w:uiPriority="72"/>
-    <w:lsdException w:name="Colorful Grid Accent 1" w:uiPriority="73"/>
-    <w:lsdException w:name="Light Shading Accent 2" w:uiPriority="60"/>
-    <w:lsdException w:name="Light List Accent 2" w:uiPriority="61"/>
-    <w:lsdException w:name="Light Grid Accent 2" w:uiPriority="62"/>
-    <w:lsdException w:name="Medium Shading 1 Accent 2" w:uiPriority="63"/>
-    <w:lsdException w:name="Medium Shading 2 Accent 2" w:uiPriority="64"/>
-    <w:lsdException w:name="Medium List 1 Accent 2" w:uiPriority="65"/>
-    <w:lsdException w:name="Medium List 2 Accent 2" w:uiPriority="66"/>
-    <w:lsdException w:name="Medium Grid 1 Accent 2" w:uiPriority="67"/>
-    <w:lsdException w:name="Medium Grid 2 Accent 2" w:uiPriority="68"/>
-    <w:lsdException w:name="Medium Grid 3 Accent 2" w:uiPriority="69"/>
-    <w:lsdException w:name="Dark List Accent 2" w:uiPriority="70"/>
-    <w:lsdException w:name="Colorful Shading Accent 2" w:uiPriority="71"/>
-    <w:lsdException w:name="Colorful List Accent 2" w:uiPriority="72"/>
-    <w:lsdException w:name="Colorful Grid Accent 2" w:uiPriority="73"/>
-    <w:lsdException w:name="Light Shading Accent 3" w:uiPriority="60"/>
-    <w:lsdException w:name="Light List Accent 3" w:uiPriority="61"/>
-    <w:lsdException w:name="Light Grid Accent 3" w:uiPriority="62"/>
-    <w:lsdException w:name="Medium Shading 1 Accent 3" w:uiPriority="63"/>
-    <w:lsdException w:name="Medium Shading 2 Accent 3" w:uiPriority="64"/>
-    <w:lsdException w:name="Medium List 1 Accent 3" w:uiPriority="65"/>
-    <w:lsdException w:name="Medium List 2 Accent 3" w:uiPriority="66"/>
-    <w:lsdException w:name="Medium Grid 1 Accent 3" w:uiPriority="67"/>
-    <w:lsdException w:name="Medium Grid 2 Accent 3" w:uiPriority="68"/>
-    <w:lsdException w:name="Medium Grid 3 Accent 3" w:uiPriority="69"/>
-    <w:lsdException w:name="Dark List Accent 3" w:uiPriority="70"/>
-    <w:lsdException w:name="Colorful Shading Accent 3" w:uiPriority="71"/>
-    <w:lsdException w:name="Colorful List Accent 3" w:uiPriority="72"/>
-    <w:lsdException w:name="Colorful Grid Accent 3" w:uiPriority="73"/>
-    <w:lsdException w:name="Light Shading Accent 4" w:uiPriority="60"/>
-    <w:lsdException w:name="Light List Accent 4" w:uiPriority="61"/>
-    <w:lsdException w:name="Light Grid Accent 4" w:uiPriority="62"/>
-    <w:lsdException w:name="Medium Shading 1 Accent 4" w:uiPriority="63"/>
-    <w:lsdException w:name="Medium Shading 2 Accent 4" w:uiPriority="64"/>
-    <w:lsdException w:name="Medium List 1 Accent 4" w:uiPriority="65"/>
-    <w:lsdException w:name="Medium List 2 Accent 4" w:uiPriority="66"/>
-    <w:lsdException w:name="Medium Grid 1 Accent 4" w:uiPriority="67"/>
-    <w:lsdException w:name="Medium Grid 2 Accent 4" w:uiPriority="68"/>
-    <w:lsdException w:name="Medium Grid 3 Accent 4" w:uiPriority="69"/>
-    <w:lsdException w:name="Dark List Accent 4" w:uiPriority="70"/>
-    <w:lsdException w:name="Colorful Shading Accent 4" w:uiPriority="71"/>
-    <w:lsdException w:name="Colorful List Accent 4" w:uiPriority="72"/>
-    <w:lsdException w:name="Colorful Grid Accent 4" w:uiPriority="73"/>
-    <w:lsdException w:name="Light Shading Accent 5" w:uiPriority="60"/>
-    <w:lsdException w:name="Light List Accent 5" w:uiPriority="61"/>
-    <w:lsdException w:name="Light Grid Accent 5" w:uiPriority="62"/>
-    <w:lsdException w:name="Medium Shading 1 Accent 5" w:uiPriority="63"/>
-    <w:lsdException w:name="Medium Shading 2 Accent 5" w:uiPriority="64"/>
-    <w:lsdException w:name="Medium List 1 Accent 5" w:uiPriority="65"/>
-    <w:lsdException w:name="Medium List 2 Accent 5" w:uiPriority="66"/>
-    <w:lsdException w:name="Medium Grid 1 Accent 5" w:uiPriority="67"/>
-    <w:lsdException w:name="Medium Grid 2 Accent 5" w:uiPriority="68"/>
-    <w:lsdException w:name="Medium Grid 3 Accent 5" w:uiPriority="69"/>
-    <w:lsdException w:name="Dark List Accent 5" w:uiPriority="70"/>
-    <w:lsdException w:name="Colorful Shading Accent 5" w:uiPriority="71"/>
-    <w:lsdException w:name="Colorful List Accent 5" w:uiPriority="72"/>
-    <w:lsdException w:name="Colorful Grid Accent 5" w:uiPriority="73"/>
-    <w:lsdException w:name="Light Shading Accent 6" w:uiPriority="60"/>
-    <w:lsdException w:name="Light List Accent 6" w:uiPriority="61"/>
-    <w:lsdException w:name="Light Grid Accent 6" w:uiPriority="62"/>
-    <w:lsdException w:name="Medium Shading 1 Accent 6" w:uiPriority="63"/>
-    <w:lsdException w:name="Medium Shading 2 Accent 6" w:uiPriority="64"/>
-    <w:lsdException w:name="Medium List 1 Accent 6" w:uiPriority="65"/>
-    <w:lsdException w:name="Medium List 2 Accent 6" w:uiPriority="66"/>
-    <w:lsdException w:name="Medium Grid 1 Accent 6" w:uiPriority="67"/>
-    <w:lsdException w:name="Medium Grid 2 Accent 6" w:uiPriority="68"/>
-    <w:lsdException w:name="Medium Grid 3 Accent 6" w:uiPriority="69"/>
-    <w:lsdException w:name="Dark List Accent 6" w:uiPriority="70"/>
-    <w:lsdException w:name="Colorful Shading Accent 6" w:uiPriority="71"/>
-    <w:lsdException w:name="Colorful List Accent 6" w:uiPriority="72"/>
-    <w:lsdException w:name="Colorful Grid Accent 6" w:uiPriority="73"/>
-    <w:lsdException w:name="Subtle Emphasis" w:uiPriority="19" w:qFormat="1"/>
-    <w:lsdException w:name="Intense Emphasis" w:uiPriority="21" w:qFormat="1"/>
-    <w:lsdException w:name="Subtle Reference" w:uiPriority="31" w:qFormat="1"/>
-    <w:lsdException w:name="Intense Reference" w:uiPriority="32" w:qFormat="1"/>
-    <w:lsdException w:name="Book Title" w:uiPriority="33" w:qFormat="1"/>
-    <w:lsdException w:name="Bibliography" w:semiHidden="1" w:uiPriority="37" w:unhideWhenUsed="1"/>
-    <w:lsdException w:name="TOC Heading" w:semiHidden="1" w:uiPriority="39" w:unhideWhenUsed="1" w:qFormat="1"/>
+  <w:latentStyles w:count="260" w:defQFormat="0" w:defUnhideWhenUsed="1" w:defSemiHidden="1" w:defUIPriority="99" w:defLockedState="0">
+    <w:lsdException w:unhideWhenUsed="0" w:uiPriority="7" w:semiHidden="0" w:name="Normal"/>
+    <w:lsdException w:qFormat="1" w:unhideWhenUsed="0" w:uiPriority="6" w:semiHidden="0" w:name="heading 1"/>
+    <w:lsdException w:qFormat="1" w:unhideWhenUsed="0" w:uiPriority="6" w:semiHidden="0" w:name="heading 2"/>
+    <w:lsdException w:unhideWhenUsed="0" w:uiPriority="6" w:semiHidden="0" w:name="heading 3"/>
+    <w:lsdException w:unhideWhenUsed="0" w:uiPriority="6" w:semiHidden="0" w:name="heading 4"/>
+    <w:lsdException w:unhideWhenUsed="0" w:uiPriority="6" w:semiHidden="0" w:name="heading 5"/>
+    <w:lsdException w:unhideWhenUsed="0" w:uiPriority="6" w:semiHidden="0" w:name="heading 6"/>
+    <w:lsdException w:qFormat="1" w:unhideWhenUsed="0" w:uiPriority="6" w:semiHidden="0" w:name="heading 7"/>
+    <w:lsdException w:unhideWhenUsed="0" w:uiPriority="6" w:semiHidden="0" w:name="heading 8"/>
+    <w:lsdException w:qFormat="1" w:unhideWhenUsed="0" w:uiPriority="6" w:semiHidden="0" w:name="heading 9"/>
+    <w:lsdException w:unhideWhenUsed="0" w:uiPriority="0" w:semiHidden="0" w:name="index 1"/>
+    <w:lsdException w:unhideWhenUsed="0" w:uiPriority="0" w:semiHidden="0" w:name="index 2"/>
+    <w:lsdException w:unhideWhenUsed="0" w:uiPriority="0" w:semiHidden="0" w:name="index 3"/>
+    <w:lsdException w:unhideWhenUsed="0" w:uiPriority="0" w:semiHidden="0" w:name="index 4"/>
+    <w:lsdException w:unhideWhenUsed="0" w:uiPriority="0" w:semiHidden="0" w:name="index 5"/>
+    <w:lsdException w:unhideWhenUsed="0" w:uiPriority="0" w:semiHidden="0" w:name="index 6"/>
+    <w:lsdException w:unhideWhenUsed="0" w:uiPriority="0" w:semiHidden="0" w:name="index 7"/>
+    <w:lsdException w:unhideWhenUsed="0" w:uiPriority="0" w:semiHidden="0" w:name="index 8"/>
+    <w:lsdException w:unhideWhenUsed="0" w:uiPriority="0" w:semiHidden="0" w:name="index 9"/>
+    <w:lsdException w:qFormat="1" w:unhideWhenUsed="0" w:uiPriority="4" w:semiHidden="0" w:name="toc 1"/>
+    <w:lsdException w:qFormat="1" w:unhideWhenUsed="0" w:uiPriority="4" w:semiHidden="0" w:name="toc 2"/>
+    <w:lsdException w:qFormat="1" w:unhideWhenUsed="0" w:uiPriority="4" w:semiHidden="0" w:name="toc 3"/>
+    <w:lsdException w:qFormat="1" w:unhideWhenUsed="0" w:uiPriority="4" w:semiHidden="0" w:name="toc 4"/>
+    <w:lsdException w:qFormat="1" w:unhideWhenUsed="0" w:uiPriority="4" w:semiHidden="0" w:name="toc 5"/>
+    <w:lsdException w:qFormat="1" w:unhideWhenUsed="0" w:uiPriority="4" w:semiHidden="0" w:name="toc 6"/>
+    <w:lsdException w:qFormat="1" w:unhideWhenUsed="0" w:uiPriority="4" w:semiHidden="0" w:name="toc 7"/>
+    <w:lsdException w:qFormat="1" w:unhideWhenUsed="0" w:uiPriority="4" w:semiHidden="0" w:name="toc 8"/>
+    <w:lsdException w:qFormat="1" w:unhideWhenUsed="0" w:uiPriority="4" w:semiHidden="0" w:name="toc 9"/>
+    <w:lsdException w:qFormat="1" w:unhideWhenUsed="0" w:uiPriority="7" w:semiHidden="0" w:name="Normal Indent"/>
+    <w:lsdException w:unhideWhenUsed="0" w:uiPriority="6" w:semiHidden="0" w:name="footnote text"/>
+    <w:lsdException w:unhideWhenUsed="0" w:uiPriority="0" w:semiHidden="0" w:name="annotation text"/>
+    <w:lsdException w:qFormat="1" w:unhideWhenUsed="0" w:uiPriority="6" w:semiHidden="0" w:name="header"/>
+    <w:lsdException w:unhideWhenUsed="0" w:uiPriority="6" w:semiHidden="0" w:name="footer"/>
+    <w:lsdException w:unhideWhenUsed="0" w:uiPriority="0" w:semiHidden="0" w:name="index heading"/>
+    <w:lsdException w:qFormat="1" w:uiPriority="0" w:name="caption"/>
+    <w:lsdException w:unhideWhenUsed="0" w:uiPriority="0" w:semiHidden="0" w:name="table of figures"/>
+    <w:lsdException w:unhideWhenUsed="0" w:uiPriority="0" w:semiHidden="0" w:name="envelope address"/>
+    <w:lsdException w:unhideWhenUsed="0" w:uiPriority="0" w:semiHidden="0" w:name="envelope return"/>
+    <w:lsdException w:qFormat="1" w:unhideWhenUsed="0" w:uiPriority="6" w:semiHidden="0" w:name="footnote reference"/>
+    <w:lsdException w:unhideWhenUsed="0" w:uiPriority="0" w:semiHidden="0" w:name="annotation reference"/>
+    <w:lsdException w:unhideWhenUsed="0" w:uiPriority="0" w:semiHidden="0" w:name="line number"/>
+    <w:lsdException w:qFormat="1" w:unhideWhenUsed="0" w:uiPriority="6" w:semiHidden="0" w:name="page number"/>
+    <w:lsdException w:unhideWhenUsed="0" w:uiPriority="0" w:semiHidden="0" w:name="endnote reference"/>
+    <w:lsdException w:unhideWhenUsed="0" w:uiPriority="0" w:semiHidden="0" w:name="endnote text"/>
+    <w:lsdException w:unhideWhenUsed="0" w:uiPriority="0" w:semiHidden="0" w:name="table of authorities"/>
+    <w:lsdException w:unhideWhenUsed="0" w:uiPriority="0" w:semiHidden="0" w:name="macro"/>
+    <w:lsdException w:unhideWhenUsed="0" w:uiPriority="0" w:semiHidden="0" w:name="toa heading"/>
+    <w:lsdException w:unhideWhenUsed="0" w:uiPriority="0" w:semiHidden="0" w:name="List"/>
+    <w:lsdException w:unhideWhenUsed="0" w:uiPriority="0" w:semiHidden="0" w:name="List Bullet"/>
+    <w:lsdException w:unhideWhenUsed="0" w:uiPriority="0" w:semiHidden="0" w:name="List Number"/>
+    <w:lsdException w:unhideWhenUsed="0" w:uiPriority="0" w:semiHidden="0" w:name="List 2"/>
+    <w:lsdException w:unhideWhenUsed="0" w:uiPriority="0" w:semiHidden="0" w:name="List 3"/>
+    <w:lsdException w:unhideWhenUsed="0" w:uiPriority="0" w:semiHidden="0" w:name="List 4"/>
+    <w:lsdException w:unhideWhenUsed="0" w:uiPriority="0" w:semiHidden="0" w:name="List 5"/>
+    <w:lsdException w:unhideWhenUsed="0" w:uiPriority="0" w:semiHidden="0" w:name="List Bullet 2"/>
+    <w:lsdException w:unhideWhenUsed="0" w:uiPriority="0" w:semiHidden="0" w:name="List Bullet 3"/>
+    <w:lsdException w:unhideWhenUsed="0" w:uiPriority="0" w:semiHidden="0" w:name="List Bullet 4"/>
+    <w:lsdException w:unhideWhenUsed="0" w:uiPriority="0" w:semiHidden="0" w:name="List Bullet 5"/>
+    <w:lsdException w:unhideWhenUsed="0" w:uiPriority="0" w:semiHidden="0" w:name="List Number 2"/>
+    <w:lsdException w:unhideWhenUsed="0" w:uiPriority="0" w:semiHidden="0" w:name="List Number 3"/>
+    <w:lsdException w:unhideWhenUsed="0" w:uiPriority="0" w:semiHidden="0" w:name="List Number 4"/>
+    <w:lsdException w:unhideWhenUsed="0" w:uiPriority="0" w:semiHidden="0" w:name="List Number 5"/>
+    <w:lsdException w:qFormat="1" w:unhideWhenUsed="0" w:uiPriority="7" w:semiHidden="0" w:name="Title"/>
+    <w:lsdException w:unhideWhenUsed="0" w:uiPriority="0" w:semiHidden="0" w:name="Closing"/>
+    <w:lsdException w:unhideWhenUsed="0" w:uiPriority="0" w:semiHidden="0" w:name="Signature"/>
+    <w:lsdException w:qFormat="1" w:uiPriority="1" w:name="Default Paragraph Font"/>
+    <w:lsdException w:unhideWhenUsed="0" w:uiPriority="6" w:semiHidden="0" w:name="Body Text"/>
+    <w:lsdException w:unhideWhenUsed="0" w:uiPriority="6" w:semiHidden="0" w:name="Body Text Indent"/>
+    <w:lsdException w:unhideWhenUsed="0" w:uiPriority="0" w:semiHidden="0" w:name="List Continue"/>
+    <w:lsdException w:unhideWhenUsed="0" w:uiPriority="0" w:semiHidden="0" w:name="List Continue 2"/>
+    <w:lsdException w:unhideWhenUsed="0" w:uiPriority="0" w:semiHidden="0" w:name="List Continue 3"/>
+    <w:lsdException w:unhideWhenUsed="0" w:uiPriority="0" w:semiHidden="0" w:name="List Continue 4"/>
+    <w:lsdException w:unhideWhenUsed="0" w:uiPriority="0" w:semiHidden="0" w:name="List Continue 5"/>
+    <w:lsdException w:unhideWhenUsed="0" w:uiPriority="0" w:semiHidden="0" w:name="Message Header"/>
+    <w:lsdException w:qFormat="1" w:unhideWhenUsed="0" w:uiPriority="6" w:semiHidden="0" w:name="Subtitle"/>
+    <w:lsdException w:unhideWhenUsed="0" w:uiPriority="0" w:semiHidden="0" w:name="Salutation"/>
+    <w:lsdException w:unhideWhenUsed="0" w:uiPriority="0" w:semiHidden="0" w:name="Date"/>
+    <w:lsdException w:unhideWhenUsed="0" w:uiPriority="0" w:semiHidden="0" w:name="Body Text First Indent"/>
+    <w:lsdException w:unhideWhenUsed="0" w:uiPriority="0" w:semiHidden="0" w:name="Body Text First Indent 2"/>
+    <w:lsdException w:unhideWhenUsed="0" w:uiPriority="0" w:semiHidden="0" w:name="Note Heading"/>
+    <w:lsdException w:unhideWhenUsed="0" w:uiPriority="6" w:semiHidden="0" w:name="Body Text 2"/>
+    <w:lsdException w:unhideWhenUsed="0" w:uiPriority="0" w:semiHidden="0" w:name="Body Text 3"/>
+    <w:lsdException w:unhideWhenUsed="0" w:uiPriority="0" w:semiHidden="0" w:name="Body Text Indent 2"/>
+    <w:lsdException w:unhideWhenUsed="0" w:uiPriority="0" w:semiHidden="0" w:name="Body Text Indent 3"/>
+    <w:lsdException w:unhideWhenUsed="0" w:uiPriority="0" w:semiHidden="0" w:name="Block Text"/>
+    <w:lsdException w:qFormat="1" w:unhideWhenUsed="0" w:uiPriority="7" w:semiHidden="0" w:name="Hyperlink"/>
+    <w:lsdException w:unhideWhenUsed="0" w:uiPriority="0" w:semiHidden="0" w:name="FollowedHyperlink"/>
+    <w:lsdException w:qFormat="1" w:unhideWhenUsed="0" w:uiPriority="0" w:semiHidden="0" w:name="Strong"/>
+    <w:lsdException w:qFormat="1" w:unhideWhenUsed="0" w:uiPriority="0" w:semiHidden="0" w:name="Emphasis"/>
+    <w:lsdException w:unhideWhenUsed="0" w:uiPriority="6" w:semiHidden="0" w:name="Document Map"/>
+    <w:lsdException w:unhideWhenUsed="0" w:uiPriority="0" w:semiHidden="0" w:name="Plain Text"/>
+    <w:lsdException w:unhideWhenUsed="0" w:uiPriority="0" w:semiHidden="0" w:name="E-mail Signature"/>
+    <w:lsdException w:qFormat="1" w:unhideWhenUsed="0" w:uiPriority="7" w:semiHidden="0" w:name="Normal (Web)"/>
+    <w:lsdException w:unhideWhenUsed="0" w:uiPriority="0" w:semiHidden="0" w:name="HTML Acronym"/>
+    <w:lsdException w:unhideWhenUsed="0" w:uiPriority="0" w:semiHidden="0" w:name="HTML Address"/>
+    <w:lsdException w:unhideWhenUsed="0" w:uiPriority="0" w:semiHidden="0" w:name="HTML Cite"/>
+    <w:lsdException w:unhideWhenUsed="0" w:uiPriority="0" w:semiHidden="0" w:name="HTML Code"/>
+    <w:lsdException w:unhideWhenUsed="0" w:uiPriority="0" w:semiHidden="0" w:name="HTML Definition"/>
+    <w:lsdException w:unhideWhenUsed="0" w:uiPriority="0" w:semiHidden="0" w:name="HTML Keyboard"/>
+    <w:lsdException w:unhideWhenUsed="0" w:uiPriority="0" w:semiHidden="0" w:name="HTML Preformatted"/>
+    <w:lsdException w:unhideWhenUsed="0" w:uiPriority="0" w:semiHidden="0" w:name="HTML Sample"/>
+    <w:lsdException w:unhideWhenUsed="0" w:uiPriority="0" w:semiHidden="0" w:name="HTML Typewriter"/>
+    <w:lsdException w:unhideWhenUsed="0" w:uiPriority="0" w:semiHidden="0" w:name="HTML Variable"/>
+    <w:lsdException w:uiPriority="99" w:name="Normal Table"/>
+    <w:lsdException w:unhideWhenUsed="0" w:uiPriority="0" w:semiHidden="0" w:name="annotation subject"/>
+    <w:lsdException w:unhideWhenUsed="0" w:uiPriority="0" w:semiHidden="0" w:name="Table Simple 1"/>
+    <w:lsdException w:unhideWhenUsed="0" w:uiPriority="0" w:semiHidden="0" w:name="Table Simple 2"/>
+    <w:lsdException w:unhideWhenUsed="0" w:uiPriority="0" w:semiHidden="0" w:name="Table Simple 3"/>
+    <w:lsdException w:unhideWhenUsed="0" w:uiPriority="0" w:semiHidden="0" w:name="Table Classic 1"/>
+    <w:lsdException w:unhideWhenUsed="0" w:uiPriority="0" w:semiHidden="0" w:name="Table Classic 2"/>
+    <w:lsdException w:unhideWhenUsed="0" w:uiPriority="0" w:semiHidden="0" w:name="Table Classic 3"/>
+    <w:lsdException w:unhideWhenUsed="0" w:uiPriority="0" w:semiHidden="0" w:name="Table Classic 4"/>
+    <w:lsdException w:unhideWhenUsed="0" w:uiPriority="0" w:semiHidden="0" w:name="Table Colorful 1"/>
+    <w:lsdException w:unhideWhenUsed="0" w:uiPriority="0" w:semiHidden="0" w:name="Table Colorful 2"/>
+    <w:lsdException w:unhideWhenUsed="0" w:uiPriority="0" w:semiHidden="0" w:name="Table Colorful 3"/>
+    <w:lsdException w:unhideWhenUsed="0" w:uiPriority="0" w:semiHidden="0" w:name="Table Columns 1"/>
+    <w:lsdException w:unhideWhenUsed="0" w:uiPriority="0" w:semiHidden="0" w:name="Table Columns 2"/>
+    <w:lsdException w:unhideWhenUsed="0" w:uiPriority="0" w:semiHidden="0" w:name="Table Columns 3"/>
+    <w:lsdException w:unhideWhenUsed="0" w:uiPriority="0" w:semiHidden="0" w:name="Table Columns 4"/>
+    <w:lsdException w:unhideWhenUsed="0" w:uiPriority="0" w:semiHidden="0" w:name="Table Columns 5"/>
+    <w:lsdException w:unhideWhenUsed="0" w:uiPriority="0" w:semiHidden="0" w:name="Table Grid 1"/>
+    <w:lsdException w:unhideWhenUsed="0" w:uiPriority="0" w:semiHidden="0" w:name="Table Grid 2"/>
+    <w:lsdException w:unhideWhenUsed="0" w:uiPriority="0" w:semiHidden="0" w:name="Table Grid 3"/>
+    <w:lsdException w:unhideWhenUsed="0" w:uiPriority="0" w:semiHidden="0" w:name="Table Grid 4"/>
+    <w:lsdException w:unhideWhenUsed="0" w:uiPriority="0" w:semiHidden="0" w:name="Table Grid 5"/>
+    <w:lsdException w:unhideWhenUsed="0" w:uiPriority="0" w:semiHidden="0" w:name="Table Grid 6"/>
+    <w:lsdException w:unhideWhenUsed="0" w:uiPriority="0" w:semiHidden="0" w:name="Table Grid 7"/>
+    <w:lsdException w:unhideWhenUsed="0" w:uiPriority="0" w:semiHidden="0" w:name="Table Grid 8"/>
+    <w:lsdException w:unhideWhenUsed="0" w:uiPriority="0" w:semiHidden="0" w:name="Table List 1"/>
+    <w:lsdException w:unhideWhenUsed="0" w:uiPriority="0" w:semiHidden="0" w:name="Table List 2"/>
+    <w:lsdException w:unhideWhenUsed="0" w:uiPriority="0" w:semiHidden="0" w:name="Table List 3"/>
+    <w:lsdException w:unhideWhenUsed="0" w:uiPriority="0" w:semiHidden="0" w:name="Table List 4"/>
+    <w:lsdException w:unhideWhenUsed="0" w:uiPriority="0" w:semiHidden="0" w:name="Table List 5"/>
+    <w:lsdException w:unhideWhenUsed="0" w:uiPriority="0" w:semiHidden="0" w:name="Table List 6"/>
+    <w:lsdException w:unhideWhenUsed="0" w:uiPriority="0" w:semiHidden="0" w:name="Table List 7"/>
+    <w:lsdException w:unhideWhenUsed="0" w:uiPriority="0" w:semiHidden="0" w:name="Table List 8"/>
+    <w:lsdException w:unhideWhenUsed="0" w:uiPriority="0" w:semiHidden="0" w:name="Table 3D effects 1"/>
+    <w:lsdException w:unhideWhenUsed="0" w:uiPriority="0" w:semiHidden="0" w:name="Table 3D effects 2"/>
+    <w:lsdException w:unhideWhenUsed="0" w:uiPriority="0" w:semiHidden="0" w:name="Table 3D effects 3"/>
+    <w:lsdException w:unhideWhenUsed="0" w:uiPriority="0" w:semiHidden="0" w:name="Table Contemporary"/>
+    <w:lsdException w:unhideWhenUsed="0" w:uiPriority="0" w:semiHidden="0" w:name="Table Elegant"/>
+    <w:lsdException w:unhideWhenUsed="0" w:uiPriority="0" w:semiHidden="0" w:name="Table Professional"/>
+    <w:lsdException w:unhideWhenUsed="0" w:uiPriority="0" w:semiHidden="0" w:name="Table Subtle 1"/>
+    <w:lsdException w:unhideWhenUsed="0" w:uiPriority="0" w:semiHidden="0" w:name="Table Subtle 2"/>
+    <w:lsdException w:unhideWhenUsed="0" w:uiPriority="0" w:semiHidden="0" w:name="Table Web 1"/>
+    <w:lsdException w:unhideWhenUsed="0" w:uiPriority="0" w:semiHidden="0" w:name="Table Web 2"/>
+    <w:lsdException w:unhideWhenUsed="0" w:uiPriority="0" w:semiHidden="0" w:name="Table Web 3"/>
+    <w:lsdException w:unhideWhenUsed="0" w:uiPriority="0" w:semiHidden="0" w:name="Balloon Text"/>
+    <w:lsdException w:unhideWhenUsed="0" w:uiPriority="0" w:semiHidden="0" w:name="Table Grid"/>
+    <w:lsdException w:unhideWhenUsed="0" w:uiPriority="0" w:semiHidden="0" w:name="Table Theme"/>
+    <w:lsdException w:unhideWhenUsed="0" w:uiPriority="60" w:semiHidden="0" w:name="Light Shading"/>
+    <w:lsdException w:unhideWhenUsed="0" w:uiPriority="61" w:semiHidden="0" w:name="Light List"/>
+    <w:lsdException w:unhideWhenUsed="0" w:uiPriority="62" w:semiHidden="0" w:name="Light Grid"/>
+    <w:lsdException w:unhideWhenUsed="0" w:uiPriority="63" w:semiHidden="0" w:name="Medium Shading 1"/>
+    <w:lsdException w:unhideWhenUsed="0" w:uiPriority="64" w:semiHidden="0" w:name="Medium Shading 2"/>
+    <w:lsdException w:unhideWhenUsed="0" w:uiPriority="65" w:semiHidden="0" w:name="Medium List 1"/>
+    <w:lsdException w:unhideWhenUsed="0" w:uiPriority="66" w:semiHidden="0" w:name="Medium List 2"/>
+    <w:lsdException w:unhideWhenUsed="0" w:uiPriority="67" w:semiHidden="0" w:name="Medium Grid 1"/>
+    <w:lsdException w:unhideWhenUsed="0" w:uiPriority="68" w:semiHidden="0" w:name="Medium Grid 2"/>
+    <w:lsdException w:unhideWhenUsed="0" w:uiPriority="69" w:semiHidden="0" w:name="Medium Grid 3"/>
+    <w:lsdException w:unhideWhenUsed="0" w:uiPriority="70" w:semiHidden="0" w:name="Dark List"/>
+    <w:lsdException w:unhideWhenUsed="0" w:uiPriority="71" w:semiHidden="0" w:name="Colorful Shading"/>
+    <w:lsdException w:unhideWhenUsed="0" w:uiPriority="72" w:semiHidden="0" w:name="Colorful List"/>
+    <w:lsdException w:unhideWhenUsed="0" w:uiPriority="73" w:semiHidden="0" w:name="Colorful Grid"/>
+    <w:lsdException w:unhideWhenUsed="0" w:uiPriority="60" w:semiHidden="0" w:name="Light Shading Accent 1"/>
+    <w:lsdException w:unhideWhenUsed="0" w:uiPriority="61" w:semiHidden="0" w:name="Light List Accent 1"/>
+    <w:lsdException w:unhideWhenUsed="0" w:uiPriority="62" w:semiHidden="0" w:name="Light Grid Accent 1"/>
+    <w:lsdException w:unhideWhenUsed="0" w:uiPriority="63" w:semiHidden="0" w:name="Medium Shading 1 Accent 1"/>
+    <w:lsdException w:unhideWhenUsed="0" w:uiPriority="64" w:semiHidden="0" w:name="Medium Shading 2 Accent 1"/>
+    <w:lsdException w:unhideWhenUsed="0" w:uiPriority="65" w:semiHidden="0" w:name="Medium List 1 Accent 1"/>
+    <w:lsdException w:unhideWhenUsed="0" w:uiPriority="66" w:semiHidden="0" w:name="Medium List 2 Accent 1"/>
+    <w:lsdException w:unhideWhenUsed="0" w:uiPriority="67" w:semiHidden="0" w:name="Medium Grid 1 Accent 1"/>
+    <w:lsdException w:unhideWhenUsed="0" w:uiPriority="68" w:semiHidden="0" w:name="Medium Grid 2 Accent 1"/>
+    <w:lsdException w:unhideWhenUsed="0" w:uiPriority="69" w:semiHidden="0" w:name="Medium Grid 3 Accent 1"/>
+    <w:lsdException w:unhideWhenUsed="0" w:uiPriority="70" w:semiHidden="0" w:name="Dark List Accent 1"/>
+    <w:lsdException w:unhideWhenUsed="0" w:uiPriority="71" w:semiHidden="0" w:name="Colorful Shading Accent 1"/>
+    <w:lsdException w:unhideWhenUsed="0" w:uiPriority="72" w:semiHidden="0" w:name="Colorful List Accent 1"/>
+    <w:lsdException w:unhideWhenUsed="0" w:uiPriority="73" w:semiHidden="0" w:name="Colorful Grid Accent 1"/>
+    <w:lsdException w:unhideWhenUsed="0" w:uiPriority="60" w:semiHidden="0" w:name="Light Shading Accent 2"/>
+    <w:lsdException w:unhideWhenUsed="0" w:uiPriority="61" w:semiHidden="0" w:name="Light List Accent 2"/>
+    <w:lsdException w:unhideWhenUsed="0" w:uiPriority="62" w:semiHidden="0" w:name="Light Grid Accent 2"/>
+    <w:lsdException w:unhideWhenUsed="0" w:uiPriority="63" w:semiHidden="0" w:name="Medium Shading 1 Accent 2"/>
+    <w:lsdException w:unhideWhenUsed="0" w:uiPriority="64" w:semiHidden="0" w:name="Medium Shading 2 Accent 2"/>
+    <w:lsdException w:unhideWhenUsed="0" w:uiPriority="65" w:semiHidden="0" w:name="Medium List 1 Accent 2"/>
+    <w:lsdException w:unhideWhenUsed="0" w:uiPriority="66" w:semiHidden="0" w:name="Medium List 2 Accent 2"/>
+    <w:lsdException w:unhideWhenUsed="0" w:uiPriority="67" w:semiHidden="0" w:name="Medium Grid 1 Accent 2"/>
+    <w:lsdException w:unhideWhenUsed="0" w:uiPriority="68" w:semiHidden="0" w:name="Medium Grid 2 Accent 2"/>
+    <w:lsdException w:unhideWhenUsed="0" w:uiPriority="69" w:semiHidden="0" w:name="Medium Grid 3 Accent 2"/>
+    <w:lsdException w:unhideWhenUsed="0" w:uiPriority="70" w:semiHidden="0" w:name="Dark List Accent 2"/>
+    <w:lsdException w:unhideWhenUsed="0" w:uiPriority="71" w:semiHidden="0" w:name="Colorful Shading Accent 2"/>
+    <w:lsdException w:unhideWhenUsed="0" w:uiPriority="72" w:semiHidden="0" w:name="Colorful List Accent 2"/>
+    <w:lsdException w:unhideWhenUsed="0" w:uiPriority="73" w:semiHidden="0" w:name="Colorful Grid Accent 2"/>
+    <w:lsdException w:unhideWhenUsed="0" w:uiPriority="60" w:semiHidden="0" w:name="Light Shading Accent 3"/>
+    <w:lsdException w:unhideWhenUsed="0" w:uiPriority="61" w:semiHidden="0" w:name="Light List Accent 3"/>
+    <w:lsdException w:unhideWhenUsed="0" w:uiPriority="62" w:semiHidden="0" w:name="Light Grid Accent 3"/>
+    <w:lsdException w:unhideWhenUsed="0" w:uiPriority="63" w:semiHidden="0" w:name="Medium Shading 1 Accent 3"/>
+    <w:lsdException w:unhideWhenUsed="0" w:uiPriority="64" w:semiHidden="0" w:name="Medium Shading 2 Accent 3"/>
+    <w:lsdException w:unhideWhenUsed="0" w:uiPriority="65" w:semiHidden="0" w:name="Medium List 1 Accent 3"/>
+    <w:lsdException w:unhideWhenUsed="0" w:uiPriority="66" w:semiHidden="0" w:name="Medium List 2 Accent 3"/>
+    <w:lsdException w:unhideWhenUsed="0" w:uiPriority="67" w:semiHidden="0" w:name="Medium Grid 1 Accent 3"/>
+    <w:lsdException w:unhideWhenUsed="0" w:uiPriority="68" w:semiHidden="0" w:name="Medium Grid 2 Accent 3"/>
+    <w:lsdException w:unhideWhenUsed="0" w:uiPriority="69" w:semiHidden="0" w:name="Medium Grid 3 Accent 3"/>
+    <w:lsdException w:unhideWhenUsed="0" w:uiPriority="70" w:semiHidden="0" w:name="Dark List Accent 3"/>
+    <w:lsdException w:unhideWhenUsed="0" w:uiPriority="71" w:semiHidden="0" w:name="Colorful Shading Accent 3"/>
+    <w:lsdException w:unhideWhenUsed="0" w:uiPriority="72" w:semiHidden="0" w:name="Colorful List Accent 3"/>
+    <w:lsdException w:unhideWhenUsed="0" w:uiPriority="73" w:semiHidden="0" w:name="Colorful Grid Accent 3"/>
+    <w:lsdException w:unhideWhenUsed="0" w:uiPriority="60" w:semiHidden="0" w:name="Light Shading Accent 4"/>
+    <w:lsdException w:unhideWhenUsed="0" w:uiPriority="61" w:semiHidden="0" w:name="Light List Accent 4"/>
+    <w:lsdException w:unhideWhenUsed="0" w:uiPriority="62" w:semiHidden="0" w:name="Light Grid Accent 4"/>
+    <w:lsdException w:unhideWhenUsed="0" w:uiPriority="63" w:semiHidden="0" w:name="Medium Shading 1 Accent 4"/>
+    <w:lsdException w:unhideWhenUsed="0" w:uiPriority="64" w:semiHidden="0" w:name="Medium Shading 2 Accent 4"/>
+    <w:lsdException w:unhideWhenUsed="0" w:uiPriority="65" w:semiHidden="0" w:name="Medium List 1 Accent 4"/>
+    <w:lsdException w:unhideWhenUsed="0" w:uiPriority="66" w:semiHidden="0" w:name="Medium List 2 Accent 4"/>
+    <w:lsdException w:unhideWhenUsed="0" w:uiPriority="67" w:semiHidden="0" w:name="Medium Grid 1 Accent 4"/>
+    <w:lsdException w:unhideWhenUsed="0" w:uiPriority="68" w:semiHidden="0" w:name="Medium Grid 2 Accent 4"/>
+    <w:lsdException w:unhideWhenUsed="0" w:uiPriority="69" w:semiHidden="0" w:name="Medium Grid 3 Accent 4"/>
+    <w:lsdException w:unhideWhenUsed="0" w:uiPriority="70" w:semiHidden="0" w:name="Dark List Accent 4"/>
+    <w:lsdException w:unhideWhenUsed="0" w:uiPriority="71" w:semiHidden="0" w:name="Colorful Shading Accent 4"/>
+    <w:lsdException w:unhideWhenUsed="0" w:uiPriority="72" w:semiHidden="0" w:name="Colorful List Accent 4"/>
+    <w:lsdException w:unhideWhenUsed="0" w:uiPriority="73" w:semiHidden="0" w:name="Colorful Grid Accent 4"/>
+    <w:lsdException w:unhideWhenUsed="0" w:uiPriority="60" w:semiHidden="0" w:name="Light Shading Accent 5"/>
+    <w:lsdException w:unhideWhenUsed="0" w:uiPriority="61" w:semiHidden="0" w:name="Light List Accent 5"/>
+    <w:lsdException w:unhideWhenUsed="0" w:uiPriority="62" w:semiHidden="0" w:name="Light Grid Accent 5"/>
+    <w:lsdException w:unhideWhenUsed="0" w:uiPriority="63" w:semiHidden="0" w:name="Medium Shading 1 Accent 5"/>
+    <w:lsdException w:unhideWhenUsed="0" w:uiPriority="64" w:semiHidden="0" w:name="Medium Shading 2 Accent 5"/>
+    <w:lsdException w:unhideWhenUsed="0" w:uiPriority="65" w:semiHidden="0" w:name="Medium List 1 Accent 5"/>
+    <w:lsdException w:unhideWhenUsed="0" w:uiPriority="66" w:semiHidden="0" w:name="Medium List 2 Accent 5"/>
+    <w:lsdException w:unhideWhenUsed="0" w:uiPriority="67" w:semiHidden="0" w:name="Medium Grid 1 Accent 5"/>
+    <w:lsdException w:unhideWhenUsed="0" w:uiPriority="68" w:semiHidden="0" w:name="Medium Grid 2 Accent 5"/>
+    <w:lsdException w:unhideWhenUsed="0" w:uiPriority="69" w:semiHidden="0" w:name="Medium Grid 3 Accent 5"/>
+    <w:lsdException w:unhideWhenUsed="0" w:uiPriority="70" w:semiHidden="0" w:name="Dark List Accent 5"/>
+    <w:lsdException w:unhideWhenUsed="0" w:uiPriority="71" w:semiHidden="0" w:name="Colorful Shading Accent 5"/>
+    <w:lsdException w:unhideWhenUsed="0" w:uiPriority="72" w:semiHidden="0" w:name="Colorful List Accent 5"/>
+    <w:lsdException w:unhideWhenUsed="0" w:uiPriority="73" w:semiHidden="0" w:name="Colorful Grid Accent 5"/>
+    <w:lsdException w:unhideWhenUsed="0" w:uiPriority="60" w:semiHidden="0" w:name="Light Shading Accent 6"/>
+    <w:lsdException w:unhideWhenUsed="0" w:uiPriority="61" w:semiHidden="0" w:name="Light List Accent 6"/>
+    <w:lsdException w:unhideWhenUsed="0" w:uiPriority="62" w:semiHidden="0" w:name="Light Grid Accent 6"/>
+    <w:lsdException w:unhideWhenUsed="0" w:uiPriority="63" w:semiHidden="0" w:name="Medium Shading 1 Accent 6"/>
+    <w:lsdException w:unhideWhenUsed="0" w:uiPriority="64" w:semiHidden="0" w:name="Medium Shading 2 Accent 6"/>
+    <w:lsdException w:unhideWhenUsed="0" w:uiPriority="65" w:semiHidden="0" w:name="Medium List 1 Accent 6"/>
+    <w:lsdException w:unhideWhenUsed="0" w:uiPriority="66" w:semiHidden="0" w:name="Medium List 2 Accent 6"/>
+    <w:lsdException w:unhideWhenUsed="0" w:uiPriority="67" w:semiHidden="0" w:name="Medium Grid 1 Accent 6"/>
+    <w:lsdException w:unhideWhenUsed="0" w:uiPriority="68" w:semiHidden="0" w:name="Medium Grid 2 Accent 6"/>
+    <w:lsdException w:unhideWhenUsed="0" w:uiPriority="69" w:semiHidden="0" w:name="Medium Grid 3 Accent 6"/>
+    <w:lsdException w:unhideWhenUsed="0" w:uiPriority="70" w:semiHidden="0" w:name="Dark List Accent 6"/>
+    <w:lsdException w:unhideWhenUsed="0" w:uiPriority="71" w:semiHidden="0" w:name="Colorful Shading Accent 6"/>
+    <w:lsdException w:unhideWhenUsed="0" w:uiPriority="72" w:semiHidden="0" w:name="Colorful List Accent 6"/>
+    <w:lsdException w:unhideWhenUsed="0" w:uiPriority="73" w:semiHidden="0" w:name="Colorful Grid Accent 6"/>
   </w:latentStyles>
-  <w:style w:type="paragraph" w:default="1" w:styleId="Standard">
+  <w:style w:type="paragraph" w:default="1" w:styleId="1">
     <w:name w:val="Normal"/>
     <w:uiPriority w:val="7"/>
     <w:pPr>
       <w:widowControl w:val="0"/>
-      <w:spacing w:line="240" w:lineRule="atLeast"/>
+      <w:spacing w:after="200" w:line="240" w:lineRule="atLeast"/>
     </w:pPr>
     <w:rPr>
-      <w:lang w:val="en-US" w:eastAsia="en-US"/>
+      <w:rFonts w:ascii="Times New Roman" w:hAnsi="Times New Roman" w:eastAsia="Times New Roman" w:cs="Times New Roman"/>
+      <w:lang w:val="en-US" w:eastAsia="en-US" w:bidi="ar-SA"/>
     </w:rPr>
   </w:style>
-  <w:style w:type="paragraph" w:styleId="berschrift1">
+  <w:style w:type="paragraph" w:styleId="2">
     <w:name w:val="heading 1"/>
-    <w:basedOn w:val="Standard"/>
-    <w:next w:val="Standard"/>
+    <w:basedOn w:val="1"/>
+    <w:next w:val="1"/>
+    <w:qFormat/>
     <w:uiPriority w:val="6"/>
     <w:pPr>
       <w:keepNext/>
       <w:numPr>
+        <w:ilvl w:val="0"/>
         <w:numId w:val="1"/>
       </w:numPr>
       <w:spacing w:before="120" w:after="60"/>
@@ -2698,10 +2734,11 @@
       <w:sz w:val="24"/>
     </w:rPr>
   </w:style>
-  <w:style w:type="paragraph" w:styleId="berschrift2">
+  <w:style w:type="paragraph" w:styleId="3">
     <w:name w:val="heading 2"/>
-    <w:basedOn w:val="berschrift1"/>
-    <w:next w:val="Standard"/>
+    <w:basedOn w:val="2"/>
+    <w:next w:val="1"/>
+    <w:qFormat/>
     <w:uiPriority w:val="6"/>
     <w:pPr>
       <w:numPr>
@@ -2713,10 +2750,10 @@
       <w:sz w:val="20"/>
     </w:rPr>
   </w:style>
-  <w:style w:type="paragraph" w:styleId="berschrift3">
+  <w:style w:type="paragraph" w:styleId="4">
     <w:name w:val="heading 3"/>
-    <w:basedOn w:val="berschrift1"/>
-    <w:next w:val="Standard"/>
+    <w:basedOn w:val="2"/>
+    <w:next w:val="1"/>
     <w:uiPriority w:val="6"/>
     <w:pPr>
       <w:numPr>
@@ -2730,10 +2767,10 @@
       <w:sz w:val="20"/>
     </w:rPr>
   </w:style>
-  <w:style w:type="paragraph" w:styleId="berschrift4">
+  <w:style w:type="paragraph" w:styleId="5">
     <w:name w:val="heading 4"/>
-    <w:basedOn w:val="berschrift1"/>
-    <w:next w:val="Standard"/>
+    <w:basedOn w:val="2"/>
+    <w:next w:val="1"/>
     <w:uiPriority w:val="6"/>
     <w:pPr>
       <w:numPr>
@@ -2746,10 +2783,10 @@
       <w:sz w:val="20"/>
     </w:rPr>
   </w:style>
-  <w:style w:type="paragraph" w:styleId="berschrift5">
+  <w:style w:type="paragraph" w:styleId="6">
     <w:name w:val="heading 5"/>
-    <w:basedOn w:val="Standard"/>
-    <w:next w:val="Standard"/>
+    <w:basedOn w:val="1"/>
+    <w:next w:val="1"/>
     <w:uiPriority w:val="6"/>
     <w:pPr>
       <w:numPr>
@@ -2764,10 +2801,10 @@
       <w:sz w:val="22"/>
     </w:rPr>
   </w:style>
-  <w:style w:type="paragraph" w:styleId="berschrift6">
+  <w:style w:type="paragraph" w:styleId="7">
     <w:name w:val="heading 6"/>
-    <w:basedOn w:val="Standard"/>
-    <w:next w:val="Standard"/>
+    <w:basedOn w:val="1"/>
+    <w:next w:val="1"/>
     <w:uiPriority w:val="6"/>
     <w:pPr>
       <w:numPr>
@@ -2783,12 +2820,12 @@
       <w:sz w:val="22"/>
     </w:rPr>
   </w:style>
-  <w:style w:type="paragraph" w:styleId="berschrift7">
+  <w:style w:type="paragraph" w:styleId="8">
     <w:name w:val="heading 7"/>
-    <w:basedOn w:val="Standard"/>
-    <w:next w:val="Standard"/>
+    <w:basedOn w:val="1"/>
+    <w:next w:val="1"/>
+    <w:qFormat/>
     <w:uiPriority w:val="6"/>
-    <w:qFormat/>
     <w:pPr>
       <w:numPr>
         <w:ilvl w:val="6"/>
@@ -2799,10 +2836,10 @@
       <w:outlineLvl w:val="6"/>
     </w:pPr>
   </w:style>
-  <w:style w:type="paragraph" w:styleId="berschrift8">
+  <w:style w:type="paragraph" w:styleId="9">
     <w:name w:val="heading 8"/>
-    <w:basedOn w:val="Standard"/>
-    <w:next w:val="Standard"/>
+    <w:basedOn w:val="1"/>
+    <w:next w:val="1"/>
     <w:uiPriority w:val="6"/>
     <w:pPr>
       <w:numPr>
@@ -2817,12 +2854,12 @@
       <w:i/>
     </w:rPr>
   </w:style>
-  <w:style w:type="paragraph" w:styleId="berschrift9">
+  <w:style w:type="paragraph" w:styleId="10">
     <w:name w:val="heading 9"/>
-    <w:basedOn w:val="Standard"/>
-    <w:next w:val="Standard"/>
+    <w:basedOn w:val="1"/>
+    <w:next w:val="1"/>
+    <w:qFormat/>
     <w:uiPriority w:val="6"/>
-    <w:qFormat/>
     <w:pPr>
       <w:numPr>
         <w:ilvl w:val="8"/>
@@ -2838,19 +2875,18 @@
       <w:sz w:val="18"/>
     </w:rPr>
   </w:style>
-  <w:style w:type="character" w:default="1" w:styleId="Absatz-Standardschriftart">
+  <w:style w:type="character" w:default="1" w:styleId="32">
     <w:name w:val="Default Paragraph Font"/>
+    <w:unhideWhenUsed/>
+    <w:qFormat/>
     <w:uiPriority w:val="1"/>
-    <w:semiHidden/>
+  </w:style>
+  <w:style w:type="table" w:default="1" w:styleId="36">
+    <w:name w:val="Normal Table"/>
     <w:unhideWhenUsed/>
-  </w:style>
-  <w:style w:type="table" w:default="1" w:styleId="NormaleTabelle">
-    <w:name w:val="Normal Table"/>
     <w:uiPriority w:val="99"/>
-    <w:semiHidden/>
-    <w:unhideWhenUsed/>
     <w:tblPr>
-      <w:tblInd w:w="0" w:type="dxa"/>
+      <w:tblLayout w:type="fixed"/>
       <w:tblCellMar>
         <w:top w:w="0" w:type="dxa"/>
         <w:left w:w="108" w:type="dxa"/>
@@ -2859,15 +2895,23 @@
       </w:tblCellMar>
     </w:tblPr>
   </w:style>
-  <w:style w:type="numbering" w:default="1" w:styleId="KeineListe">
-    <w:name w:val="No List"/>
-    <w:uiPriority w:val="99"/>
-    <w:semiHidden/>
-    <w:unhideWhenUsed/>
-  </w:style>
-  <w:style w:type="paragraph" w:styleId="Textkrper">
+  <w:style w:type="paragraph" w:styleId="11">
+    <w:name w:val="Balloon Text"/>
+    <w:basedOn w:val="1"/>
+    <w:link w:val="48"/>
+    <w:uiPriority w:val="0"/>
+    <w:pPr>
+      <w:spacing w:after="0" w:line="240" w:lineRule="auto"/>
+    </w:pPr>
+    <w:rPr>
+      <w:rFonts w:ascii="Tahoma" w:hAnsi="Tahoma" w:cs="Tahoma"/>
+      <w:sz w:val="16"/>
+      <w:szCs w:val="16"/>
+    </w:rPr>
+  </w:style>
+  <w:style w:type="paragraph" w:styleId="12">
     <w:name w:val="Body Text"/>
-    <w:basedOn w:val="Standard"/>
+    <w:basedOn w:val="1"/>
     <w:uiPriority w:val="6"/>
     <w:pPr>
       <w:keepLines/>
@@ -2875,18 +2919,18 @@
       <w:ind w:left="720"/>
     </w:pPr>
   </w:style>
-  <w:style w:type="paragraph" w:styleId="Textkrper2">
+  <w:style w:type="paragraph" w:styleId="13">
     <w:name w:val="Body Text 2"/>
-    <w:basedOn w:val="Standard"/>
+    <w:basedOn w:val="1"/>
     <w:uiPriority w:val="6"/>
     <w:rPr>
       <w:i/>
       <w:color w:val="0000FF"/>
     </w:rPr>
   </w:style>
-  <w:style w:type="paragraph" w:styleId="Textkrper-Zeileneinzug">
+  <w:style w:type="paragraph" w:styleId="14">
     <w:name w:val="Body Text Indent"/>
-    <w:basedOn w:val="Standard"/>
+    <w:basedOn w:val="1"/>
     <w:uiPriority w:val="6"/>
     <w:pPr>
       <w:ind w:left="720"/>
@@ -2897,9 +2941,9 @@
       <w:u w:val="single"/>
     </w:rPr>
   </w:style>
-  <w:style w:type="paragraph" w:styleId="Dokumentstruktur">
+  <w:style w:type="paragraph" w:styleId="15">
     <w:name w:val="Document Map"/>
-    <w:basedOn w:val="Standard"/>
+    <w:basedOn w:val="1"/>
     <w:uiPriority w:val="6"/>
     <w:pPr>
       <w:shd w:val="clear" w:color="auto" w:fill="000080"/>
@@ -2908,9 +2952,9 @@
       <w:rFonts w:ascii="Tahoma" w:hAnsi="Tahoma"/>
     </w:rPr>
   </w:style>
-  <w:style w:type="paragraph" w:styleId="Fuzeile">
+  <w:style w:type="paragraph" w:styleId="16">
     <w:name w:val="footer"/>
-    <w:basedOn w:val="Standard"/>
+    <w:basedOn w:val="1"/>
     <w:uiPriority w:val="6"/>
     <w:pPr>
       <w:tabs>
@@ -2919,15 +2963,15 @@
       </w:tabs>
     </w:pPr>
   </w:style>
-  <w:style w:type="paragraph" w:styleId="Funotentext">
+  <w:style w:type="paragraph" w:styleId="17">
     <w:name w:val="footnote text"/>
-    <w:basedOn w:val="Standard"/>
+    <w:basedOn w:val="1"/>
     <w:uiPriority w:val="6"/>
     <w:pPr>
       <w:keepNext/>
       <w:keepLines/>
       <w:pBdr>
-        <w:bottom w:val="single" w:sz="6" w:space="0" w:color="000000"/>
+        <w:bottom w:val="single" w:color="000000" w:sz="6" w:space="0"/>
       </w:pBdr>
       <w:spacing w:before="40" w:after="40"/>
       <w:ind w:left="360" w:hanging="360"/>
@@ -2937,11 +2981,11 @@
       <w:sz w:val="16"/>
     </w:rPr>
   </w:style>
-  <w:style w:type="paragraph" w:styleId="Kopfzeile">
+  <w:style w:type="paragraph" w:styleId="18">
     <w:name w:val="header"/>
-    <w:basedOn w:val="Standard"/>
+    <w:basedOn w:val="1"/>
+    <w:qFormat/>
     <w:uiPriority w:val="6"/>
-    <w:qFormat/>
     <w:pPr>
       <w:tabs>
         <w:tab w:val="center" w:pos="4320"/>
@@ -2949,9 +2993,10 @@
       </w:tabs>
     </w:pPr>
   </w:style>
-  <w:style w:type="paragraph" w:styleId="StandardWeb">
+  <w:style w:type="paragraph" w:styleId="19">
     <w:name w:val="Normal (Web)"/>
-    <w:basedOn w:val="Standard"/>
+    <w:basedOn w:val="1"/>
+    <w:qFormat/>
     <w:uiPriority w:val="7"/>
     <w:pPr>
       <w:widowControl/>
@@ -2962,18 +3007,19 @@
       <w:szCs w:val="24"/>
     </w:rPr>
   </w:style>
-  <w:style w:type="paragraph" w:styleId="Standardeinzug">
+  <w:style w:type="paragraph" w:styleId="20">
     <w:name w:val="Normal Indent"/>
-    <w:basedOn w:val="Standard"/>
+    <w:basedOn w:val="1"/>
+    <w:qFormat/>
     <w:uiPriority w:val="7"/>
+    <w:pPr>
+      <w:ind w:left="900" w:hanging="900"/>
+    </w:pPr>
+  </w:style>
+  <w:style w:type="paragraph" w:styleId="21">
+    <w:name w:val="Subtitle"/>
+    <w:basedOn w:val="1"/>
     <w:qFormat/>
-    <w:pPr>
-      <w:ind w:left="900" w:hanging="900"/>
-    </w:pPr>
-  </w:style>
-  <w:style w:type="paragraph" w:styleId="Untertitel">
-    <w:name w:val="Subtitle"/>
-    <w:basedOn w:val="Standard"/>
     <w:uiPriority w:val="6"/>
     <w:pPr>
       <w:spacing w:after="60"/>
@@ -2986,10 +3032,11 @@
       <w:lang w:val="en-AU"/>
     </w:rPr>
   </w:style>
-  <w:style w:type="paragraph" w:styleId="Titel">
+  <w:style w:type="paragraph" w:styleId="22">
     <w:name w:val="Title"/>
-    <w:basedOn w:val="Standard"/>
-    <w:next w:val="Standard"/>
+    <w:basedOn w:val="1"/>
+    <w:next w:val="1"/>
+    <w:qFormat/>
     <w:uiPriority w:val="7"/>
     <w:pPr>
       <w:spacing w:line="240" w:lineRule="auto"/>
@@ -3001,10 +3048,11 @@
       <w:sz w:val="36"/>
     </w:rPr>
   </w:style>
-  <w:style w:type="paragraph" w:styleId="Verzeichnis1">
+  <w:style w:type="paragraph" w:styleId="23">
     <w:name w:val="toc 1"/>
-    <w:basedOn w:val="Standard"/>
-    <w:next w:val="Standard"/>
+    <w:basedOn w:val="1"/>
+    <w:next w:val="1"/>
+    <w:qFormat/>
     <w:uiPriority w:val="4"/>
     <w:pPr>
       <w:tabs>
@@ -3014,12 +3062,12 @@
       <w:ind w:right="720"/>
     </w:pPr>
   </w:style>
-  <w:style w:type="paragraph" w:styleId="Verzeichnis2">
+  <w:style w:type="paragraph" w:styleId="24">
     <w:name w:val="toc 2"/>
-    <w:basedOn w:val="Standard"/>
-    <w:next w:val="Standard"/>
+    <w:basedOn w:val="1"/>
+    <w:next w:val="1"/>
+    <w:qFormat/>
     <w:uiPriority w:val="4"/>
-    <w:qFormat/>
     <w:pPr>
       <w:tabs>
         <w:tab w:val="right" w:pos="9360"/>
@@ -3027,10 +3075,11 @@
       <w:ind w:left="432" w:right="720"/>
     </w:pPr>
   </w:style>
-  <w:style w:type="paragraph" w:styleId="Verzeichnis3">
+  <w:style w:type="paragraph" w:styleId="25">
     <w:name w:val="toc 3"/>
-    <w:basedOn w:val="Standard"/>
-    <w:next w:val="Standard"/>
+    <w:basedOn w:val="1"/>
+    <w:next w:val="1"/>
+    <w:qFormat/>
     <w:uiPriority w:val="4"/>
     <w:pPr>
       <w:tabs>
@@ -3040,93 +3089,96 @@
       <w:ind w:left="864"/>
     </w:pPr>
   </w:style>
-  <w:style w:type="paragraph" w:styleId="Verzeichnis4">
+  <w:style w:type="paragraph" w:styleId="26">
     <w:name w:val="toc 4"/>
-    <w:basedOn w:val="Standard"/>
-    <w:next w:val="Standard"/>
+    <w:basedOn w:val="1"/>
+    <w:next w:val="1"/>
+    <w:qFormat/>
     <w:uiPriority w:val="4"/>
+    <w:pPr>
+      <w:ind w:left="600"/>
+    </w:pPr>
+  </w:style>
+  <w:style w:type="paragraph" w:styleId="27">
+    <w:name w:val="toc 5"/>
+    <w:basedOn w:val="1"/>
+    <w:next w:val="1"/>
     <w:qFormat/>
-    <w:pPr>
-      <w:ind w:left="600"/>
-    </w:pPr>
-  </w:style>
-  <w:style w:type="paragraph" w:styleId="Verzeichnis5">
-    <w:name w:val="toc 5"/>
-    <w:basedOn w:val="Standard"/>
-    <w:next w:val="Standard"/>
     <w:uiPriority w:val="4"/>
+    <w:pPr>
+      <w:ind w:left="800"/>
+    </w:pPr>
+  </w:style>
+  <w:style w:type="paragraph" w:styleId="28">
+    <w:name w:val="toc 6"/>
+    <w:basedOn w:val="1"/>
+    <w:next w:val="1"/>
     <w:qFormat/>
-    <w:pPr>
-      <w:ind w:left="800"/>
-    </w:pPr>
-  </w:style>
-  <w:style w:type="paragraph" w:styleId="Verzeichnis6">
-    <w:name w:val="toc 6"/>
-    <w:basedOn w:val="Standard"/>
-    <w:next w:val="Standard"/>
     <w:uiPriority w:val="4"/>
+    <w:pPr>
+      <w:ind w:left="1000"/>
+    </w:pPr>
+  </w:style>
+  <w:style w:type="paragraph" w:styleId="29">
+    <w:name w:val="toc 7"/>
+    <w:basedOn w:val="1"/>
+    <w:next w:val="1"/>
     <w:qFormat/>
-    <w:pPr>
-      <w:ind w:left="1000"/>
-    </w:pPr>
-  </w:style>
-  <w:style w:type="paragraph" w:styleId="Verzeichnis7">
-    <w:name w:val="toc 7"/>
-    <w:basedOn w:val="Standard"/>
-    <w:next w:val="Standard"/>
     <w:uiPriority w:val="4"/>
+    <w:pPr>
+      <w:ind w:left="1200"/>
+    </w:pPr>
+  </w:style>
+  <w:style w:type="paragraph" w:styleId="30">
+    <w:name w:val="toc 8"/>
+    <w:basedOn w:val="1"/>
+    <w:next w:val="1"/>
     <w:qFormat/>
-    <w:pPr>
-      <w:ind w:left="1200"/>
-    </w:pPr>
-  </w:style>
-  <w:style w:type="paragraph" w:styleId="Verzeichnis8">
-    <w:name w:val="toc 8"/>
-    <w:basedOn w:val="Standard"/>
-    <w:next w:val="Standard"/>
     <w:uiPriority w:val="4"/>
+    <w:pPr>
+      <w:ind w:left="1400"/>
+    </w:pPr>
+  </w:style>
+  <w:style w:type="paragraph" w:styleId="31">
+    <w:name w:val="toc 9"/>
+    <w:basedOn w:val="1"/>
+    <w:next w:val="1"/>
     <w:qFormat/>
-    <w:pPr>
-      <w:ind w:left="1400"/>
-    </w:pPr>
-  </w:style>
-  <w:style w:type="paragraph" w:styleId="Verzeichnis9">
-    <w:name w:val="toc 9"/>
-    <w:basedOn w:val="Standard"/>
-    <w:next w:val="Standard"/>
     <w:uiPriority w:val="4"/>
+    <w:pPr>
+      <w:ind w:left="1600"/>
+    </w:pPr>
+  </w:style>
+  <w:style w:type="character" w:styleId="33">
+    <w:name w:val="footnote reference"/>
+    <w:basedOn w:val="32"/>
     <w:qFormat/>
-    <w:pPr>
-      <w:ind w:left="1600"/>
-    </w:pPr>
-  </w:style>
-  <w:style w:type="character" w:styleId="Funotenzeichen">
-    <w:name w:val="footnote reference"/>
-    <w:basedOn w:val="Absatz-Standardschriftart"/>
     <w:uiPriority w:val="6"/>
     <w:rPr>
       <w:sz w:val="20"/>
       <w:vertAlign w:val="superscript"/>
     </w:rPr>
   </w:style>
-  <w:style w:type="character" w:styleId="Hyperlink">
+  <w:style w:type="character" w:styleId="34">
     <w:name w:val="Hyperlink"/>
-    <w:basedOn w:val="Absatz-Standardschriftart"/>
+    <w:basedOn w:val="32"/>
+    <w:qFormat/>
     <w:uiPriority w:val="7"/>
-    <w:qFormat/>
     <w:rPr>
       <w:color w:val="0000FF"/>
       <w:u w:val="single"/>
     </w:rPr>
   </w:style>
-  <w:style w:type="character" w:styleId="Seitenzahl">
+  <w:style w:type="character" w:styleId="35">
     <w:name w:val="page number"/>
-    <w:basedOn w:val="Absatz-Standardschriftart"/>
+    <w:basedOn w:val="32"/>
+    <w:qFormat/>
     <w:uiPriority w:val="6"/>
   </w:style>
-  <w:style w:type="paragraph" w:customStyle="1" w:styleId="Paragraph2">
+  <w:style w:type="paragraph" w:customStyle="1" w:styleId="37">
     <w:name w:val="Paragraph2"/>
-    <w:basedOn w:val="Standard"/>
+    <w:basedOn w:val="1"/>
+    <w:qFormat/>
     <w:uiPriority w:val="7"/>
     <w:pPr>
       <w:spacing w:before="80"/>
@@ -3138,9 +3190,10 @@
       <w:lang w:val="en-AU"/>
     </w:rPr>
   </w:style>
-  <w:style w:type="paragraph" w:customStyle="1" w:styleId="Paragraph3">
+  <w:style w:type="paragraph" w:customStyle="1" w:styleId="38">
     <w:name w:val="Paragraph3"/>
-    <w:basedOn w:val="Standard"/>
+    <w:basedOn w:val="1"/>
+    <w:qFormat/>
     <w:uiPriority w:val="7"/>
     <w:pPr>
       <w:spacing w:before="80" w:line="240" w:lineRule="auto"/>
@@ -3148,9 +3201,10 @@
       <w:jc w:val="both"/>
     </w:pPr>
   </w:style>
-  <w:style w:type="paragraph" w:customStyle="1" w:styleId="Paragraph4">
+  <w:style w:type="paragraph" w:customStyle="1" w:styleId="39">
     <w:name w:val="Paragraph4"/>
-    <w:basedOn w:val="Standard"/>
+    <w:basedOn w:val="1"/>
+    <w:qFormat/>
     <w:uiPriority w:val="7"/>
     <w:pPr>
       <w:spacing w:before="80" w:line="240" w:lineRule="auto"/>
@@ -3158,27 +3212,29 @@
       <w:jc w:val="both"/>
     </w:pPr>
   </w:style>
-  <w:style w:type="paragraph" w:customStyle="1" w:styleId="Tabletext">
+  <w:style w:type="paragraph" w:customStyle="1" w:styleId="40">
     <w:name w:val="Tabletext"/>
-    <w:basedOn w:val="Standard"/>
+    <w:basedOn w:val="1"/>
+    <w:qFormat/>
     <w:uiPriority w:val="6"/>
-    <w:qFormat/>
     <w:pPr>
       <w:keepLines/>
       <w:spacing w:after="120"/>
     </w:pPr>
   </w:style>
-  <w:style w:type="paragraph" w:customStyle="1" w:styleId="Bullet1">
+  <w:style w:type="paragraph" w:customStyle="1" w:styleId="41">
     <w:name w:val="Bullet1"/>
-    <w:basedOn w:val="Standard"/>
+    <w:basedOn w:val="1"/>
+    <w:qFormat/>
     <w:uiPriority w:val="6"/>
     <w:pPr>
       <w:ind w:left="720" w:hanging="432"/>
     </w:pPr>
   </w:style>
-  <w:style w:type="paragraph" w:customStyle="1" w:styleId="Bullet2">
+  <w:style w:type="paragraph" w:customStyle="1" w:styleId="42">
     <w:name w:val="Bullet2"/>
-    <w:basedOn w:val="Standard"/>
+    <w:basedOn w:val="1"/>
+    <w:qFormat/>
     <w:uiPriority w:val="6"/>
     <w:pPr>
       <w:ind w:left="1440" w:hanging="360"/>
@@ -3187,9 +3243,10 @@
       <w:color w:val="000080"/>
     </w:rPr>
   </w:style>
-  <w:style w:type="paragraph" w:customStyle="1" w:styleId="MainTitle">
+  <w:style w:type="paragraph" w:customStyle="1" w:styleId="43">
     <w:name w:val="Main Title"/>
-    <w:basedOn w:val="Standard"/>
+    <w:basedOn w:val="1"/>
+    <w:qFormat/>
     <w:uiPriority w:val="6"/>
     <w:pPr>
       <w:spacing w:before="480" w:after="60" w:line="240" w:lineRule="auto"/>
@@ -3202,19 +3259,20 @@
       <w:sz w:val="32"/>
     </w:rPr>
   </w:style>
-  <w:style w:type="paragraph" w:customStyle="1" w:styleId="Paragraph1">
+  <w:style w:type="paragraph" w:customStyle="1" w:styleId="44">
     <w:name w:val="Paragraph1"/>
-    <w:basedOn w:val="Standard"/>
+    <w:basedOn w:val="1"/>
+    <w:qFormat/>
     <w:uiPriority w:val="7"/>
-    <w:qFormat/>
     <w:pPr>
       <w:spacing w:before="80" w:line="240" w:lineRule="auto"/>
       <w:jc w:val="both"/>
     </w:pPr>
   </w:style>
-  <w:style w:type="paragraph" w:customStyle="1" w:styleId="Body">
+  <w:style w:type="paragraph" w:customStyle="1" w:styleId="45">
     <w:name w:val="Body"/>
-    <w:basedOn w:val="Standard"/>
+    <w:basedOn w:val="1"/>
+    <w:qFormat/>
     <w:uiPriority w:val="6"/>
     <w:pPr>
       <w:widowControl/>
@@ -3225,9 +3283,10 @@
       <w:rFonts w:ascii="Book Antiqua" w:hAnsi="Book Antiqua"/>
     </w:rPr>
   </w:style>
-  <w:style w:type="paragraph" w:customStyle="1" w:styleId="Bullet">
+  <w:style w:type="paragraph" w:customStyle="1" w:styleId="46">
     <w:name w:val="Bullet"/>
-    <w:basedOn w:val="Standard"/>
+    <w:basedOn w:val="1"/>
+    <w:qFormat/>
     <w:uiPriority w:val="6"/>
     <w:pPr>
       <w:widowControl/>
@@ -3242,10 +3301,11 @@
       <w:rFonts w:ascii="Book Antiqua" w:hAnsi="Book Antiqua"/>
     </w:rPr>
   </w:style>
-  <w:style w:type="paragraph" w:customStyle="1" w:styleId="InfoBlue">
+  <w:style w:type="paragraph" w:customStyle="1" w:styleId="47">
     <w:name w:val="InfoBlue"/>
-    <w:basedOn w:val="Standard"/>
-    <w:next w:val="Textkrper"/>
+    <w:basedOn w:val="1"/>
+    <w:next w:val="12"/>
+    <w:qFormat/>
     <w:uiPriority w:val="6"/>
     <w:pPr>
       <w:spacing w:after="120"/>
@@ -3256,815 +3316,11 @@
       <w:color w:val="0000FF"/>
     </w:rPr>
   </w:style>
-  <w:style w:type="paragraph" w:styleId="Sprechblasentext">
-    <w:name w:val="Balloon Text"/>
-    <w:basedOn w:val="Standard"/>
-    <w:link w:val="SprechblasentextZchn"/>
-    <w:rsid w:val="003D7A3D"/>
-    <w:pPr>
-      <w:spacing w:after="0" w:line="240" w:lineRule="auto"/>
-    </w:pPr>
-    <w:rPr>
-      <w:rFonts w:ascii="Tahoma" w:hAnsi="Tahoma" w:cs="Tahoma"/>
-      <w:sz w:val="16"/>
-      <w:szCs w:val="16"/>
-    </w:rPr>
-  </w:style>
-  <w:style w:type="character" w:customStyle="1" w:styleId="SprechblasentextZchn">
+  <w:style w:type="character" w:customStyle="1" w:styleId="48">
     <w:name w:val="Sprechblasentext Zchn"/>
-    <w:basedOn w:val="Absatz-Standardschriftart"/>
-    <w:link w:val="Sprechblasentext"/>
-    <w:rsid w:val="003D7A3D"/>
-    <w:rPr>
-      <w:rFonts w:ascii="Tahoma" w:hAnsi="Tahoma" w:cs="Tahoma"/>
-      <w:sz w:val="16"/>
-      <w:szCs w:val="16"/>
-      <w:lang w:val="en-US" w:eastAsia="en-US"/>
-    </w:rPr>
-  </w:style>
-</w:styles>
-</file>
-
-<file path=word/stylesWithEffects.xml><?xml version="1.0" encoding="utf-8"?>
-<w:styles xmlns:wpc="http://schemas.microsoft.com/office/word/2010/wordprocessingCanvas" xmlns:mc="http://schemas.openxmlformats.org/markup-compatibility/2006" xmlns:o="urn:schemas-microsoft-com:office:office" xmlns:r="http://schemas.openxmlformats.org/officeDocument/2006/relationships" xmlns:m="http://schemas.openxmlformats.org/officeDocument/2006/math" xmlns:v="urn:schemas-microsoft-com:vml" xmlns:wp14="http://schemas.microsoft.com/office/word/2010/wordprocessingDrawing" xmlns:wp="http://schemas.openxmlformats.org/drawingml/2006/wordprocessingDrawing" xmlns:w10="urn:schemas-microsoft-com:office:word" xmlns:w="http://schemas.openxmlformats.org/wordprocessingml/2006/main" xmlns:w14="http://schemas.microsoft.com/office/word/2010/wordml" xmlns:wpg="http://schemas.microsoft.com/office/word/2010/wordprocessingGroup" xmlns:wpi="http://schemas.microsoft.com/office/word/2010/wordprocessingInk" xmlns:wne="http://schemas.microsoft.com/office/word/2006/wordml" xmlns:wps="http://schemas.microsoft.com/office/word/2010/wordprocessingShape" mc:Ignorable="w14 wp14">
-  <w:docDefaults>
-    <w:rPrDefault>
-      <w:rPr>
-        <w:rFonts w:ascii="Times New Roman" w:eastAsia="Times New Roman" w:hAnsi="Times New Roman" w:cs="Times New Roman"/>
-        <w:lang w:val="de-DE" w:eastAsia="de-DE" w:bidi="ar-SA"/>
-      </w:rPr>
-    </w:rPrDefault>
-    <w:pPrDefault>
-      <w:pPr>
-        <w:spacing w:after="200" w:line="276" w:lineRule="auto"/>
-      </w:pPr>
-    </w:pPrDefault>
-  </w:docDefaults>
-  <w:latentStyles w:defLockedState="0" w:defUIPriority="0" w:defSemiHidden="0" w:defUnhideWhenUsed="0" w:defQFormat="0" w:count="267">
-    <w:lsdException w:name="Normal" w:uiPriority="7"/>
-    <w:lsdException w:name="heading 1" w:uiPriority="6"/>
-    <w:lsdException w:name="heading 2" w:uiPriority="6"/>
-    <w:lsdException w:name="heading 3" w:uiPriority="6"/>
-    <w:lsdException w:name="heading 4" w:uiPriority="6"/>
-    <w:lsdException w:name="heading 5" w:uiPriority="6"/>
-    <w:lsdException w:name="heading 6" w:uiPriority="6"/>
-    <w:lsdException w:name="heading 7" w:uiPriority="6" w:qFormat="1"/>
-    <w:lsdException w:name="heading 8" w:uiPriority="6"/>
-    <w:lsdException w:name="heading 9" w:uiPriority="6" w:qFormat="1"/>
-    <w:lsdException w:name="toc 1" w:uiPriority="4"/>
-    <w:lsdException w:name="toc 2" w:uiPriority="4" w:qFormat="1"/>
-    <w:lsdException w:name="toc 3" w:uiPriority="4"/>
-    <w:lsdException w:name="toc 4" w:uiPriority="4" w:qFormat="1"/>
-    <w:lsdException w:name="toc 5" w:uiPriority="4" w:qFormat="1"/>
-    <w:lsdException w:name="toc 6" w:uiPriority="4" w:qFormat="1"/>
-    <w:lsdException w:name="toc 7" w:uiPriority="4" w:qFormat="1"/>
-    <w:lsdException w:name="toc 8" w:uiPriority="4" w:qFormat="1"/>
-    <w:lsdException w:name="toc 9" w:uiPriority="4" w:qFormat="1"/>
-    <w:lsdException w:name="Normal Indent" w:uiPriority="7" w:qFormat="1"/>
-    <w:lsdException w:name="footnote text" w:uiPriority="6"/>
-    <w:lsdException w:name="header" w:uiPriority="6" w:qFormat="1"/>
-    <w:lsdException w:name="footer" w:uiPriority="6"/>
-    <w:lsdException w:name="caption" w:semiHidden="1" w:unhideWhenUsed="1" w:qFormat="1"/>
-    <w:lsdException w:name="footnote reference" w:uiPriority="6"/>
-    <w:lsdException w:name="page number" w:uiPriority="6"/>
-    <w:lsdException w:name="Title" w:uiPriority="7"/>
-    <w:lsdException w:name="Default Paragraph Font" w:uiPriority="6"/>
-    <w:lsdException w:name="Body Text" w:uiPriority="6"/>
-    <w:lsdException w:name="Body Text Indent" w:uiPriority="6"/>
-    <w:lsdException w:name="Subtitle" w:uiPriority="6"/>
-    <w:lsdException w:name="Body Text 2" w:uiPriority="6"/>
-    <w:lsdException w:name="Hyperlink" w:uiPriority="7" w:qFormat="1"/>
-    <w:lsdException w:name="Strong" w:qFormat="1"/>
-    <w:lsdException w:name="Emphasis" w:qFormat="1"/>
-    <w:lsdException w:name="Document Map" w:uiPriority="6"/>
-    <w:lsdException w:name="HTML Top of Form" w:semiHidden="1" w:uiPriority="99" w:unhideWhenUsed="1"/>
-    <w:lsdException w:name="HTML Bottom of Form" w:semiHidden="1" w:uiPriority="99" w:unhideWhenUsed="1"/>
-    <w:lsdException w:name="Normal (Web)" w:uiPriority="7"/>
-    <w:lsdException w:name="Normal Table" w:semiHidden="1"/>
-    <w:lsdException w:name="No List" w:semiHidden="1" w:uiPriority="99" w:unhideWhenUsed="1"/>
-    <w:lsdException w:name="Outline List 1" w:semiHidden="1" w:uiPriority="99" w:unhideWhenUsed="1"/>
-    <w:lsdException w:name="Outline List 2" w:semiHidden="1" w:uiPriority="99" w:unhideWhenUsed="1"/>
-    <w:lsdException w:name="Outline List 3" w:semiHidden="1" w:uiPriority="99" w:unhideWhenUsed="1"/>
-    <w:lsdException w:name="Placeholder Text" w:semiHidden="1" w:uiPriority="99" w:unhideWhenUsed="1"/>
-    <w:lsdException w:name="No Spacing" w:semiHidden="1" w:uiPriority="99" w:unhideWhenUsed="1"/>
-    <w:lsdException w:name="Light Shading" w:uiPriority="60"/>
-    <w:lsdException w:name="Light List" w:uiPriority="61"/>
-    <w:lsdException w:name="Light Grid" w:uiPriority="62"/>
-    <w:lsdException w:name="Medium Shading 1" w:uiPriority="63"/>
-    <w:lsdException w:name="Medium Shading 2" w:uiPriority="64"/>
-    <w:lsdException w:name="Medium List 1" w:uiPriority="65"/>
-    <w:lsdException w:name="Medium List 2" w:uiPriority="66"/>
-    <w:lsdException w:name="Medium Grid 1" w:uiPriority="67"/>
-    <w:lsdException w:name="Medium Grid 2" w:uiPriority="68"/>
-    <w:lsdException w:name="Medium Grid 3" w:uiPriority="69"/>
-    <w:lsdException w:name="Dark List" w:uiPriority="70"/>
-    <w:lsdException w:name="Colorful Shading" w:uiPriority="71"/>
-    <w:lsdException w:name="Colorful List" w:uiPriority="72"/>
-    <w:lsdException w:name="Colorful Grid" w:uiPriority="73"/>
-    <w:lsdException w:name="Light Shading Accent 1" w:uiPriority="60"/>
-    <w:lsdException w:name="Light List Accent 1" w:uiPriority="61"/>
-    <w:lsdException w:name="Light Grid Accent 1" w:uiPriority="62"/>
-    <w:lsdException w:name="Medium Shading 1 Accent 1" w:uiPriority="63"/>
-    <w:lsdException w:name="Medium Shading 2 Accent 1" w:uiPriority="64"/>
-    <w:lsdException w:name="Medium List 1 Accent 1" w:uiPriority="65"/>
-    <w:lsdException w:name="Revision" w:semiHidden="1" w:uiPriority="99" w:unhideWhenUsed="1"/>
-    <w:lsdException w:name="List Paragraph" w:semiHidden="1" w:uiPriority="99" w:unhideWhenUsed="1"/>
-    <w:lsdException w:name="Quote" w:semiHidden="1" w:uiPriority="99" w:unhideWhenUsed="1"/>
-    <w:lsdException w:name="Intense Quote" w:semiHidden="1" w:uiPriority="99" w:unhideWhenUsed="1"/>
-    <w:lsdException w:name="Medium List 2 Accent 1" w:uiPriority="66"/>
-    <w:lsdException w:name="Medium Grid 1 Accent 1" w:uiPriority="67"/>
-    <w:lsdException w:name="Medium Grid 2 Accent 1" w:uiPriority="68"/>
-    <w:lsdException w:name="Medium Grid 3 Accent 1" w:uiPriority="69"/>
-    <w:lsdException w:name="Dark List Accent 1" w:uiPriority="70"/>
-    <w:lsdException w:name="Colorful Shading Accent 1" w:uiPriority="71"/>
-    <w:lsdException w:name="Colorful List Accent 1" w:uiPriority="72"/>
-    <w:lsdException w:name="Colorful Grid Accent 1" w:uiPriority="73"/>
-    <w:lsdException w:name="Light Shading Accent 2" w:uiPriority="60"/>
-    <w:lsdException w:name="Light List Accent 2" w:uiPriority="61"/>
-    <w:lsdException w:name="Light Grid Accent 2" w:uiPriority="62"/>
-    <w:lsdException w:name="Medium Shading 1 Accent 2" w:uiPriority="63"/>
-    <w:lsdException w:name="Medium Shading 2 Accent 2" w:uiPriority="64"/>
-    <w:lsdException w:name="Medium List 1 Accent 2" w:uiPriority="65"/>
-    <w:lsdException w:name="Medium List 2 Accent 2" w:uiPriority="66"/>
-    <w:lsdException w:name="Medium Grid 1 Accent 2" w:uiPriority="67"/>
-    <w:lsdException w:name="Medium Grid 2 Accent 2" w:uiPriority="68"/>
-    <w:lsdException w:name="Medium Grid 3 Accent 2" w:uiPriority="69"/>
-    <w:lsdException w:name="Dark List Accent 2" w:uiPriority="70"/>
-    <w:lsdException w:name="Colorful Shading Accent 2" w:uiPriority="71"/>
-    <w:lsdException w:name="Colorful List Accent 2" w:uiPriority="72"/>
-    <w:lsdException w:name="Colorful Grid Accent 2" w:uiPriority="73"/>
-    <w:lsdException w:name="Light Shading Accent 3" w:uiPriority="60"/>
-    <w:lsdException w:name="Light List Accent 3" w:uiPriority="61"/>
-    <w:lsdException w:name="Light Grid Accent 3" w:uiPriority="62"/>
-    <w:lsdException w:name="Medium Shading 1 Accent 3" w:uiPriority="63"/>
-    <w:lsdException w:name="Medium Shading 2 Accent 3" w:uiPriority="64"/>
-    <w:lsdException w:name="Medium List 1 Accent 3" w:uiPriority="65"/>
-    <w:lsdException w:name="Medium List 2 Accent 3" w:uiPriority="66"/>
-    <w:lsdException w:name="Medium Grid 1 Accent 3" w:uiPriority="67"/>
-    <w:lsdException w:name="Medium Grid 2 Accent 3" w:uiPriority="68"/>
-    <w:lsdException w:name="Medium Grid 3 Accent 3" w:uiPriority="69"/>
-    <w:lsdException w:name="Dark List Accent 3" w:uiPriority="70"/>
-    <w:lsdException w:name="Colorful Shading Accent 3" w:uiPriority="71"/>
-    <w:lsdException w:name="Colorful List Accent 3" w:uiPriority="72"/>
-    <w:lsdException w:name="Colorful Grid Accent 3" w:uiPriority="73"/>
-    <w:lsdException w:name="Light Shading Accent 4" w:uiPriority="60"/>
-    <w:lsdException w:name="Light List Accent 4" w:uiPriority="61"/>
-    <w:lsdException w:name="Light Grid Accent 4" w:uiPriority="62"/>
-    <w:lsdException w:name="Medium Shading 1 Accent 4" w:uiPriority="63"/>
-    <w:lsdException w:name="Medium Shading 2 Accent 4" w:uiPriority="64"/>
-    <w:lsdException w:name="Medium List 1 Accent 4" w:uiPriority="65"/>
-    <w:lsdException w:name="Medium List 2 Accent 4" w:uiPriority="66"/>
-    <w:lsdException w:name="Medium Grid 1 Accent 4" w:uiPriority="67"/>
-    <w:lsdException w:name="Medium Grid 2 Accent 4" w:uiPriority="68"/>
-    <w:lsdException w:name="Medium Grid 3 Accent 4" w:uiPriority="69"/>
-    <w:lsdException w:name="Dark List Accent 4" w:uiPriority="70"/>
-    <w:lsdException w:name="Colorful Shading Accent 4" w:uiPriority="71"/>
-    <w:lsdException w:name="Colorful List Accent 4" w:uiPriority="72"/>
-    <w:lsdException w:name="Colorful Grid Accent 4" w:uiPriority="73"/>
-    <w:lsdException w:name="Light Shading Accent 5" w:uiPriority="60"/>
-    <w:lsdException w:name="Light List Accent 5" w:uiPriority="61"/>
-    <w:lsdException w:name="Light Grid Accent 5" w:uiPriority="62"/>
-    <w:lsdException w:name="Medium Shading 1 Accent 5" w:uiPriority="63"/>
-    <w:lsdException w:name="Medium Shading 2 Accent 5" w:uiPriority="64"/>
-    <w:lsdException w:name="Medium List 1 Accent 5" w:uiPriority="65"/>
-    <w:lsdException w:name="Medium List 2 Accent 5" w:uiPriority="66"/>
-    <w:lsdException w:name="Medium Grid 1 Accent 5" w:uiPriority="67"/>
-    <w:lsdException w:name="Medium Grid 2 Accent 5" w:uiPriority="68"/>
-    <w:lsdException w:name="Medium Grid 3 Accent 5" w:uiPriority="69"/>
-    <w:lsdException w:name="Dark List Accent 5" w:uiPriority="70"/>
-    <w:lsdException w:name="Colorful Shading Accent 5" w:uiPriority="71"/>
-    <w:lsdException w:name="Colorful List Accent 5" w:uiPriority="72"/>
-    <w:lsdException w:name="Colorful Grid Accent 5" w:uiPriority="73"/>
-    <w:lsdException w:name="Light Shading Accent 6" w:uiPriority="60"/>
-    <w:lsdException w:name="Light List Accent 6" w:uiPriority="61"/>
-    <w:lsdException w:name="Light Grid Accent 6" w:uiPriority="62"/>
-    <w:lsdException w:name="Medium Shading 1 Accent 6" w:uiPriority="63"/>
-    <w:lsdException w:name="Medium Shading 2 Accent 6" w:uiPriority="64"/>
-    <w:lsdException w:name="Medium List 1 Accent 6" w:uiPriority="65"/>
-    <w:lsdException w:name="Medium List 2 Accent 6" w:uiPriority="66"/>
-    <w:lsdException w:name="Medium Grid 1 Accent 6" w:uiPriority="67"/>
-    <w:lsdException w:name="Medium Grid 2 Accent 6" w:uiPriority="68"/>
-    <w:lsdException w:name="Medium Grid 3 Accent 6" w:uiPriority="69"/>
-    <w:lsdException w:name="Dark List Accent 6" w:uiPriority="70"/>
-    <w:lsdException w:name="Colorful Shading Accent 6" w:uiPriority="71"/>
-    <w:lsdException w:name="Colorful List Accent 6" w:uiPriority="72"/>
-    <w:lsdException w:name="Colorful Grid Accent 6" w:uiPriority="73"/>
-    <w:lsdException w:name="Subtle Emphasis" w:uiPriority="19" w:qFormat="1"/>
-    <w:lsdException w:name="Intense Emphasis" w:uiPriority="21" w:qFormat="1"/>
-    <w:lsdException w:name="Subtle Reference" w:uiPriority="31" w:qFormat="1"/>
-    <w:lsdException w:name="Intense Reference" w:uiPriority="32" w:qFormat="1"/>
-    <w:lsdException w:name="Book Title" w:uiPriority="33" w:qFormat="1"/>
-    <w:lsdException w:name="Bibliography" w:semiHidden="1" w:uiPriority="37" w:unhideWhenUsed="1"/>
-    <w:lsdException w:name="TOC Heading" w:semiHidden="1" w:uiPriority="39" w:unhideWhenUsed="1" w:qFormat="1"/>
-  </w:latentStyles>
-  <w:style w:type="paragraph" w:default="1" w:styleId="Standard">
-    <w:name w:val="Normal"/>
-    <w:uiPriority w:val="7"/>
-    <w:pPr>
-      <w:widowControl w:val="0"/>
-      <w:spacing w:line="240" w:lineRule="atLeast"/>
-    </w:pPr>
-    <w:rPr>
-      <w:lang w:val="en-US" w:eastAsia="en-US"/>
-    </w:rPr>
-  </w:style>
-  <w:style w:type="paragraph" w:styleId="berschrift1">
-    <w:name w:val="heading 1"/>
-    <w:basedOn w:val="Standard"/>
-    <w:next w:val="Standard"/>
-    <w:uiPriority w:val="6"/>
-    <w:pPr>
-      <w:keepNext/>
-      <w:numPr>
-        <w:numId w:val="1"/>
-      </w:numPr>
-      <w:spacing w:before="120" w:after="60"/>
-      <w:ind w:left="720" w:hanging="720"/>
-      <w:outlineLvl w:val="0"/>
-    </w:pPr>
-    <w:rPr>
-      <w:rFonts w:ascii="Arial" w:hAnsi="Arial"/>
-      <w:b/>
-      <w:sz w:val="24"/>
-    </w:rPr>
-  </w:style>
-  <w:style w:type="paragraph" w:styleId="berschrift2">
-    <w:name w:val="heading 2"/>
-    <w:basedOn w:val="berschrift1"/>
-    <w:next w:val="Standard"/>
-    <w:uiPriority w:val="6"/>
-    <w:pPr>
-      <w:numPr>
-        <w:ilvl w:val="1"/>
-      </w:numPr>
-      <w:outlineLvl w:val="1"/>
-    </w:pPr>
-    <w:rPr>
-      <w:sz w:val="20"/>
-    </w:rPr>
-  </w:style>
-  <w:style w:type="paragraph" w:styleId="berschrift3">
-    <w:name w:val="heading 3"/>
-    <w:basedOn w:val="berschrift1"/>
-    <w:next w:val="Standard"/>
-    <w:uiPriority w:val="6"/>
-    <w:pPr>
-      <w:numPr>
-        <w:ilvl w:val="2"/>
-      </w:numPr>
-      <w:outlineLvl w:val="2"/>
-    </w:pPr>
-    <w:rPr>
-      <w:b w:val="0"/>
-      <w:i/>
-      <w:sz w:val="20"/>
-    </w:rPr>
-  </w:style>
-  <w:style w:type="paragraph" w:styleId="berschrift4">
-    <w:name w:val="heading 4"/>
-    <w:basedOn w:val="berschrift1"/>
-    <w:next w:val="Standard"/>
-    <w:uiPriority w:val="6"/>
-    <w:pPr>
-      <w:numPr>
-        <w:ilvl w:val="3"/>
-      </w:numPr>
-      <w:outlineLvl w:val="3"/>
-    </w:pPr>
-    <w:rPr>
-      <w:b w:val="0"/>
-      <w:sz w:val="20"/>
-    </w:rPr>
-  </w:style>
-  <w:style w:type="paragraph" w:styleId="berschrift5">
-    <w:name w:val="heading 5"/>
-    <w:basedOn w:val="Standard"/>
-    <w:next w:val="Standard"/>
-    <w:uiPriority w:val="6"/>
-    <w:pPr>
-      <w:numPr>
-        <w:ilvl w:val="4"/>
-        <w:numId w:val="1"/>
-      </w:numPr>
-      <w:spacing w:before="240" w:after="60"/>
-      <w:ind w:left="2880"/>
-      <w:outlineLvl w:val="4"/>
-    </w:pPr>
-    <w:rPr>
-      <w:sz w:val="22"/>
-    </w:rPr>
-  </w:style>
-  <w:style w:type="paragraph" w:styleId="berschrift6">
-    <w:name w:val="heading 6"/>
-    <w:basedOn w:val="Standard"/>
-    <w:next w:val="Standard"/>
-    <w:uiPriority w:val="6"/>
-    <w:pPr>
-      <w:numPr>
-        <w:ilvl w:val="5"/>
-        <w:numId w:val="1"/>
-      </w:numPr>
-      <w:spacing w:before="240" w:after="60"/>
-      <w:ind w:left="2880"/>
-      <w:outlineLvl w:val="5"/>
-    </w:pPr>
-    <w:rPr>
-      <w:i/>
-      <w:sz w:val="22"/>
-    </w:rPr>
-  </w:style>
-  <w:style w:type="paragraph" w:styleId="berschrift7">
-    <w:name w:val="heading 7"/>
-    <w:basedOn w:val="Standard"/>
-    <w:next w:val="Standard"/>
-    <w:uiPriority w:val="6"/>
-    <w:qFormat/>
-    <w:pPr>
-      <w:numPr>
-        <w:ilvl w:val="6"/>
-        <w:numId w:val="1"/>
-      </w:numPr>
-      <w:spacing w:before="240" w:after="60"/>
-      <w:ind w:left="2880"/>
-      <w:outlineLvl w:val="6"/>
-    </w:pPr>
-  </w:style>
-  <w:style w:type="paragraph" w:styleId="berschrift8">
-    <w:name w:val="heading 8"/>
-    <w:basedOn w:val="Standard"/>
-    <w:next w:val="Standard"/>
-    <w:uiPriority w:val="6"/>
-    <w:pPr>
-      <w:numPr>
-        <w:ilvl w:val="7"/>
-        <w:numId w:val="1"/>
-      </w:numPr>
-      <w:spacing w:before="240" w:after="60"/>
-      <w:ind w:left="2880"/>
-      <w:outlineLvl w:val="7"/>
-    </w:pPr>
-    <w:rPr>
-      <w:i/>
-    </w:rPr>
-  </w:style>
-  <w:style w:type="paragraph" w:styleId="berschrift9">
-    <w:name w:val="heading 9"/>
-    <w:basedOn w:val="Standard"/>
-    <w:next w:val="Standard"/>
-    <w:uiPriority w:val="6"/>
-    <w:qFormat/>
-    <w:pPr>
-      <w:numPr>
-        <w:ilvl w:val="8"/>
-        <w:numId w:val="1"/>
-      </w:numPr>
-      <w:spacing w:before="240" w:after="60"/>
-      <w:ind w:left="2880"/>
-      <w:outlineLvl w:val="8"/>
-    </w:pPr>
-    <w:rPr>
-      <w:b/>
-      <w:i/>
-      <w:sz w:val="18"/>
-    </w:rPr>
-  </w:style>
-  <w:style w:type="character" w:default="1" w:styleId="Absatz-Standardschriftart">
-    <w:name w:val="Default Paragraph Font"/>
-    <w:uiPriority w:val="1"/>
-    <w:semiHidden/>
-    <w:unhideWhenUsed/>
-  </w:style>
-  <w:style w:type="table" w:default="1" w:styleId="NormaleTabelle">
-    <w:name w:val="Normal Table"/>
-    <w:uiPriority w:val="99"/>
-    <w:semiHidden/>
-    <w:unhideWhenUsed/>
-    <w:tblPr>
-      <w:tblInd w:w="0" w:type="dxa"/>
-      <w:tblCellMar>
-        <w:top w:w="0" w:type="dxa"/>
-        <w:left w:w="108" w:type="dxa"/>
-        <w:bottom w:w="0" w:type="dxa"/>
-        <w:right w:w="108" w:type="dxa"/>
-      </w:tblCellMar>
-    </w:tblPr>
-  </w:style>
-  <w:style w:type="numbering" w:default="1" w:styleId="KeineListe">
-    <w:name w:val="No List"/>
-    <w:uiPriority w:val="99"/>
-    <w:semiHidden/>
-    <w:unhideWhenUsed/>
-  </w:style>
-  <w:style w:type="paragraph" w:styleId="Textkrper">
-    <w:name w:val="Body Text"/>
-    <w:basedOn w:val="Standard"/>
-    <w:uiPriority w:val="6"/>
-    <w:pPr>
-      <w:keepLines/>
-      <w:spacing w:after="120"/>
-      <w:ind w:left="720"/>
-    </w:pPr>
-  </w:style>
-  <w:style w:type="paragraph" w:styleId="Textkrper2">
-    <w:name w:val="Body Text 2"/>
-    <w:basedOn w:val="Standard"/>
-    <w:uiPriority w:val="6"/>
-    <w:rPr>
-      <w:i/>
-      <w:color w:val="0000FF"/>
-    </w:rPr>
-  </w:style>
-  <w:style w:type="paragraph" w:styleId="Textkrper-Zeileneinzug">
-    <w:name w:val="Body Text Indent"/>
-    <w:basedOn w:val="Standard"/>
-    <w:uiPriority w:val="6"/>
-    <w:pPr>
-      <w:ind w:left="720"/>
-    </w:pPr>
-    <w:rPr>
-      <w:i/>
-      <w:color w:val="0000FF"/>
-      <w:u w:val="single"/>
-    </w:rPr>
-  </w:style>
-  <w:style w:type="paragraph" w:styleId="Dokumentstruktur">
-    <w:name w:val="Document Map"/>
-    <w:basedOn w:val="Standard"/>
-    <w:uiPriority w:val="6"/>
-    <w:pPr>
-      <w:shd w:val="clear" w:color="auto" w:fill="000080"/>
-    </w:pPr>
-    <w:rPr>
-      <w:rFonts w:ascii="Tahoma" w:hAnsi="Tahoma"/>
-    </w:rPr>
-  </w:style>
-  <w:style w:type="paragraph" w:styleId="Fuzeile">
-    <w:name w:val="footer"/>
-    <w:basedOn w:val="Standard"/>
-    <w:uiPriority w:val="6"/>
-    <w:pPr>
-      <w:tabs>
-        <w:tab w:val="center" w:pos="4320"/>
-        <w:tab w:val="right" w:pos="8640"/>
-      </w:tabs>
-    </w:pPr>
-  </w:style>
-  <w:style w:type="paragraph" w:styleId="Funotentext">
-    <w:name w:val="footnote text"/>
-    <w:basedOn w:val="Standard"/>
-    <w:uiPriority w:val="6"/>
-    <w:pPr>
-      <w:keepNext/>
-      <w:keepLines/>
-      <w:pBdr>
-        <w:bottom w:val="single" w:sz="6" w:space="0" w:color="000000"/>
-      </w:pBdr>
-      <w:spacing w:before="40" w:after="40"/>
-      <w:ind w:left="360" w:hanging="360"/>
-    </w:pPr>
-    <w:rPr>
-      <w:rFonts w:ascii="Helvetica" w:hAnsi="Helvetica"/>
-      <w:sz w:val="16"/>
-    </w:rPr>
-  </w:style>
-  <w:style w:type="paragraph" w:styleId="Kopfzeile">
-    <w:name w:val="header"/>
-    <w:basedOn w:val="Standard"/>
-    <w:uiPriority w:val="6"/>
-    <w:qFormat/>
-    <w:pPr>
-      <w:tabs>
-        <w:tab w:val="center" w:pos="4320"/>
-        <w:tab w:val="right" w:pos="8640"/>
-      </w:tabs>
-    </w:pPr>
-  </w:style>
-  <w:style w:type="paragraph" w:styleId="StandardWeb">
-    <w:name w:val="Normal (Web)"/>
-    <w:basedOn w:val="Standard"/>
-    <w:uiPriority w:val="7"/>
-    <w:pPr>
-      <w:widowControl/>
-      <w:spacing w:before="100" w:beforeAutospacing="1" w:after="100" w:afterAutospacing="1" w:line="240" w:lineRule="auto"/>
-    </w:pPr>
-    <w:rPr>
-      <w:sz w:val="24"/>
-      <w:szCs w:val="24"/>
-    </w:rPr>
-  </w:style>
-  <w:style w:type="paragraph" w:styleId="Standardeinzug">
-    <w:name w:val="Normal Indent"/>
-    <w:basedOn w:val="Standard"/>
-    <w:uiPriority w:val="7"/>
-    <w:qFormat/>
-    <w:pPr>
-      <w:ind w:left="900" w:hanging="900"/>
-    </w:pPr>
-  </w:style>
-  <w:style w:type="paragraph" w:styleId="Untertitel">
-    <w:name w:val="Subtitle"/>
-    <w:basedOn w:val="Standard"/>
-    <w:uiPriority w:val="6"/>
-    <w:pPr>
-      <w:spacing w:after="60"/>
-      <w:jc w:val="center"/>
-    </w:pPr>
-    <w:rPr>
-      <w:rFonts w:ascii="Arial" w:hAnsi="Arial"/>
-      <w:i/>
-      <w:sz w:val="36"/>
-      <w:lang w:val="en-AU"/>
-    </w:rPr>
-  </w:style>
-  <w:style w:type="paragraph" w:styleId="Titel">
-    <w:name w:val="Title"/>
-    <w:basedOn w:val="Standard"/>
-    <w:next w:val="Standard"/>
-    <w:uiPriority w:val="7"/>
-    <w:pPr>
-      <w:spacing w:line="240" w:lineRule="auto"/>
-      <w:jc w:val="center"/>
-    </w:pPr>
-    <w:rPr>
-      <w:rFonts w:ascii="Arial" w:hAnsi="Arial"/>
-      <w:b/>
-      <w:sz w:val="36"/>
-    </w:rPr>
-  </w:style>
-  <w:style w:type="paragraph" w:styleId="Verzeichnis1">
-    <w:name w:val="toc 1"/>
-    <w:basedOn w:val="Standard"/>
-    <w:next w:val="Standard"/>
-    <w:uiPriority w:val="4"/>
-    <w:pPr>
-      <w:tabs>
-        <w:tab w:val="right" w:pos="9360"/>
-      </w:tabs>
-      <w:spacing w:before="240" w:after="60"/>
-      <w:ind w:right="720"/>
-    </w:pPr>
-  </w:style>
-  <w:style w:type="paragraph" w:styleId="Verzeichnis2">
-    <w:name w:val="toc 2"/>
-    <w:basedOn w:val="Standard"/>
-    <w:next w:val="Standard"/>
-    <w:uiPriority w:val="4"/>
-    <w:qFormat/>
-    <w:pPr>
-      <w:tabs>
-        <w:tab w:val="right" w:pos="9360"/>
-      </w:tabs>
-      <w:ind w:left="432" w:right="720"/>
-    </w:pPr>
-  </w:style>
-  <w:style w:type="paragraph" w:styleId="Verzeichnis3">
-    <w:name w:val="toc 3"/>
-    <w:basedOn w:val="Standard"/>
-    <w:next w:val="Standard"/>
-    <w:uiPriority w:val="4"/>
-    <w:pPr>
-      <w:tabs>
-        <w:tab w:val="left" w:pos="1440"/>
-        <w:tab w:val="right" w:pos="9360"/>
-      </w:tabs>
-      <w:ind w:left="864"/>
-    </w:pPr>
-  </w:style>
-  <w:style w:type="paragraph" w:styleId="Verzeichnis4">
-    <w:name w:val="toc 4"/>
-    <w:basedOn w:val="Standard"/>
-    <w:next w:val="Standard"/>
-    <w:uiPriority w:val="4"/>
-    <w:qFormat/>
-    <w:pPr>
-      <w:ind w:left="600"/>
-    </w:pPr>
-  </w:style>
-  <w:style w:type="paragraph" w:styleId="Verzeichnis5">
-    <w:name w:val="toc 5"/>
-    <w:basedOn w:val="Standard"/>
-    <w:next w:val="Standard"/>
-    <w:uiPriority w:val="4"/>
-    <w:qFormat/>
-    <w:pPr>
-      <w:ind w:left="800"/>
-    </w:pPr>
-  </w:style>
-  <w:style w:type="paragraph" w:styleId="Verzeichnis6">
-    <w:name w:val="toc 6"/>
-    <w:basedOn w:val="Standard"/>
-    <w:next w:val="Standard"/>
-    <w:uiPriority w:val="4"/>
-    <w:qFormat/>
-    <w:pPr>
-      <w:ind w:left="1000"/>
-    </w:pPr>
-  </w:style>
-  <w:style w:type="paragraph" w:styleId="Verzeichnis7">
-    <w:name w:val="toc 7"/>
-    <w:basedOn w:val="Standard"/>
-    <w:next w:val="Standard"/>
-    <w:uiPriority w:val="4"/>
-    <w:qFormat/>
-    <w:pPr>
-      <w:ind w:left="1200"/>
-    </w:pPr>
-  </w:style>
-  <w:style w:type="paragraph" w:styleId="Verzeichnis8">
-    <w:name w:val="toc 8"/>
-    <w:basedOn w:val="Standard"/>
-    <w:next w:val="Standard"/>
-    <w:uiPriority w:val="4"/>
-    <w:qFormat/>
-    <w:pPr>
-      <w:ind w:left="1400"/>
-    </w:pPr>
-  </w:style>
-  <w:style w:type="paragraph" w:styleId="Verzeichnis9">
-    <w:name w:val="toc 9"/>
-    <w:basedOn w:val="Standard"/>
-    <w:next w:val="Standard"/>
-    <w:uiPriority w:val="4"/>
-    <w:qFormat/>
-    <w:pPr>
-      <w:ind w:left="1600"/>
-    </w:pPr>
-  </w:style>
-  <w:style w:type="character" w:styleId="Funotenzeichen">
-    <w:name w:val="footnote reference"/>
-    <w:basedOn w:val="Absatz-Standardschriftart"/>
-    <w:uiPriority w:val="6"/>
-    <w:rPr>
-      <w:sz w:val="20"/>
-      <w:vertAlign w:val="superscript"/>
-    </w:rPr>
-  </w:style>
-  <w:style w:type="character" w:styleId="Hyperlink">
-    <w:name w:val="Hyperlink"/>
-    <w:basedOn w:val="Absatz-Standardschriftart"/>
-    <w:uiPriority w:val="7"/>
-    <w:qFormat/>
-    <w:rPr>
-      <w:color w:val="0000FF"/>
-      <w:u w:val="single"/>
-    </w:rPr>
-  </w:style>
-  <w:style w:type="character" w:styleId="Seitenzahl">
-    <w:name w:val="page number"/>
-    <w:basedOn w:val="Absatz-Standardschriftart"/>
-    <w:uiPriority w:val="6"/>
-  </w:style>
-  <w:style w:type="paragraph" w:customStyle="1" w:styleId="Paragraph2">
-    <w:name w:val="Paragraph2"/>
-    <w:basedOn w:val="Standard"/>
-    <w:uiPriority w:val="7"/>
-    <w:pPr>
-      <w:spacing w:before="80"/>
-      <w:ind w:left="720"/>
-      <w:jc w:val="both"/>
-    </w:pPr>
-    <w:rPr>
-      <w:color w:val="000000"/>
-      <w:lang w:val="en-AU"/>
-    </w:rPr>
-  </w:style>
-  <w:style w:type="paragraph" w:customStyle="1" w:styleId="Paragraph3">
-    <w:name w:val="Paragraph3"/>
-    <w:basedOn w:val="Standard"/>
-    <w:uiPriority w:val="7"/>
-    <w:pPr>
-      <w:spacing w:before="80" w:line="240" w:lineRule="auto"/>
-      <w:ind w:left="1530"/>
-      <w:jc w:val="both"/>
-    </w:pPr>
-  </w:style>
-  <w:style w:type="paragraph" w:customStyle="1" w:styleId="Paragraph4">
-    <w:name w:val="Paragraph4"/>
-    <w:basedOn w:val="Standard"/>
-    <w:uiPriority w:val="7"/>
-    <w:pPr>
-      <w:spacing w:before="80" w:line="240" w:lineRule="auto"/>
-      <w:ind w:left="2250"/>
-      <w:jc w:val="both"/>
-    </w:pPr>
-  </w:style>
-  <w:style w:type="paragraph" w:customStyle="1" w:styleId="Tabletext">
-    <w:name w:val="Tabletext"/>
-    <w:basedOn w:val="Standard"/>
-    <w:uiPriority w:val="6"/>
-    <w:qFormat/>
-    <w:pPr>
-      <w:keepLines/>
-      <w:spacing w:after="120"/>
-    </w:pPr>
-  </w:style>
-  <w:style w:type="paragraph" w:customStyle="1" w:styleId="Bullet1">
-    <w:name w:val="Bullet1"/>
-    <w:basedOn w:val="Standard"/>
-    <w:uiPriority w:val="6"/>
-    <w:pPr>
-      <w:ind w:left="720" w:hanging="432"/>
-    </w:pPr>
-  </w:style>
-  <w:style w:type="paragraph" w:customStyle="1" w:styleId="Bullet2">
-    <w:name w:val="Bullet2"/>
-    <w:basedOn w:val="Standard"/>
-    <w:uiPriority w:val="6"/>
-    <w:pPr>
-      <w:ind w:left="1440" w:hanging="360"/>
-    </w:pPr>
-    <w:rPr>
-      <w:color w:val="000080"/>
-    </w:rPr>
-  </w:style>
-  <w:style w:type="paragraph" w:customStyle="1" w:styleId="MainTitle">
-    <w:name w:val="Main Title"/>
-    <w:basedOn w:val="Standard"/>
-    <w:uiPriority w:val="6"/>
-    <w:pPr>
-      <w:spacing w:before="480" w:after="60" w:line="240" w:lineRule="auto"/>
-      <w:jc w:val="center"/>
-    </w:pPr>
-    <w:rPr>
-      <w:rFonts w:ascii="Arial" w:hAnsi="Arial"/>
-      <w:b/>
-      <w:kern w:val="28"/>
-      <w:sz w:val="32"/>
-    </w:rPr>
-  </w:style>
-  <w:style w:type="paragraph" w:customStyle="1" w:styleId="Paragraph1">
-    <w:name w:val="Paragraph1"/>
-    <w:basedOn w:val="Standard"/>
-    <w:uiPriority w:val="7"/>
-    <w:qFormat/>
-    <w:pPr>
-      <w:spacing w:before="80" w:line="240" w:lineRule="auto"/>
-      <w:jc w:val="both"/>
-    </w:pPr>
-  </w:style>
-  <w:style w:type="paragraph" w:customStyle="1" w:styleId="Body">
-    <w:name w:val="Body"/>
-    <w:basedOn w:val="Standard"/>
-    <w:uiPriority w:val="6"/>
-    <w:pPr>
-      <w:widowControl/>
-      <w:spacing w:before="120" w:line="240" w:lineRule="auto"/>
-      <w:jc w:val="both"/>
-    </w:pPr>
-    <w:rPr>
-      <w:rFonts w:ascii="Book Antiqua" w:hAnsi="Book Antiqua"/>
-    </w:rPr>
-  </w:style>
-  <w:style w:type="paragraph" w:customStyle="1" w:styleId="Bullet">
-    <w:name w:val="Bullet"/>
-    <w:basedOn w:val="Standard"/>
-    <w:uiPriority w:val="6"/>
-    <w:pPr>
-      <w:widowControl/>
-      <w:tabs>
-        <w:tab w:val="left" w:pos="720"/>
-      </w:tabs>
-      <w:spacing w:before="120" w:line="240" w:lineRule="auto"/>
-      <w:ind w:left="720" w:right="360"/>
-      <w:jc w:val="both"/>
-    </w:pPr>
-    <w:rPr>
-      <w:rFonts w:ascii="Book Antiqua" w:hAnsi="Book Antiqua"/>
-    </w:rPr>
-  </w:style>
-  <w:style w:type="paragraph" w:customStyle="1" w:styleId="InfoBlue">
-    <w:name w:val="InfoBlue"/>
-    <w:basedOn w:val="Standard"/>
-    <w:next w:val="Textkrper"/>
-    <w:uiPriority w:val="6"/>
-    <w:pPr>
-      <w:spacing w:after="120"/>
-      <w:ind w:left="720"/>
-    </w:pPr>
-    <w:rPr>
-      <w:i/>
-      <w:color w:val="0000FF"/>
-    </w:rPr>
-  </w:style>
-  <w:style w:type="paragraph" w:styleId="Sprechblasentext">
-    <w:name w:val="Balloon Text"/>
-    <w:basedOn w:val="Standard"/>
-    <w:link w:val="SprechblasentextZchn"/>
-    <w:rsid w:val="003D7A3D"/>
-    <w:pPr>
-      <w:spacing w:after="0" w:line="240" w:lineRule="auto"/>
-    </w:pPr>
-    <w:rPr>
-      <w:rFonts w:ascii="Tahoma" w:hAnsi="Tahoma" w:cs="Tahoma"/>
-      <w:sz w:val="16"/>
-      <w:szCs w:val="16"/>
-    </w:rPr>
-  </w:style>
-  <w:style w:type="character" w:customStyle="1" w:styleId="SprechblasentextZchn">
-    <w:name w:val="Sprechblasentext Zchn"/>
-    <w:basedOn w:val="Absatz-Standardschriftart"/>
-    <w:link w:val="Sprechblasentext"/>
-    <w:rsid w:val="003D7A3D"/>
+    <w:basedOn w:val="32"/>
+    <w:link w:val="11"/>
+    <w:uiPriority w:val="0"/>
     <w:rPr>
       <w:rFonts w:ascii="Tahoma" w:hAnsi="Tahoma" w:cs="Tahoma"/>
       <w:sz w:val="16"/>
@@ -4356,7 +3612,6 @@
     </a:fmtScheme>
   </a:themeElements>
   <a:objectDefaults/>
-  <a:extraClrSchemeLst/>
 </a:theme>
 </file>
 
@@ -4367,7 +3622,7 @@
     <customSectPr/>
   </customSectProps>
   <customShpExts>
-    <customShpInfo spid="_x0000_s1026"/>
+    <customShpInfo spid="_x0000_s1026" textRotate="1"/>
   </customShpExts>
 </s:customData>
 </file>

</xml_diff>